<commit_message>
style login page, home page
</commit_message>
<xml_diff>
--- a/����� ��� ������� �������.docx
+++ b/����� ��� ������� �������.docx
@@ -1,6 +1,6 @@
 
 <file path=word/document.xml><?xml version="1.0" encoding="utf-8"?>
-<w:document xmlns:ve="http://schemas.openxmlformats.org/markup-compatibility/2006" xmlns:o="urn:schemas-microsoft-com:office:office" xmlns:r="http://schemas.openxmlformats.org/officeDocument/2006/relationships" xmlns:m="http://schemas.openxmlformats.org/officeDocument/2006/math" xmlns:v="urn:schemas-microsoft-com:vml" xmlns:wp="http://schemas.openxmlformats.org/drawingml/2006/wordprocessingDrawing" xmlns:w10="urn:schemas-microsoft-com:office:word" xmlns:w="http://schemas.openxmlformats.org/wordprocessingml/2006/main" xmlns:wne="http://schemas.microsoft.com/office/word/2006/wordml">
+<w:document xmlns:wpc="http://schemas.microsoft.com/office/word/2010/wordprocessingCanvas" xmlns:mc="http://schemas.openxmlformats.org/markup-compatibility/2006" xmlns:o="urn:schemas-microsoft-com:office:office" xmlns:r="http://schemas.openxmlformats.org/officeDocument/2006/relationships" xmlns:m="http://schemas.openxmlformats.org/officeDocument/2006/math" xmlns:v="urn:schemas-microsoft-com:vml" xmlns:wp14="http://schemas.microsoft.com/office/word/2010/wordprocessingDrawing" xmlns:wp="http://schemas.openxmlformats.org/drawingml/2006/wordprocessingDrawing" xmlns:w10="urn:schemas-microsoft-com:office:word" xmlns:w="http://schemas.openxmlformats.org/wordprocessingml/2006/main" xmlns:w14="http://schemas.microsoft.com/office/word/2010/wordml" xmlns:w15="http://schemas.microsoft.com/office/word/2012/wordml" xmlns:wpg="http://schemas.microsoft.com/office/word/2010/wordprocessingGroup" xmlns:wpi="http://schemas.microsoft.com/office/word/2010/wordprocessingInk" xmlns:wne="http://schemas.microsoft.com/office/word/2006/wordml" xmlns:wps="http://schemas.microsoft.com/office/word/2010/wordprocessingShape" mc:Ignorable="w14 w15 wp14">
   <w:body>
     <w:p>
       <w:pPr>
@@ -82,7 +82,7 @@
     </w:p>
     <w:p>
       <w:pPr>
-        <w:pStyle w:val="a3"/>
+        <w:pStyle w:val="ListParagraph"/>
         <w:numPr>
           <w:ilvl w:val="0"/>
           <w:numId w:val="1"/>
@@ -180,7 +180,7 @@
     </w:p>
     <w:p>
       <w:pPr>
-        <w:pStyle w:val="a3"/>
+        <w:pStyle w:val="ListParagraph"/>
         <w:numPr>
           <w:ilvl w:val="0"/>
           <w:numId w:val="1"/>
@@ -244,7 +244,7 @@
     </w:p>
     <w:p>
       <w:pPr>
-        <w:pStyle w:val="a3"/>
+        <w:pStyle w:val="ListParagraph"/>
         <w:numPr>
           <w:ilvl w:val="0"/>
           <w:numId w:val="1"/>
@@ -292,7 +292,7 @@
     </w:p>
     <w:p>
       <w:pPr>
-        <w:pStyle w:val="a3"/>
+        <w:pStyle w:val="ListParagraph"/>
         <w:numPr>
           <w:ilvl w:val="0"/>
           <w:numId w:val="1"/>
@@ -331,7 +331,7 @@
     </w:p>
     <w:p>
       <w:pPr>
-        <w:pStyle w:val="a3"/>
+        <w:pStyle w:val="ListParagraph"/>
         <w:numPr>
           <w:ilvl w:val="0"/>
           <w:numId w:val="1"/>
@@ -372,7 +372,7 @@
     </w:p>
     <w:p>
       <w:pPr>
-        <w:pStyle w:val="a3"/>
+        <w:pStyle w:val="ListParagraph"/>
         <w:numPr>
           <w:ilvl w:val="0"/>
           <w:numId w:val="1"/>
@@ -411,7 +411,7 @@
     </w:p>
     <w:p>
       <w:pPr>
-        <w:pStyle w:val="a3"/>
+        <w:pStyle w:val="ListParagraph"/>
         <w:numPr>
           <w:ilvl w:val="0"/>
           <w:numId w:val="1"/>
@@ -434,7 +434,7 @@
     </w:p>
     <w:p>
       <w:pPr>
-        <w:pStyle w:val="a3"/>
+        <w:pStyle w:val="ListParagraph"/>
         <w:numPr>
           <w:ilvl w:val="0"/>
           <w:numId w:val="1"/>
@@ -500,7 +500,7 @@
     </w:p>
     <w:p>
       <w:pPr>
-        <w:pStyle w:val="a3"/>
+        <w:pStyle w:val="ListParagraph"/>
         <w:numPr>
           <w:ilvl w:val="0"/>
           <w:numId w:val="1"/>
@@ -605,7 +605,7 @@
     </w:p>
     <w:p>
       <w:pPr>
-        <w:pStyle w:val="a3"/>
+        <w:pStyle w:val="ListParagraph"/>
         <w:numPr>
           <w:ilvl w:val="0"/>
           <w:numId w:val="2"/>
@@ -716,7 +716,7 @@
     </w:p>
     <w:p>
       <w:pPr>
-        <w:pStyle w:val="a3"/>
+        <w:pStyle w:val="ListParagraph"/>
         <w:bidi/>
         <w:rPr>
           <w:color w:val="FF0000"/>
@@ -757,7 +757,7 @@
     </w:p>
     <w:p>
       <w:pPr>
-        <w:pStyle w:val="a3"/>
+        <w:pStyle w:val="ListParagraph"/>
         <w:bidi/>
         <w:rPr>
           <w:color w:val="FF0000"/>
@@ -797,7 +797,7 @@
     </w:p>
     <w:p>
       <w:pPr>
-        <w:pStyle w:val="a3"/>
+        <w:pStyle w:val="ListParagraph"/>
         <w:bidi/>
         <w:rPr>
           <w:color w:val="FF0000"/>
@@ -875,9 +875,10 @@
     </w:p>
     <w:p>
       <w:pPr>
-        <w:pStyle w:val="a3"/>
-        <w:bidi/>
-        <w:rPr>
+        <w:pStyle w:val="ListParagraph"/>
+        <w:bidi/>
+        <w:rPr>
+          <w:rFonts w:hint="cs"/>
           <w:color w:val="FF0000"/>
           <w:sz w:val="20"/>
           <w:szCs w:val="20"/>
@@ -923,13 +924,11 @@
         </w:rPr>
         <w:t>אדמין</w:t>
       </w:r>
-      <w:bookmarkStart w:id="0" w:name="_GoBack"/>
-      <w:bookmarkEnd w:id="0"/>
       <w:proofErr w:type="spellEnd"/>
     </w:p>
     <w:p>
       <w:pPr>
-        <w:pStyle w:val="a3"/>
+        <w:pStyle w:val="ListParagraph"/>
         <w:numPr>
           <w:ilvl w:val="0"/>
           <w:numId w:val="2"/>
@@ -976,7 +975,7 @@
     </w:p>
     <w:p>
       <w:pPr>
-        <w:pStyle w:val="a3"/>
+        <w:pStyle w:val="ListParagraph"/>
         <w:numPr>
           <w:ilvl w:val="1"/>
           <w:numId w:val="2"/>
@@ -999,7 +998,7 @@
     </w:p>
     <w:p>
       <w:pPr>
-        <w:pStyle w:val="a3"/>
+        <w:pStyle w:val="ListParagraph"/>
         <w:numPr>
           <w:ilvl w:val="1"/>
           <w:numId w:val="2"/>
@@ -1022,7 +1021,7 @@
     </w:p>
     <w:p>
       <w:pPr>
-        <w:pStyle w:val="a3"/>
+        <w:pStyle w:val="ListParagraph"/>
         <w:numPr>
           <w:ilvl w:val="1"/>
           <w:numId w:val="2"/>
@@ -1045,7 +1044,7 @@
     </w:p>
     <w:p>
       <w:pPr>
-        <w:pStyle w:val="a3"/>
+        <w:pStyle w:val="ListParagraph"/>
         <w:numPr>
           <w:ilvl w:val="1"/>
           <w:numId w:val="2"/>
@@ -1068,7 +1067,7 @@
     </w:p>
     <w:p>
       <w:pPr>
-        <w:pStyle w:val="a3"/>
+        <w:pStyle w:val="ListParagraph"/>
         <w:numPr>
           <w:ilvl w:val="1"/>
           <w:numId w:val="2"/>
@@ -1100,7 +1099,7 @@
     </w:p>
     <w:p>
       <w:pPr>
-        <w:pStyle w:val="a3"/>
+        <w:pStyle w:val="ListParagraph"/>
         <w:numPr>
           <w:ilvl w:val="1"/>
           <w:numId w:val="2"/>
@@ -1120,10 +1119,12 @@
         </w:rPr>
         <w:t>מספר טלפון</w:t>
       </w:r>
-    </w:p>
-    <w:p>
-      <w:pPr>
-        <w:pStyle w:val="a3"/>
+      <w:bookmarkStart w:id="0" w:name="_GoBack"/>
+      <w:bookmarkEnd w:id="0"/>
+    </w:p>
+    <w:p>
+      <w:pPr>
+        <w:pStyle w:val="ListParagraph"/>
         <w:numPr>
           <w:ilvl w:val="1"/>
           <w:numId w:val="2"/>
@@ -1146,7 +1147,7 @@
     </w:p>
     <w:p>
       <w:pPr>
-        <w:pStyle w:val="a3"/>
+        <w:pStyle w:val="ListParagraph"/>
         <w:bidi/>
         <w:rPr>
           <w:color w:val="FF0000"/>
@@ -1186,7 +1187,7 @@
     </w:p>
     <w:p>
       <w:pPr>
-        <w:pStyle w:val="a3"/>
+        <w:pStyle w:val="ListParagraph"/>
         <w:bidi/>
         <w:rPr>
           <w:color w:val="FF0000"/>
@@ -1264,7 +1265,7 @@
     </w:p>
     <w:p>
       <w:pPr>
-        <w:pStyle w:val="a3"/>
+        <w:pStyle w:val="ListParagraph"/>
         <w:bidi/>
         <w:rPr>
           <w:color w:val="FF0000"/>
@@ -1304,7 +1305,7 @@
     </w:p>
     <w:p>
       <w:pPr>
-        <w:pStyle w:val="a3"/>
+        <w:pStyle w:val="ListParagraph"/>
         <w:numPr>
           <w:ilvl w:val="0"/>
           <w:numId w:val="2"/>
@@ -1351,14 +1352,13 @@
     </w:p>
     <w:p>
       <w:pPr>
-        <w:pStyle w:val="a3"/>
+        <w:pStyle w:val="ListParagraph"/>
         <w:numPr>
           <w:ilvl w:val="1"/>
           <w:numId w:val="2"/>
         </w:numPr>
         <w:bidi/>
         <w:rPr>
-          <w:rFonts w:hint="cs"/>
           <w:sz w:val="20"/>
           <w:szCs w:val="20"/>
         </w:rPr>
@@ -1387,68 +1387,48 @@
           <w:szCs w:val="20"/>
           <w:rtl/>
         </w:rPr>
-        <w:t xml:space="preserve"> תפריט של המערכת דרכו ניתן לנווט </w:t>
+        <w:t xml:space="preserve"> תפריט של המערכת דרכו ניתן לנווט לפונקציונליות השונה במערכת.</w:t>
+      </w:r>
+    </w:p>
+    <w:p>
+      <w:pPr>
+        <w:pStyle w:val="ListParagraph"/>
+        <w:bidi/>
+        <w:ind w:left="1440"/>
+        <w:rPr>
+          <w:color w:val="548DD4" w:themeColor="text2" w:themeTint="99"/>
+          <w:sz w:val="20"/>
+          <w:szCs w:val="20"/>
+        </w:rPr>
+      </w:pPr>
+      <w:r>
+        <w:rPr>
+          <w:rFonts w:hint="cs"/>
+          <w:color w:val="548DD4" w:themeColor="text2" w:themeTint="99"/>
+          <w:sz w:val="20"/>
+          <w:szCs w:val="20"/>
+          <w:rtl/>
+        </w:rPr>
+        <w:t xml:space="preserve">פרופיל, התנתקות, חנות, עגלת קניות, דף הבית, עמוד </w:t>
       </w:r>
       <w:proofErr w:type="spellStart"/>
       <w:r>
         <w:rPr>
           <w:rFonts w:hint="cs"/>
-          <w:sz w:val="20"/>
-          <w:szCs w:val="20"/>
-          <w:rtl/>
-        </w:rPr>
-        <w:t>לפונקציונליות</w:t>
+          <w:color w:val="548DD4" w:themeColor="text2" w:themeTint="99"/>
+          <w:sz w:val="20"/>
+          <w:szCs w:val="20"/>
+          <w:rtl/>
+        </w:rPr>
+        <w:t>אדמין</w:t>
       </w:r>
       <w:proofErr w:type="spellEnd"/>
       <w:r>
         <w:rPr>
           <w:rFonts w:hint="cs"/>
-          <w:sz w:val="20"/>
-          <w:szCs w:val="20"/>
-          <w:rtl/>
-        </w:rPr>
-        <w:t xml:space="preserve"> השונה במערכת.</w:t>
-      </w:r>
-    </w:p>
-    <w:p>
-      <w:pPr>
-        <w:pStyle w:val="a3"/>
-        <w:bidi/>
-        <w:ind w:left="1440"/>
-        <w:rPr>
           <w:color w:val="548DD4" w:themeColor="text2" w:themeTint="99"/>
           <w:sz w:val="20"/>
           <w:szCs w:val="20"/>
-        </w:rPr>
-      </w:pPr>
-      <w:r>
-        <w:rPr>
-          <w:rFonts w:hint="cs"/>
-          <w:color w:val="548DD4" w:themeColor="text2" w:themeTint="99"/>
-          <w:sz w:val="20"/>
-          <w:szCs w:val="20"/>
-          <w:rtl/>
-        </w:rPr>
-        <w:t xml:space="preserve">פרופיל, התנתקות, חנות, עגלת קניות, דף הבית, עמוד </w:t>
-      </w:r>
-      <w:proofErr w:type="spellStart"/>
-      <w:r>
-        <w:rPr>
-          <w:rFonts w:hint="cs"/>
-          <w:color w:val="548DD4" w:themeColor="text2" w:themeTint="99"/>
-          <w:sz w:val="20"/>
-          <w:szCs w:val="20"/>
-          <w:rtl/>
-        </w:rPr>
-        <w:t>אדמין</w:t>
-      </w:r>
-      <w:proofErr w:type="spellEnd"/>
-      <w:r>
-        <w:rPr>
-          <w:rFonts w:hint="cs"/>
-          <w:color w:val="548DD4" w:themeColor="text2" w:themeTint="99"/>
-          <w:sz w:val="20"/>
-          <w:szCs w:val="20"/>
           <w:rtl/>
         </w:rPr>
         <w:t>, פורום.</w:t>
@@ -1456,7 +1436,7 @@
     </w:p>
     <w:p>
       <w:pPr>
-        <w:pStyle w:val="a3"/>
+        <w:pStyle w:val="ListParagraph"/>
         <w:numPr>
           <w:ilvl w:val="1"/>
           <w:numId w:val="2"/>
@@ -1526,7 +1506,7 @@
     </w:p>
     <w:p>
       <w:pPr>
-        <w:pStyle w:val="a3"/>
+        <w:pStyle w:val="ListParagraph"/>
         <w:bidi/>
         <w:ind w:left="1440"/>
         <w:rPr>
@@ -1568,7 +1548,7 @@
     </w:p>
     <w:p>
       <w:pPr>
-        <w:pStyle w:val="a3"/>
+        <w:pStyle w:val="ListParagraph"/>
         <w:bidi/>
         <w:ind w:left="1440"/>
         <w:rPr>
@@ -1630,11 +1610,10 @@
     </w:p>
     <w:p>
       <w:pPr>
-        <w:pStyle w:val="a3"/>
+        <w:pStyle w:val="ListParagraph"/>
         <w:bidi/>
         <w:ind w:left="1440"/>
         <w:rPr>
-          <w:rFonts w:hint="cs"/>
           <w:sz w:val="20"/>
           <w:szCs w:val="20"/>
           <w:rtl/>
@@ -1778,7 +1757,7 @@
     </w:p>
     <w:p>
       <w:pPr>
-        <w:pStyle w:val="a3"/>
+        <w:pStyle w:val="ListParagraph"/>
         <w:bidi/>
         <w:ind w:left="1440"/>
         <w:rPr>
@@ -1800,7 +1779,7 @@
     </w:p>
     <w:p>
       <w:pPr>
-        <w:pStyle w:val="a3"/>
+        <w:pStyle w:val="ListParagraph"/>
         <w:numPr>
           <w:ilvl w:val="1"/>
           <w:numId w:val="2"/>
@@ -1856,7 +1835,25 @@
     </w:p>
     <w:p>
       <w:pPr>
-        <w:pStyle w:val="a3"/>
+        <w:pStyle w:val="ListParagraph"/>
+        <w:numPr>
+          <w:ilvl w:val="3"/>
+          <w:numId w:val="2"/>
+        </w:numPr>
+        <w:bidi/>
+        <w:rPr>
+          <w:sz w:val="20"/>
+          <w:szCs w:val="20"/>
+        </w:rPr>
+      </w:pPr>
+      <w:bookmarkStart w:id="1" w:name="OLE_LINK1"/>
+      <w:bookmarkStart w:id="2" w:name="OLE_LINK2"/>
+    </w:p>
+    <w:bookmarkEnd w:id="1"/>
+    <w:bookmarkEnd w:id="2"/>
+    <w:p>
+      <w:pPr>
+        <w:pStyle w:val="ListParagraph"/>
         <w:numPr>
           <w:ilvl w:val="2"/>
           <w:numId w:val="2"/>
@@ -1872,12 +1869,13 @@
           <w:sz w:val="20"/>
           <w:szCs w:val="20"/>
         </w:rPr>
-        <w:t>About Us</w:t>
-      </w:r>
-    </w:p>
-    <w:p>
-      <w:pPr>
-        <w:pStyle w:val="a3"/>
+        <w:lastRenderedPageBreak/>
+        <w:t>Help</w:t>
+      </w:r>
+    </w:p>
+    <w:p>
+      <w:pPr>
+        <w:pStyle w:val="ListParagraph"/>
         <w:numPr>
           <w:ilvl w:val="2"/>
           <w:numId w:val="2"/>
@@ -1893,13 +1891,12 @@
           <w:sz w:val="20"/>
           <w:szCs w:val="20"/>
         </w:rPr>
-        <w:lastRenderedPageBreak/>
-        <w:t>Help</w:t>
-      </w:r>
-    </w:p>
-    <w:p>
-      <w:pPr>
-        <w:pStyle w:val="a3"/>
+        <w:t>Jobs</w:t>
+      </w:r>
+    </w:p>
+    <w:p>
+      <w:pPr>
+        <w:pStyle w:val="ListParagraph"/>
         <w:numPr>
           <w:ilvl w:val="2"/>
           <w:numId w:val="2"/>
@@ -1915,12 +1912,12 @@
           <w:sz w:val="20"/>
           <w:szCs w:val="20"/>
         </w:rPr>
-        <w:t>Jobs</w:t>
-      </w:r>
-    </w:p>
-    <w:p>
-      <w:pPr>
-        <w:pStyle w:val="a3"/>
+        <w:t>Terms</w:t>
+      </w:r>
+    </w:p>
+    <w:p>
+      <w:pPr>
+        <w:pStyle w:val="ListParagraph"/>
         <w:numPr>
           <w:ilvl w:val="2"/>
           <w:numId w:val="2"/>
@@ -1936,12 +1933,12 @@
           <w:sz w:val="20"/>
           <w:szCs w:val="20"/>
         </w:rPr>
-        <w:t>Terms</w:t>
-      </w:r>
-    </w:p>
-    <w:p>
-      <w:pPr>
-        <w:pStyle w:val="a3"/>
+        <w:t>Privacy</w:t>
+      </w:r>
+    </w:p>
+    <w:p>
+      <w:pPr>
+        <w:pStyle w:val="ListParagraph"/>
         <w:numPr>
           <w:ilvl w:val="2"/>
           <w:numId w:val="2"/>
@@ -1957,33 +1954,12 @@
           <w:sz w:val="20"/>
           <w:szCs w:val="20"/>
         </w:rPr>
-        <w:t>Privacy</w:t>
-      </w:r>
-    </w:p>
-    <w:p>
-      <w:pPr>
-        <w:pStyle w:val="a3"/>
-        <w:numPr>
-          <w:ilvl w:val="2"/>
-          <w:numId w:val="2"/>
-        </w:numPr>
-        <w:bidi/>
-        <w:rPr>
-          <w:sz w:val="20"/>
-          <w:szCs w:val="20"/>
-        </w:rPr>
-      </w:pPr>
-      <w:r>
-        <w:rPr>
-          <w:sz w:val="20"/>
-          <w:szCs w:val="20"/>
-        </w:rPr>
         <w:t>Contact Us</w:t>
       </w:r>
     </w:p>
     <w:p>
       <w:pPr>
-        <w:pStyle w:val="a3"/>
+        <w:pStyle w:val="ListParagraph"/>
         <w:bidi/>
         <w:ind w:left="1440"/>
         <w:rPr>
@@ -2026,7 +2002,7 @@
     </w:p>
     <w:p>
       <w:pPr>
-        <w:pStyle w:val="a3"/>
+        <w:pStyle w:val="ListParagraph"/>
         <w:bidi/>
         <w:ind w:left="1440"/>
         <w:rPr>
@@ -2048,7 +2024,7 @@
     </w:p>
     <w:p>
       <w:pPr>
-        <w:pStyle w:val="a3"/>
+        <w:pStyle w:val="ListParagraph"/>
         <w:numPr>
           <w:ilvl w:val="0"/>
           <w:numId w:val="2"/>
@@ -2071,14 +2047,13 @@
     </w:p>
     <w:p>
       <w:pPr>
-        <w:pStyle w:val="a3"/>
+        <w:pStyle w:val="ListParagraph"/>
         <w:numPr>
           <w:ilvl w:val="1"/>
           <w:numId w:val="2"/>
         </w:numPr>
         <w:bidi/>
         <w:rPr>
-          <w:rFonts w:hint="cs"/>
           <w:sz w:val="20"/>
           <w:szCs w:val="20"/>
         </w:rPr>
@@ -2135,7 +2110,7 @@
     </w:p>
     <w:p>
       <w:pPr>
-        <w:pStyle w:val="a3"/>
+        <w:pStyle w:val="ListParagraph"/>
         <w:bidi/>
         <w:ind w:left="1440"/>
         <w:rPr>
@@ -2157,7 +2132,7 @@
     </w:p>
     <w:p>
       <w:pPr>
-        <w:pStyle w:val="a3"/>
+        <w:pStyle w:val="ListParagraph"/>
         <w:bidi/>
         <w:ind w:left="1440"/>
         <w:rPr>
@@ -2199,7 +2174,7 @@
     </w:p>
     <w:p>
       <w:pPr>
-        <w:pStyle w:val="a3"/>
+        <w:pStyle w:val="ListParagraph"/>
         <w:bidi/>
         <w:ind w:left="1440"/>
         <w:rPr>
@@ -2261,7 +2236,7 @@
     </w:p>
     <w:p>
       <w:pPr>
-        <w:pStyle w:val="a3"/>
+        <w:pStyle w:val="ListParagraph"/>
         <w:bidi/>
         <w:ind w:left="1440"/>
         <w:rPr>
@@ -2282,14 +2257,13 @@
     </w:p>
     <w:p>
       <w:pPr>
-        <w:pStyle w:val="a3"/>
+        <w:pStyle w:val="ListParagraph"/>
         <w:numPr>
           <w:ilvl w:val="1"/>
           <w:numId w:val="2"/>
         </w:numPr>
         <w:bidi/>
         <w:rPr>
-          <w:rFonts w:hint="cs"/>
           <w:sz w:val="20"/>
           <w:szCs w:val="20"/>
         </w:rPr>
@@ -2330,14 +2304,13 @@
     </w:p>
     <w:p>
       <w:pPr>
-        <w:pStyle w:val="a3"/>
+        <w:pStyle w:val="ListParagraph"/>
         <w:numPr>
           <w:ilvl w:val="0"/>
           <w:numId w:val="3"/>
         </w:numPr>
         <w:bidi/>
         <w:rPr>
-          <w:rFonts w:hint="cs"/>
           <w:color w:val="548DD4" w:themeColor="text2" w:themeTint="99"/>
           <w:sz w:val="20"/>
           <w:szCs w:val="20"/>
@@ -2356,7 +2329,7 @@
     </w:p>
     <w:p>
       <w:pPr>
-        <w:pStyle w:val="a3"/>
+        <w:pStyle w:val="ListParagraph"/>
         <w:numPr>
           <w:ilvl w:val="0"/>
           <w:numId w:val="3"/>
@@ -2399,7 +2372,7 @@
     </w:p>
     <w:p>
       <w:pPr>
-        <w:pStyle w:val="a3"/>
+        <w:pStyle w:val="ListParagraph"/>
         <w:bidi/>
         <w:ind w:left="1440"/>
         <w:rPr>
@@ -2441,7 +2414,7 @@
     </w:p>
     <w:p>
       <w:pPr>
-        <w:pStyle w:val="a3"/>
+        <w:pStyle w:val="ListParagraph"/>
         <w:bidi/>
         <w:ind w:left="1440"/>
         <w:rPr>
@@ -2503,7 +2476,7 @@
     </w:p>
     <w:p>
       <w:pPr>
-        <w:pStyle w:val="a3"/>
+        <w:pStyle w:val="ListParagraph"/>
         <w:bidi/>
         <w:ind w:left="1440"/>
         <w:rPr>
@@ -2524,7 +2497,7 @@
     </w:p>
     <w:p>
       <w:pPr>
-        <w:pStyle w:val="a3"/>
+        <w:pStyle w:val="ListParagraph"/>
         <w:numPr>
           <w:ilvl w:val="1"/>
           <w:numId w:val="2"/>
@@ -2587,11 +2560,10 @@
     </w:p>
     <w:p>
       <w:pPr>
-        <w:pStyle w:val="a3"/>
+        <w:pStyle w:val="ListParagraph"/>
         <w:bidi/>
         <w:ind w:left="1440"/>
         <w:rPr>
-          <w:rFonts w:hint="cs"/>
           <w:sz w:val="20"/>
           <w:szCs w:val="20"/>
           <w:rtl/>
@@ -2610,7 +2582,7 @@
     </w:p>
     <w:p>
       <w:pPr>
-        <w:pStyle w:val="a3"/>
+        <w:pStyle w:val="ListParagraph"/>
         <w:bidi/>
         <w:ind w:left="1440"/>
         <w:rPr>
@@ -2632,7 +2604,7 @@
     </w:p>
     <w:p>
       <w:pPr>
-        <w:pStyle w:val="a3"/>
+        <w:pStyle w:val="ListParagraph"/>
         <w:numPr>
           <w:ilvl w:val="1"/>
           <w:numId w:val="2"/>
@@ -2679,7 +2651,7 @@
     </w:p>
     <w:p>
       <w:pPr>
-        <w:pStyle w:val="a3"/>
+        <w:pStyle w:val="ListParagraph"/>
         <w:bidi/>
         <w:ind w:left="1440"/>
         <w:rPr>
@@ -2719,7 +2691,7 @@
     </w:p>
     <w:p>
       <w:pPr>
-        <w:pStyle w:val="a3"/>
+        <w:pStyle w:val="ListParagraph"/>
         <w:numPr>
           <w:ilvl w:val="1"/>
           <w:numId w:val="2"/>
@@ -2791,7 +2763,7 @@
     </w:p>
     <w:p>
       <w:pPr>
-        <w:pStyle w:val="a3"/>
+        <w:pStyle w:val="ListParagraph"/>
         <w:bidi/>
         <w:ind w:left="1440"/>
         <w:rPr>
@@ -2840,7 +2812,7 @@
     </w:p>
     <w:p>
       <w:pPr>
-        <w:pStyle w:val="a3"/>
+        <w:pStyle w:val="ListParagraph"/>
         <w:bidi/>
         <w:ind w:left="1440"/>
         <w:rPr>
@@ -2853,7 +2825,7 @@
     </w:p>
     <w:p>
       <w:pPr>
-        <w:pStyle w:val="a3"/>
+        <w:pStyle w:val="ListParagraph"/>
         <w:bidi/>
         <w:ind w:left="1440"/>
         <w:rPr>
@@ -2866,7 +2838,7 @@
     </w:p>
     <w:p>
       <w:pPr>
-        <w:pStyle w:val="a3"/>
+        <w:pStyle w:val="ListParagraph"/>
         <w:numPr>
           <w:ilvl w:val="1"/>
           <w:numId w:val="2"/>
@@ -2994,7 +2966,7 @@
     </w:p>
     <w:p>
       <w:pPr>
-        <w:pStyle w:val="a3"/>
+        <w:pStyle w:val="ListParagraph"/>
         <w:bidi/>
         <w:ind w:left="1440"/>
         <w:rPr>
@@ -3039,7 +3011,7 @@
     </w:p>
     <w:p>
       <w:pPr>
-        <w:pStyle w:val="a3"/>
+        <w:pStyle w:val="ListParagraph"/>
         <w:bidi/>
         <w:ind w:left="1440"/>
         <w:rPr>
@@ -3084,7 +3056,6 @@
       <w:pPr>
         <w:bidi/>
         <w:rPr>
-          <w:rFonts w:hint="cs"/>
           <w:b/>
           <w:bCs/>
           <w:color w:val="FF0000"/>
@@ -3116,7 +3087,6 @@
       <w:pPr>
         <w:bidi/>
         <w:rPr>
-          <w:rFonts w:hint="cs"/>
           <w:color w:val="4F6228" w:themeColor="accent3" w:themeShade="80"/>
           <w:sz w:val="20"/>
           <w:szCs w:val="20"/>
@@ -3536,8 +3506,8 @@
 </file>
 
 <file path=word/numbering.xml><?xml version="1.0" encoding="utf-8"?>
-<w:numbering xmlns:ve="http://schemas.openxmlformats.org/markup-compatibility/2006" xmlns:o="urn:schemas-microsoft-com:office:office" xmlns:r="http://schemas.openxmlformats.org/officeDocument/2006/relationships" xmlns:m="http://schemas.openxmlformats.org/officeDocument/2006/math" xmlns:v="urn:schemas-microsoft-com:vml" xmlns:wp="http://schemas.openxmlformats.org/drawingml/2006/wordprocessingDrawing" xmlns:w10="urn:schemas-microsoft-com:office:word" xmlns:w="http://schemas.openxmlformats.org/wordprocessingml/2006/main" xmlns:wne="http://schemas.microsoft.com/office/word/2006/wordml">
-  <w:abstractNum w:abstractNumId="0">
+<w:numbering xmlns:wpc="http://schemas.microsoft.com/office/word/2010/wordprocessingCanvas" xmlns:mc="http://schemas.openxmlformats.org/markup-compatibility/2006" xmlns:o="urn:schemas-microsoft-com:office:office" xmlns:r="http://schemas.openxmlformats.org/officeDocument/2006/relationships" xmlns:m="http://schemas.openxmlformats.org/officeDocument/2006/math" xmlns:v="urn:schemas-microsoft-com:vml" xmlns:wp14="http://schemas.microsoft.com/office/word/2010/wordprocessingDrawing" xmlns:wp="http://schemas.openxmlformats.org/drawingml/2006/wordprocessingDrawing" xmlns:w10="urn:schemas-microsoft-com:office:word" xmlns:w="http://schemas.openxmlformats.org/wordprocessingml/2006/main" xmlns:w14="http://schemas.microsoft.com/office/word/2010/wordml" xmlns:w15="http://schemas.microsoft.com/office/word/2012/wordml" xmlns:wpg="http://schemas.microsoft.com/office/word/2010/wordprocessingGroup" xmlns:wpi="http://schemas.microsoft.com/office/word/2010/wordprocessingInk" xmlns:wne="http://schemas.microsoft.com/office/word/2006/wordml" xmlns:wps="http://schemas.microsoft.com/office/word/2010/wordprocessingShape" mc:Ignorable="w14 w15 wp14">
+  <w:abstractNum w:abstractNumId="0" w15:restartNumberingAfterBreak="0">
     <w:nsid w:val="018509BF"/>
     <w:multiLevelType w:val="hybridMultilevel"/>
     <w:tmpl w:val="3698C332"/>
@@ -3623,7 +3593,7 @@
       </w:pPr>
     </w:lvl>
   </w:abstractNum>
-  <w:abstractNum w:abstractNumId="1">
+  <w:abstractNum w:abstractNumId="1" w15:restartNumberingAfterBreak="0">
     <w:nsid w:val="0862518F"/>
     <w:multiLevelType w:val="hybridMultilevel"/>
     <w:tmpl w:val="3392F974"/>
@@ -3712,7 +3682,7 @@
       </w:pPr>
     </w:lvl>
   </w:abstractNum>
-  <w:abstractNum w:abstractNumId="2">
+  <w:abstractNum w:abstractNumId="2" w15:restartNumberingAfterBreak="0">
     <w:nsid w:val="3E127E51"/>
     <w:multiLevelType w:val="hybridMultilevel"/>
     <w:tmpl w:val="69BA7C08"/>
@@ -3752,7 +3722,7 @@
         <w:rFonts w:ascii="Symbol" w:hAnsi="Symbol" w:hint="default"/>
       </w:rPr>
     </w:lvl>
-    <w:lvl w:ilvl="3" w:tplc="0409000F" w:tentative="1">
+    <w:lvl w:ilvl="3" w:tplc="0409000F">
       <w:start w:val="1"/>
       <w:numFmt w:val="decimal"/>
       <w:lvlText w:val="%4."/>
@@ -3820,7 +3790,7 @@
 </file>
 
 <file path=word/styles.xml><?xml version="1.0" encoding="utf-8"?>
-<w:styles xmlns:r="http://schemas.openxmlformats.org/officeDocument/2006/relationships" xmlns:w="http://schemas.openxmlformats.org/wordprocessingml/2006/main">
+<w:styles xmlns:mc="http://schemas.openxmlformats.org/markup-compatibility/2006" xmlns:r="http://schemas.openxmlformats.org/officeDocument/2006/relationships" xmlns:w="http://schemas.openxmlformats.org/wordprocessingml/2006/main" xmlns:w14="http://schemas.microsoft.com/office/word/2010/wordml" xmlns:w15="http://schemas.microsoft.com/office/word/2012/wordml" mc:Ignorable="w14 w15">
   <w:docDefaults>
     <w:rPrDefault>
       <w:rPr>
@@ -3836,155 +3806,389 @@
       </w:pPr>
     </w:pPrDefault>
   </w:docDefaults>
-  <w:latentStyles w:defLockedState="0" w:defUIPriority="99" w:defSemiHidden="1" w:defUnhideWhenUsed="1" w:defQFormat="0" w:count="267">
-    <w:lsdException w:name="Normal" w:semiHidden="0" w:uiPriority="0" w:unhideWhenUsed="0" w:qFormat="1"/>
-    <w:lsdException w:name="heading 1" w:semiHidden="0" w:uiPriority="9" w:unhideWhenUsed="0" w:qFormat="1"/>
-    <w:lsdException w:name="heading 2" w:uiPriority="9" w:qFormat="1"/>
-    <w:lsdException w:name="heading 3" w:uiPriority="9" w:qFormat="1"/>
-    <w:lsdException w:name="heading 4" w:uiPriority="9" w:qFormat="1"/>
-    <w:lsdException w:name="heading 5" w:uiPriority="9" w:qFormat="1"/>
-    <w:lsdException w:name="heading 6" w:uiPriority="9" w:qFormat="1"/>
-    <w:lsdException w:name="heading 7" w:uiPriority="9" w:qFormat="1"/>
-    <w:lsdException w:name="heading 8" w:uiPriority="9" w:qFormat="1"/>
-    <w:lsdException w:name="heading 9" w:uiPriority="9" w:qFormat="1"/>
-    <w:lsdException w:name="toc 1" w:uiPriority="39"/>
-    <w:lsdException w:name="toc 2" w:uiPriority="39"/>
-    <w:lsdException w:name="toc 3" w:uiPriority="39"/>
-    <w:lsdException w:name="toc 4" w:uiPriority="39"/>
-    <w:lsdException w:name="toc 5" w:uiPriority="39"/>
-    <w:lsdException w:name="toc 6" w:uiPriority="39"/>
-    <w:lsdException w:name="toc 7" w:uiPriority="39"/>
-    <w:lsdException w:name="toc 8" w:uiPriority="39"/>
-    <w:lsdException w:name="toc 9" w:uiPriority="39"/>
-    <w:lsdException w:name="caption" w:uiPriority="35" w:qFormat="1"/>
-    <w:lsdException w:name="Title" w:semiHidden="0" w:uiPriority="10" w:unhideWhenUsed="0" w:qFormat="1"/>
-    <w:lsdException w:name="Default Paragraph Font" w:uiPriority="1"/>
-    <w:lsdException w:name="Subtitle" w:semiHidden="0" w:uiPriority="11" w:unhideWhenUsed="0" w:qFormat="1"/>
-    <w:lsdException w:name="Strong" w:semiHidden="0" w:uiPriority="22" w:unhideWhenUsed="0" w:qFormat="1"/>
-    <w:lsdException w:name="Emphasis" w:semiHidden="0" w:uiPriority="20" w:unhideWhenUsed="0" w:qFormat="1"/>
-    <w:lsdException w:name="Table Grid" w:semiHidden="0" w:uiPriority="59" w:unhideWhenUsed="0"/>
-    <w:lsdException w:name="Placeholder Text" w:unhideWhenUsed="0"/>
-    <w:lsdException w:name="No Spacing" w:semiHidden="0" w:uiPriority="1" w:unhideWhenUsed="0" w:qFormat="1"/>
-    <w:lsdException w:name="Light Shading" w:semiHidden="0" w:uiPriority="60" w:unhideWhenUsed="0"/>
-    <w:lsdException w:name="Light List" w:semiHidden="0" w:uiPriority="61" w:unhideWhenUsed="0"/>
-    <w:lsdException w:name="Light Grid" w:semiHidden="0" w:uiPriority="62" w:unhideWhenUsed="0"/>
-    <w:lsdException w:name="Medium Shading 1" w:semiHidden="0" w:uiPriority="63" w:unhideWhenUsed="0"/>
-    <w:lsdException w:name="Medium Shading 2" w:semiHidden="0" w:uiPriority="64" w:unhideWhenUsed="0"/>
-    <w:lsdException w:name="Medium List 1" w:semiHidden="0" w:uiPriority="65" w:unhideWhenUsed="0"/>
-    <w:lsdException w:name="Medium List 2" w:semiHidden="0" w:uiPriority="66" w:unhideWhenUsed="0"/>
-    <w:lsdException w:name="Medium Grid 1" w:semiHidden="0" w:uiPriority="67" w:unhideWhenUsed="0"/>
-    <w:lsdException w:name="Medium Grid 2" w:semiHidden="0" w:uiPriority="68" w:unhideWhenUsed="0"/>
-    <w:lsdException w:name="Medium Grid 3" w:semiHidden="0" w:uiPriority="69" w:unhideWhenUsed="0"/>
-    <w:lsdException w:name="Dark List" w:semiHidden="0" w:uiPriority="70" w:unhideWhenUsed="0"/>
-    <w:lsdException w:name="Colorful Shading" w:semiHidden="0" w:uiPriority="71" w:unhideWhenUsed="0"/>
-    <w:lsdException w:name="Colorful List" w:semiHidden="0" w:uiPriority="72" w:unhideWhenUsed="0"/>
-    <w:lsdException w:name="Colorful Grid" w:semiHidden="0" w:uiPriority="73" w:unhideWhenUsed="0"/>
-    <w:lsdException w:name="Light Shading Accent 1" w:semiHidden="0" w:uiPriority="60" w:unhideWhenUsed="0"/>
-    <w:lsdException w:name="Light List Accent 1" w:semiHidden="0" w:uiPriority="61" w:unhideWhenUsed="0"/>
-    <w:lsdException w:name="Light Grid Accent 1" w:semiHidden="0" w:uiPriority="62" w:unhideWhenUsed="0"/>
-    <w:lsdException w:name="Medium Shading 1 Accent 1" w:semiHidden="0" w:uiPriority="63" w:unhideWhenUsed="0"/>
-    <w:lsdException w:name="Medium Shading 2 Accent 1" w:semiHidden="0" w:uiPriority="64" w:unhideWhenUsed="0"/>
-    <w:lsdException w:name="Medium List 1 Accent 1" w:semiHidden="0" w:uiPriority="65" w:unhideWhenUsed="0"/>
-    <w:lsdException w:name="Revision" w:unhideWhenUsed="0"/>
-    <w:lsdException w:name="List Paragraph" w:semiHidden="0" w:uiPriority="34" w:unhideWhenUsed="0" w:qFormat="1"/>
-    <w:lsdException w:name="Quote" w:semiHidden="0" w:uiPriority="29" w:unhideWhenUsed="0" w:qFormat="1"/>
-    <w:lsdException w:name="Intense Quote" w:semiHidden="0" w:uiPriority="30" w:unhideWhenUsed="0" w:qFormat="1"/>
-    <w:lsdException w:name="Medium List 2 Accent 1" w:semiHidden="0" w:uiPriority="66" w:unhideWhenUsed="0"/>
-    <w:lsdException w:name="Medium Grid 1 Accent 1" w:semiHidden="0" w:uiPriority="67" w:unhideWhenUsed="0"/>
-    <w:lsdException w:name="Medium Grid 2 Accent 1" w:semiHidden="0" w:uiPriority="68" w:unhideWhenUsed="0"/>
-    <w:lsdException w:name="Medium Grid 3 Accent 1" w:semiHidden="0" w:uiPriority="69" w:unhideWhenUsed="0"/>
-    <w:lsdException w:name="Dark List Accent 1" w:semiHidden="0" w:uiPriority="70" w:unhideWhenUsed="0"/>
-    <w:lsdException w:name="Colorful Shading Accent 1" w:semiHidden="0" w:uiPriority="71" w:unhideWhenUsed="0"/>
-    <w:lsdException w:name="Colorful List Accent 1" w:semiHidden="0" w:uiPriority="72" w:unhideWhenUsed="0"/>
-    <w:lsdException w:name="Colorful Grid Accent 1" w:semiHidden="0" w:uiPriority="73" w:unhideWhenUsed="0"/>
-    <w:lsdException w:name="Light Shading Accent 2" w:semiHidden="0" w:uiPriority="60" w:unhideWhenUsed="0"/>
-    <w:lsdException w:name="Light List Accent 2" w:semiHidden="0" w:uiPriority="61" w:unhideWhenUsed="0"/>
-    <w:lsdException w:name="Light Grid Accent 2" w:semiHidden="0" w:uiPriority="62" w:unhideWhenUsed="0"/>
-    <w:lsdException w:name="Medium Shading 1 Accent 2" w:semiHidden="0" w:uiPriority="63" w:unhideWhenUsed="0"/>
-    <w:lsdException w:name="Medium Shading 2 Accent 2" w:semiHidden="0" w:uiPriority="64" w:unhideWhenUsed="0"/>
-    <w:lsdException w:name="Medium List 1 Accent 2" w:semiHidden="0" w:uiPriority="65" w:unhideWhenUsed="0"/>
-    <w:lsdException w:name="Medium List 2 Accent 2" w:semiHidden="0" w:uiPriority="66" w:unhideWhenUsed="0"/>
-    <w:lsdException w:name="Medium Grid 1 Accent 2" w:semiHidden="0" w:uiPriority="67" w:unhideWhenUsed="0"/>
-    <w:lsdException w:name="Medium Grid 2 Accent 2" w:semiHidden="0" w:uiPriority="68" w:unhideWhenUsed="0"/>
-    <w:lsdException w:name="Medium Grid 3 Accent 2" w:semiHidden="0" w:uiPriority="69" w:unhideWhenUsed="0"/>
-    <w:lsdException w:name="Dark List Accent 2" w:semiHidden="0" w:uiPriority="70" w:unhideWhenUsed="0"/>
-    <w:lsdException w:name="Colorful Shading Accent 2" w:semiHidden="0" w:uiPriority="71" w:unhideWhenUsed="0"/>
-    <w:lsdException w:name="Colorful List Accent 2" w:semiHidden="0" w:uiPriority="72" w:unhideWhenUsed="0"/>
-    <w:lsdException w:name="Colorful Grid Accent 2" w:semiHidden="0" w:uiPriority="73" w:unhideWhenUsed="0"/>
-    <w:lsdException w:name="Light Shading Accent 3" w:semiHidden="0" w:uiPriority="60" w:unhideWhenUsed="0"/>
-    <w:lsdException w:name="Light List Accent 3" w:semiHidden="0" w:uiPriority="61" w:unhideWhenUsed="0"/>
-    <w:lsdException w:name="Light Grid Accent 3" w:semiHidden="0" w:uiPriority="62" w:unhideWhenUsed="0"/>
-    <w:lsdException w:name="Medium Shading 1 Accent 3" w:semiHidden="0" w:uiPriority="63" w:unhideWhenUsed="0"/>
-    <w:lsdException w:name="Medium Shading 2 Accent 3" w:semiHidden="0" w:uiPriority="64" w:unhideWhenUsed="0"/>
-    <w:lsdException w:name="Medium List 1 Accent 3" w:semiHidden="0" w:uiPriority="65" w:unhideWhenUsed="0"/>
-    <w:lsdException w:name="Medium List 2 Accent 3" w:semiHidden="0" w:uiPriority="66" w:unhideWhenUsed="0"/>
-    <w:lsdException w:name="Medium Grid 1 Accent 3" w:semiHidden="0" w:uiPriority="67" w:unhideWhenUsed="0"/>
-    <w:lsdException w:name="Medium Grid 2 Accent 3" w:semiHidden="0" w:uiPriority="68" w:unhideWhenUsed="0"/>
-    <w:lsdException w:name="Medium Grid 3 Accent 3" w:semiHidden="0" w:uiPriority="69" w:unhideWhenUsed="0"/>
-    <w:lsdException w:name="Dark List Accent 3" w:semiHidden="0" w:uiPriority="70" w:unhideWhenUsed="0"/>
-    <w:lsdException w:name="Colorful Shading Accent 3" w:semiHidden="0" w:uiPriority="71" w:unhideWhenUsed="0"/>
-    <w:lsdException w:name="Colorful List Accent 3" w:semiHidden="0" w:uiPriority="72" w:unhideWhenUsed="0"/>
-    <w:lsdException w:name="Colorful Grid Accent 3" w:semiHidden="0" w:uiPriority="73" w:unhideWhenUsed="0"/>
-    <w:lsdException w:name="Light Shading Accent 4" w:semiHidden="0" w:uiPriority="60" w:unhideWhenUsed="0"/>
-    <w:lsdException w:name="Light List Accent 4" w:semiHidden="0" w:uiPriority="61" w:unhideWhenUsed="0"/>
-    <w:lsdException w:name="Light Grid Accent 4" w:semiHidden="0" w:uiPriority="62" w:unhideWhenUsed="0"/>
-    <w:lsdException w:name="Medium Shading 1 Accent 4" w:semiHidden="0" w:uiPriority="63" w:unhideWhenUsed="0"/>
-    <w:lsdException w:name="Medium Shading 2 Accent 4" w:semiHidden="0" w:uiPriority="64" w:unhideWhenUsed="0"/>
-    <w:lsdException w:name="Medium List 1 Accent 4" w:semiHidden="0" w:uiPriority="65" w:unhideWhenUsed="0"/>
-    <w:lsdException w:name="Medium List 2 Accent 4" w:semiHidden="0" w:uiPriority="66" w:unhideWhenUsed="0"/>
-    <w:lsdException w:name="Medium Grid 1 Accent 4" w:semiHidden="0" w:uiPriority="67" w:unhideWhenUsed="0"/>
-    <w:lsdException w:name="Medium Grid 2 Accent 4" w:semiHidden="0" w:uiPriority="68" w:unhideWhenUsed="0"/>
-    <w:lsdException w:name="Medium Grid 3 Accent 4" w:semiHidden="0" w:uiPriority="69" w:unhideWhenUsed="0"/>
-    <w:lsdException w:name="Dark List Accent 4" w:semiHidden="0" w:uiPriority="70" w:unhideWhenUsed="0"/>
-    <w:lsdException w:name="Colorful Shading Accent 4" w:semiHidden="0" w:uiPriority="71" w:unhideWhenUsed="0"/>
-    <w:lsdException w:name="Colorful List Accent 4" w:semiHidden="0" w:uiPriority="72" w:unhideWhenUsed="0"/>
-    <w:lsdException w:name="Colorful Grid Accent 4" w:semiHidden="0" w:uiPriority="73" w:unhideWhenUsed="0"/>
-    <w:lsdException w:name="Light Shading Accent 5" w:semiHidden="0" w:uiPriority="60" w:unhideWhenUsed="0"/>
-    <w:lsdException w:name="Light List Accent 5" w:semiHidden="0" w:uiPriority="61" w:unhideWhenUsed="0"/>
-    <w:lsdException w:name="Light Grid Accent 5" w:semiHidden="0" w:uiPriority="62" w:unhideWhenUsed="0"/>
-    <w:lsdException w:name="Medium Shading 1 Accent 5" w:semiHidden="0" w:uiPriority="63" w:unhideWhenUsed="0"/>
-    <w:lsdException w:name="Medium Shading 2 Accent 5" w:semiHidden="0" w:uiPriority="64" w:unhideWhenUsed="0"/>
-    <w:lsdException w:name="Medium List 1 Accent 5" w:semiHidden="0" w:uiPriority="65" w:unhideWhenUsed="0"/>
-    <w:lsdException w:name="Medium List 2 Accent 5" w:semiHidden="0" w:uiPriority="66" w:unhideWhenUsed="0"/>
-    <w:lsdException w:name="Medium Grid 1 Accent 5" w:semiHidden="0" w:uiPriority="67" w:unhideWhenUsed="0"/>
-    <w:lsdException w:name="Medium Grid 2 Accent 5" w:semiHidden="0" w:uiPriority="68" w:unhideWhenUsed="0"/>
-    <w:lsdException w:name="Medium Grid 3 Accent 5" w:semiHidden="0" w:uiPriority="69" w:unhideWhenUsed="0"/>
-    <w:lsdException w:name="Dark List Accent 5" w:semiHidden="0" w:uiPriority="70" w:unhideWhenUsed="0"/>
-    <w:lsdException w:name="Colorful Shading Accent 5" w:semiHidden="0" w:uiPriority="71" w:unhideWhenUsed="0"/>
-    <w:lsdException w:name="Colorful List Accent 5" w:semiHidden="0" w:uiPriority="72" w:unhideWhenUsed="0"/>
-    <w:lsdException w:name="Colorful Grid Accent 5" w:semiHidden="0" w:uiPriority="73" w:unhideWhenUsed="0"/>
-    <w:lsdException w:name="Light Shading Accent 6" w:semiHidden="0" w:uiPriority="60" w:unhideWhenUsed="0"/>
-    <w:lsdException w:name="Light List Accent 6" w:semiHidden="0" w:uiPriority="61" w:unhideWhenUsed="0"/>
-    <w:lsdException w:name="Light Grid Accent 6" w:semiHidden="0" w:uiPriority="62" w:unhideWhenUsed="0"/>
-    <w:lsdException w:name="Medium Shading 1 Accent 6" w:semiHidden="0" w:uiPriority="63" w:unhideWhenUsed="0"/>
-    <w:lsdException w:name="Medium Shading 2 Accent 6" w:semiHidden="0" w:uiPriority="64" w:unhideWhenUsed="0"/>
-    <w:lsdException w:name="Medium List 1 Accent 6" w:semiHidden="0" w:uiPriority="65" w:unhideWhenUsed="0"/>
-    <w:lsdException w:name="Medium List 2 Accent 6" w:semiHidden="0" w:uiPriority="66" w:unhideWhenUsed="0"/>
-    <w:lsdException w:name="Medium Grid 1 Accent 6" w:semiHidden="0" w:uiPriority="67" w:unhideWhenUsed="0"/>
-    <w:lsdException w:name="Medium Grid 2 Accent 6" w:semiHidden="0" w:uiPriority="68" w:unhideWhenUsed="0"/>
-    <w:lsdException w:name="Medium Grid 3 Accent 6" w:semiHidden="0" w:uiPriority="69" w:unhideWhenUsed="0"/>
-    <w:lsdException w:name="Dark List Accent 6" w:semiHidden="0" w:uiPriority="70" w:unhideWhenUsed="0"/>
-    <w:lsdException w:name="Colorful Shading Accent 6" w:semiHidden="0" w:uiPriority="71" w:unhideWhenUsed="0"/>
-    <w:lsdException w:name="Colorful List Accent 6" w:semiHidden="0" w:uiPriority="72" w:unhideWhenUsed="0"/>
-    <w:lsdException w:name="Colorful Grid Accent 6" w:semiHidden="0" w:uiPriority="73" w:unhideWhenUsed="0"/>
-    <w:lsdException w:name="Subtle Emphasis" w:semiHidden="0" w:uiPriority="19" w:unhideWhenUsed="0" w:qFormat="1"/>
-    <w:lsdException w:name="Intense Emphasis" w:semiHidden="0" w:uiPriority="21" w:unhideWhenUsed="0" w:qFormat="1"/>
-    <w:lsdException w:name="Subtle Reference" w:semiHidden="0" w:uiPriority="31" w:unhideWhenUsed="0" w:qFormat="1"/>
-    <w:lsdException w:name="Intense Reference" w:semiHidden="0" w:uiPriority="32" w:unhideWhenUsed="0" w:qFormat="1"/>
-    <w:lsdException w:name="Book Title" w:semiHidden="0" w:uiPriority="33" w:unhideWhenUsed="0" w:qFormat="1"/>
-    <w:lsdException w:name="Bibliography" w:uiPriority="37"/>
-    <w:lsdException w:name="TOC Heading" w:uiPriority="39" w:qFormat="1"/>
+  <w:latentStyles w:defLockedState="0" w:defUIPriority="99" w:defSemiHidden="0" w:defUnhideWhenUsed="0" w:defQFormat="0" w:count="371">
+    <w:lsdException w:name="Normal" w:uiPriority="0" w:qFormat="1"/>
+    <w:lsdException w:name="heading 1" w:uiPriority="9" w:qFormat="1"/>
+    <w:lsdException w:name="heading 2" w:semiHidden="1" w:uiPriority="9" w:unhideWhenUsed="1" w:qFormat="1"/>
+    <w:lsdException w:name="heading 3" w:semiHidden="1" w:uiPriority="9" w:unhideWhenUsed="1" w:qFormat="1"/>
+    <w:lsdException w:name="heading 4" w:semiHidden="1" w:uiPriority="9" w:unhideWhenUsed="1" w:qFormat="1"/>
+    <w:lsdException w:name="heading 5" w:semiHidden="1" w:uiPriority="9" w:unhideWhenUsed="1" w:qFormat="1"/>
+    <w:lsdException w:name="heading 6" w:semiHidden="1" w:uiPriority="9" w:unhideWhenUsed="1" w:qFormat="1"/>
+    <w:lsdException w:name="heading 7" w:semiHidden="1" w:uiPriority="9" w:unhideWhenUsed="1" w:qFormat="1"/>
+    <w:lsdException w:name="heading 8" w:semiHidden="1" w:uiPriority="9" w:unhideWhenUsed="1" w:qFormat="1"/>
+    <w:lsdException w:name="heading 9" w:semiHidden="1" w:uiPriority="9" w:unhideWhenUsed="1" w:qFormat="1"/>
+    <w:lsdException w:name="index 1" w:semiHidden="1" w:unhideWhenUsed="1"/>
+    <w:lsdException w:name="index 2" w:semiHidden="1" w:unhideWhenUsed="1"/>
+    <w:lsdException w:name="index 3" w:semiHidden="1" w:unhideWhenUsed="1"/>
+    <w:lsdException w:name="index 4" w:semiHidden="1" w:unhideWhenUsed="1"/>
+    <w:lsdException w:name="index 5" w:semiHidden="1" w:unhideWhenUsed="1"/>
+    <w:lsdException w:name="index 6" w:semiHidden="1" w:unhideWhenUsed="1"/>
+    <w:lsdException w:name="index 7" w:semiHidden="1" w:unhideWhenUsed="1"/>
+    <w:lsdException w:name="index 8" w:semiHidden="1" w:unhideWhenUsed="1"/>
+    <w:lsdException w:name="index 9" w:semiHidden="1" w:unhideWhenUsed="1"/>
+    <w:lsdException w:name="toc 1" w:semiHidden="1" w:uiPriority="39" w:unhideWhenUsed="1"/>
+    <w:lsdException w:name="toc 2" w:semiHidden="1" w:uiPriority="39" w:unhideWhenUsed="1"/>
+    <w:lsdException w:name="toc 3" w:semiHidden="1" w:uiPriority="39" w:unhideWhenUsed="1"/>
+    <w:lsdException w:name="toc 4" w:semiHidden="1" w:uiPriority="39" w:unhideWhenUsed="1"/>
+    <w:lsdException w:name="toc 5" w:semiHidden="1" w:uiPriority="39" w:unhideWhenUsed="1"/>
+    <w:lsdException w:name="toc 6" w:semiHidden="1" w:uiPriority="39" w:unhideWhenUsed="1"/>
+    <w:lsdException w:name="toc 7" w:semiHidden="1" w:uiPriority="39" w:unhideWhenUsed="1"/>
+    <w:lsdException w:name="toc 8" w:semiHidden="1" w:uiPriority="39" w:unhideWhenUsed="1"/>
+    <w:lsdException w:name="toc 9" w:semiHidden="1" w:uiPriority="39" w:unhideWhenUsed="1"/>
+    <w:lsdException w:name="Normal Indent" w:semiHidden="1" w:unhideWhenUsed="1"/>
+    <w:lsdException w:name="footnote text" w:semiHidden="1" w:unhideWhenUsed="1"/>
+    <w:lsdException w:name="annotation text" w:semiHidden="1" w:unhideWhenUsed="1"/>
+    <w:lsdException w:name="header" w:semiHidden="1" w:unhideWhenUsed="1"/>
+    <w:lsdException w:name="footer" w:semiHidden="1" w:unhideWhenUsed="1"/>
+    <w:lsdException w:name="index heading" w:semiHidden="1" w:unhideWhenUsed="1"/>
+    <w:lsdException w:name="caption" w:semiHidden="1" w:uiPriority="35" w:unhideWhenUsed="1" w:qFormat="1"/>
+    <w:lsdException w:name="table of figures" w:semiHidden="1" w:unhideWhenUsed="1"/>
+    <w:lsdException w:name="envelope address" w:semiHidden="1" w:unhideWhenUsed="1"/>
+    <w:lsdException w:name="envelope return" w:semiHidden="1" w:unhideWhenUsed="1"/>
+    <w:lsdException w:name="footnote reference" w:semiHidden="1" w:unhideWhenUsed="1"/>
+    <w:lsdException w:name="annotation reference" w:semiHidden="1" w:unhideWhenUsed="1"/>
+    <w:lsdException w:name="line number" w:semiHidden="1" w:unhideWhenUsed="1"/>
+    <w:lsdException w:name="page number" w:semiHidden="1" w:unhideWhenUsed="1"/>
+    <w:lsdException w:name="endnote reference" w:semiHidden="1" w:unhideWhenUsed="1"/>
+    <w:lsdException w:name="endnote text" w:semiHidden="1" w:unhideWhenUsed="1"/>
+    <w:lsdException w:name="table of authorities" w:semiHidden="1" w:unhideWhenUsed="1"/>
+    <w:lsdException w:name="macro" w:semiHidden="1" w:unhideWhenUsed="1"/>
+    <w:lsdException w:name="toa heading" w:semiHidden="1" w:unhideWhenUsed="1"/>
+    <w:lsdException w:name="List" w:semiHidden="1" w:unhideWhenUsed="1"/>
+    <w:lsdException w:name="List Bullet" w:semiHidden="1" w:unhideWhenUsed="1"/>
+    <w:lsdException w:name="List Number" w:semiHidden="1" w:unhideWhenUsed="1"/>
+    <w:lsdException w:name="List 2" w:semiHidden="1" w:unhideWhenUsed="1"/>
+    <w:lsdException w:name="List 3" w:semiHidden="1" w:unhideWhenUsed="1"/>
+    <w:lsdException w:name="List 4" w:semiHidden="1" w:unhideWhenUsed="1"/>
+    <w:lsdException w:name="List 5" w:semiHidden="1" w:unhideWhenUsed="1"/>
+    <w:lsdException w:name="List Bullet 2" w:semiHidden="1" w:unhideWhenUsed="1"/>
+    <w:lsdException w:name="List Bullet 3" w:semiHidden="1" w:unhideWhenUsed="1"/>
+    <w:lsdException w:name="List Bullet 4" w:semiHidden="1" w:unhideWhenUsed="1"/>
+    <w:lsdException w:name="List Bullet 5" w:semiHidden="1" w:unhideWhenUsed="1"/>
+    <w:lsdException w:name="List Number 2" w:semiHidden="1" w:unhideWhenUsed="1"/>
+    <w:lsdException w:name="List Number 3" w:semiHidden="1" w:unhideWhenUsed="1"/>
+    <w:lsdException w:name="List Number 4" w:semiHidden="1" w:unhideWhenUsed="1"/>
+    <w:lsdException w:name="List Number 5" w:semiHidden="1" w:unhideWhenUsed="1"/>
+    <w:lsdException w:name="Title" w:uiPriority="10" w:qFormat="1"/>
+    <w:lsdException w:name="Closing" w:semiHidden="1" w:unhideWhenUsed="1"/>
+    <w:lsdException w:name="Signature" w:semiHidden="1" w:unhideWhenUsed="1"/>
+    <w:lsdException w:name="Default Paragraph Font" w:semiHidden="1" w:uiPriority="1" w:unhideWhenUsed="1"/>
+    <w:lsdException w:name="Body Text" w:semiHidden="1" w:unhideWhenUsed="1"/>
+    <w:lsdException w:name="Body Text Indent" w:semiHidden="1" w:unhideWhenUsed="1"/>
+    <w:lsdException w:name="List Continue" w:semiHidden="1" w:unhideWhenUsed="1"/>
+    <w:lsdException w:name="List Continue 2" w:semiHidden="1" w:unhideWhenUsed="1"/>
+    <w:lsdException w:name="List Continue 3" w:semiHidden="1" w:unhideWhenUsed="1"/>
+    <w:lsdException w:name="List Continue 4" w:semiHidden="1" w:unhideWhenUsed="1"/>
+    <w:lsdException w:name="List Continue 5" w:semiHidden="1" w:unhideWhenUsed="1"/>
+    <w:lsdException w:name="Message Header" w:semiHidden="1" w:unhideWhenUsed="1"/>
+    <w:lsdException w:name="Subtitle" w:uiPriority="11" w:qFormat="1"/>
+    <w:lsdException w:name="Salutation" w:semiHidden="1" w:unhideWhenUsed="1"/>
+    <w:lsdException w:name="Date" w:semiHidden="1" w:unhideWhenUsed="1"/>
+    <w:lsdException w:name="Body Text First Indent" w:semiHidden="1" w:unhideWhenUsed="1"/>
+    <w:lsdException w:name="Body Text First Indent 2" w:semiHidden="1" w:unhideWhenUsed="1"/>
+    <w:lsdException w:name="Note Heading" w:semiHidden="1" w:unhideWhenUsed="1"/>
+    <w:lsdException w:name="Body Text 2" w:semiHidden="1" w:unhideWhenUsed="1"/>
+    <w:lsdException w:name="Body Text 3" w:semiHidden="1" w:unhideWhenUsed="1"/>
+    <w:lsdException w:name="Body Text Indent 2" w:semiHidden="1" w:unhideWhenUsed="1"/>
+    <w:lsdException w:name="Body Text Indent 3" w:semiHidden="1" w:unhideWhenUsed="1"/>
+    <w:lsdException w:name="Block Text" w:semiHidden="1" w:unhideWhenUsed="1"/>
+    <w:lsdException w:name="Hyperlink" w:semiHidden="1" w:unhideWhenUsed="1"/>
+    <w:lsdException w:name="FollowedHyperlink" w:semiHidden="1" w:unhideWhenUsed="1"/>
+    <w:lsdException w:name="Strong" w:uiPriority="22" w:qFormat="1"/>
+    <w:lsdException w:name="Emphasis" w:uiPriority="20" w:qFormat="1"/>
+    <w:lsdException w:name="Document Map" w:semiHidden="1" w:unhideWhenUsed="1"/>
+    <w:lsdException w:name="Plain Text" w:semiHidden="1" w:unhideWhenUsed="1"/>
+    <w:lsdException w:name="E-mail Signature" w:semiHidden="1" w:unhideWhenUsed="1"/>
+    <w:lsdException w:name="HTML Top of Form" w:semiHidden="1" w:unhideWhenUsed="1"/>
+    <w:lsdException w:name="HTML Bottom of Form" w:semiHidden="1" w:unhideWhenUsed="1"/>
+    <w:lsdException w:name="Normal (Web)" w:semiHidden="1" w:unhideWhenUsed="1"/>
+    <w:lsdException w:name="HTML Acronym" w:semiHidden="1" w:unhideWhenUsed="1"/>
+    <w:lsdException w:name="HTML Address" w:semiHidden="1" w:unhideWhenUsed="1"/>
+    <w:lsdException w:name="HTML Cite" w:semiHidden="1" w:unhideWhenUsed="1"/>
+    <w:lsdException w:name="HTML Code" w:semiHidden="1" w:unhideWhenUsed="1"/>
+    <w:lsdException w:name="HTML Definition" w:semiHidden="1" w:unhideWhenUsed="1"/>
+    <w:lsdException w:name="HTML Keyboard" w:semiHidden="1" w:unhideWhenUsed="1"/>
+    <w:lsdException w:name="HTML Preformatted" w:semiHidden="1" w:unhideWhenUsed="1"/>
+    <w:lsdException w:name="HTML Sample" w:semiHidden="1" w:unhideWhenUsed="1"/>
+    <w:lsdException w:name="HTML Typewriter" w:semiHidden="1" w:unhideWhenUsed="1"/>
+    <w:lsdException w:name="HTML Variable" w:semiHidden="1" w:unhideWhenUsed="1"/>
+    <w:lsdException w:name="Normal Table" w:semiHidden="1" w:unhideWhenUsed="1"/>
+    <w:lsdException w:name="annotation subject" w:semiHidden="1" w:unhideWhenUsed="1"/>
+    <w:lsdException w:name="No List" w:semiHidden="1" w:unhideWhenUsed="1"/>
+    <w:lsdException w:name="Outline List 1" w:semiHidden="1" w:unhideWhenUsed="1"/>
+    <w:lsdException w:name="Outline List 2" w:semiHidden="1" w:unhideWhenUsed="1"/>
+    <w:lsdException w:name="Outline List 3" w:semiHidden="1" w:unhideWhenUsed="1"/>
+    <w:lsdException w:name="Table Simple 1" w:semiHidden="1" w:unhideWhenUsed="1"/>
+    <w:lsdException w:name="Table Simple 2" w:semiHidden="1" w:unhideWhenUsed="1"/>
+    <w:lsdException w:name="Table Simple 3" w:semiHidden="1" w:unhideWhenUsed="1"/>
+    <w:lsdException w:name="Table Classic 1" w:semiHidden="1" w:unhideWhenUsed="1"/>
+    <w:lsdException w:name="Table Classic 2" w:semiHidden="1" w:unhideWhenUsed="1"/>
+    <w:lsdException w:name="Table Classic 3" w:semiHidden="1" w:unhideWhenUsed="1"/>
+    <w:lsdException w:name="Table Classic 4" w:semiHidden="1" w:unhideWhenUsed="1"/>
+    <w:lsdException w:name="Table Colorful 1" w:semiHidden="1" w:unhideWhenUsed="1"/>
+    <w:lsdException w:name="Table Colorful 2" w:semiHidden="1" w:unhideWhenUsed="1"/>
+    <w:lsdException w:name="Table Colorful 3" w:semiHidden="1" w:unhideWhenUsed="1"/>
+    <w:lsdException w:name="Table Columns 1" w:semiHidden="1" w:unhideWhenUsed="1"/>
+    <w:lsdException w:name="Table Columns 2" w:semiHidden="1" w:unhideWhenUsed="1"/>
+    <w:lsdException w:name="Table Columns 3" w:semiHidden="1" w:unhideWhenUsed="1"/>
+    <w:lsdException w:name="Table Columns 4" w:semiHidden="1" w:unhideWhenUsed="1"/>
+    <w:lsdException w:name="Table Columns 5" w:semiHidden="1" w:unhideWhenUsed="1"/>
+    <w:lsdException w:name="Table Grid 1" w:semiHidden="1" w:unhideWhenUsed="1"/>
+    <w:lsdException w:name="Table Grid 2" w:semiHidden="1" w:unhideWhenUsed="1"/>
+    <w:lsdException w:name="Table Grid 3" w:semiHidden="1" w:unhideWhenUsed="1"/>
+    <w:lsdException w:name="Table Grid 4" w:semiHidden="1" w:unhideWhenUsed="1"/>
+    <w:lsdException w:name="Table Grid 5" w:semiHidden="1" w:unhideWhenUsed="1"/>
+    <w:lsdException w:name="Table Grid 6" w:semiHidden="1" w:unhideWhenUsed="1"/>
+    <w:lsdException w:name="Table Grid 7" w:semiHidden="1" w:unhideWhenUsed="1"/>
+    <w:lsdException w:name="Table Grid 8" w:semiHidden="1" w:unhideWhenUsed="1"/>
+    <w:lsdException w:name="Table List 1" w:semiHidden="1" w:unhideWhenUsed="1"/>
+    <w:lsdException w:name="Table List 2" w:semiHidden="1" w:unhideWhenUsed="1"/>
+    <w:lsdException w:name="Table List 3" w:semiHidden="1" w:unhideWhenUsed="1"/>
+    <w:lsdException w:name="Table List 4" w:semiHidden="1" w:unhideWhenUsed="1"/>
+    <w:lsdException w:name="Table List 5" w:semiHidden="1" w:unhideWhenUsed="1"/>
+    <w:lsdException w:name="Table List 6" w:semiHidden="1" w:unhideWhenUsed="1"/>
+    <w:lsdException w:name="Table List 7" w:semiHidden="1" w:unhideWhenUsed="1"/>
+    <w:lsdException w:name="Table List 8" w:semiHidden="1" w:unhideWhenUsed="1"/>
+    <w:lsdException w:name="Table 3D effects 1" w:semiHidden="1" w:unhideWhenUsed="1"/>
+    <w:lsdException w:name="Table 3D effects 2" w:semiHidden="1" w:unhideWhenUsed="1"/>
+    <w:lsdException w:name="Table 3D effects 3" w:semiHidden="1" w:unhideWhenUsed="1"/>
+    <w:lsdException w:name="Table Contemporary" w:semiHidden="1" w:unhideWhenUsed="1"/>
+    <w:lsdException w:name="Table Elegant" w:semiHidden="1" w:unhideWhenUsed="1"/>
+    <w:lsdException w:name="Table Professional" w:semiHidden="1" w:unhideWhenUsed="1"/>
+    <w:lsdException w:name="Table Subtle 1" w:semiHidden="1" w:unhideWhenUsed="1"/>
+    <w:lsdException w:name="Table Subtle 2" w:semiHidden="1" w:unhideWhenUsed="1"/>
+    <w:lsdException w:name="Table Web 1" w:semiHidden="1" w:unhideWhenUsed="1"/>
+    <w:lsdException w:name="Table Web 2" w:semiHidden="1" w:unhideWhenUsed="1"/>
+    <w:lsdException w:name="Table Web 3" w:semiHidden="1" w:unhideWhenUsed="1"/>
+    <w:lsdException w:name="Balloon Text" w:semiHidden="1" w:unhideWhenUsed="1"/>
+    <w:lsdException w:name="Table Grid" w:uiPriority="59"/>
+    <w:lsdException w:name="Table Theme" w:semiHidden="1" w:unhideWhenUsed="1"/>
+    <w:lsdException w:name="Placeholder Text" w:semiHidden="1"/>
+    <w:lsdException w:name="No Spacing" w:uiPriority="1" w:qFormat="1"/>
+    <w:lsdException w:name="Light Shading" w:uiPriority="60"/>
+    <w:lsdException w:name="Light List" w:uiPriority="61"/>
+    <w:lsdException w:name="Light Grid" w:uiPriority="62"/>
+    <w:lsdException w:name="Medium Shading 1" w:uiPriority="63"/>
+    <w:lsdException w:name="Medium Shading 2" w:uiPriority="64"/>
+    <w:lsdException w:name="Medium List 1" w:uiPriority="65"/>
+    <w:lsdException w:name="Medium List 2" w:uiPriority="66"/>
+    <w:lsdException w:name="Medium Grid 1" w:uiPriority="67"/>
+    <w:lsdException w:name="Medium Grid 2" w:uiPriority="68"/>
+    <w:lsdException w:name="Medium Grid 3" w:uiPriority="69"/>
+    <w:lsdException w:name="Dark List" w:uiPriority="70"/>
+    <w:lsdException w:name="Colorful Shading" w:uiPriority="71"/>
+    <w:lsdException w:name="Colorful List" w:uiPriority="72"/>
+    <w:lsdException w:name="Colorful Grid" w:uiPriority="73"/>
+    <w:lsdException w:name="Light Shading Accent 1" w:uiPriority="60"/>
+    <w:lsdException w:name="Light List Accent 1" w:uiPriority="61"/>
+    <w:lsdException w:name="Light Grid Accent 1" w:uiPriority="62"/>
+    <w:lsdException w:name="Medium Shading 1 Accent 1" w:uiPriority="63"/>
+    <w:lsdException w:name="Medium Shading 2 Accent 1" w:uiPriority="64"/>
+    <w:lsdException w:name="Medium List 1 Accent 1" w:uiPriority="65"/>
+    <w:lsdException w:name="Revision" w:semiHidden="1"/>
+    <w:lsdException w:name="List Paragraph" w:uiPriority="34" w:qFormat="1"/>
+    <w:lsdException w:name="Quote" w:uiPriority="29" w:qFormat="1"/>
+    <w:lsdException w:name="Intense Quote" w:uiPriority="30" w:qFormat="1"/>
+    <w:lsdException w:name="Medium List 2 Accent 1" w:uiPriority="66"/>
+    <w:lsdException w:name="Medium Grid 1 Accent 1" w:uiPriority="67"/>
+    <w:lsdException w:name="Medium Grid 2 Accent 1" w:uiPriority="68"/>
+    <w:lsdException w:name="Medium Grid 3 Accent 1" w:uiPriority="69"/>
+    <w:lsdException w:name="Dark List Accent 1" w:uiPriority="70"/>
+    <w:lsdException w:name="Colorful Shading Accent 1" w:uiPriority="71"/>
+    <w:lsdException w:name="Colorful List Accent 1" w:uiPriority="72"/>
+    <w:lsdException w:name="Colorful Grid Accent 1" w:uiPriority="73"/>
+    <w:lsdException w:name="Light Shading Accent 2" w:uiPriority="60"/>
+    <w:lsdException w:name="Light List Accent 2" w:uiPriority="61"/>
+    <w:lsdException w:name="Light Grid Accent 2" w:uiPriority="62"/>
+    <w:lsdException w:name="Medium Shading 1 Accent 2" w:uiPriority="63"/>
+    <w:lsdException w:name="Medium Shading 2 Accent 2" w:uiPriority="64"/>
+    <w:lsdException w:name="Medium List 1 Accent 2" w:uiPriority="65"/>
+    <w:lsdException w:name="Medium List 2 Accent 2" w:uiPriority="66"/>
+    <w:lsdException w:name="Medium Grid 1 Accent 2" w:uiPriority="67"/>
+    <w:lsdException w:name="Medium Grid 2 Accent 2" w:uiPriority="68"/>
+    <w:lsdException w:name="Medium Grid 3 Accent 2" w:uiPriority="69"/>
+    <w:lsdException w:name="Dark List Accent 2" w:uiPriority="70"/>
+    <w:lsdException w:name="Colorful Shading Accent 2" w:uiPriority="71"/>
+    <w:lsdException w:name="Colorful List Accent 2" w:uiPriority="72"/>
+    <w:lsdException w:name="Colorful Grid Accent 2" w:uiPriority="73"/>
+    <w:lsdException w:name="Light Shading Accent 3" w:uiPriority="60"/>
+    <w:lsdException w:name="Light List Accent 3" w:uiPriority="61"/>
+    <w:lsdException w:name="Light Grid Accent 3" w:uiPriority="62"/>
+    <w:lsdException w:name="Medium Shading 1 Accent 3" w:uiPriority="63"/>
+    <w:lsdException w:name="Medium Shading 2 Accent 3" w:uiPriority="64"/>
+    <w:lsdException w:name="Medium List 1 Accent 3" w:uiPriority="65"/>
+    <w:lsdException w:name="Medium List 2 Accent 3" w:uiPriority="66"/>
+    <w:lsdException w:name="Medium Grid 1 Accent 3" w:uiPriority="67"/>
+    <w:lsdException w:name="Medium Grid 2 Accent 3" w:uiPriority="68"/>
+    <w:lsdException w:name="Medium Grid 3 Accent 3" w:uiPriority="69"/>
+    <w:lsdException w:name="Dark List Accent 3" w:uiPriority="70"/>
+    <w:lsdException w:name="Colorful Shading Accent 3" w:uiPriority="71"/>
+    <w:lsdException w:name="Colorful List Accent 3" w:uiPriority="72"/>
+    <w:lsdException w:name="Colorful Grid Accent 3" w:uiPriority="73"/>
+    <w:lsdException w:name="Light Shading Accent 4" w:uiPriority="60"/>
+    <w:lsdException w:name="Light List Accent 4" w:uiPriority="61"/>
+    <w:lsdException w:name="Light Grid Accent 4" w:uiPriority="62"/>
+    <w:lsdException w:name="Medium Shading 1 Accent 4" w:uiPriority="63"/>
+    <w:lsdException w:name="Medium Shading 2 Accent 4" w:uiPriority="64"/>
+    <w:lsdException w:name="Medium List 1 Accent 4" w:uiPriority="65"/>
+    <w:lsdException w:name="Medium List 2 Accent 4" w:uiPriority="66"/>
+    <w:lsdException w:name="Medium Grid 1 Accent 4" w:uiPriority="67"/>
+    <w:lsdException w:name="Medium Grid 2 Accent 4" w:uiPriority="68"/>
+    <w:lsdException w:name="Medium Grid 3 Accent 4" w:uiPriority="69"/>
+    <w:lsdException w:name="Dark List Accent 4" w:uiPriority="70"/>
+    <w:lsdException w:name="Colorful Shading Accent 4" w:uiPriority="71"/>
+    <w:lsdException w:name="Colorful List Accent 4" w:uiPriority="72"/>
+    <w:lsdException w:name="Colorful Grid Accent 4" w:uiPriority="73"/>
+    <w:lsdException w:name="Light Shading Accent 5" w:uiPriority="60"/>
+    <w:lsdException w:name="Light List Accent 5" w:uiPriority="61"/>
+    <w:lsdException w:name="Light Grid Accent 5" w:uiPriority="62"/>
+    <w:lsdException w:name="Medium Shading 1 Accent 5" w:uiPriority="63"/>
+    <w:lsdException w:name="Medium Shading 2 Accent 5" w:uiPriority="64"/>
+    <w:lsdException w:name="Medium List 1 Accent 5" w:uiPriority="65"/>
+    <w:lsdException w:name="Medium List 2 Accent 5" w:uiPriority="66"/>
+    <w:lsdException w:name="Medium Grid 1 Accent 5" w:uiPriority="67"/>
+    <w:lsdException w:name="Medium Grid 2 Accent 5" w:uiPriority="68"/>
+    <w:lsdException w:name="Medium Grid 3 Accent 5" w:uiPriority="69"/>
+    <w:lsdException w:name="Dark List Accent 5" w:uiPriority="70"/>
+    <w:lsdException w:name="Colorful Shading Accent 5" w:uiPriority="71"/>
+    <w:lsdException w:name="Colorful List Accent 5" w:uiPriority="72"/>
+    <w:lsdException w:name="Colorful Grid Accent 5" w:uiPriority="73"/>
+    <w:lsdException w:name="Light Shading Accent 6" w:uiPriority="60"/>
+    <w:lsdException w:name="Light List Accent 6" w:uiPriority="61"/>
+    <w:lsdException w:name="Light Grid Accent 6" w:uiPriority="62"/>
+    <w:lsdException w:name="Medium Shading 1 Accent 6" w:uiPriority="63"/>
+    <w:lsdException w:name="Medium Shading 2 Accent 6" w:uiPriority="64"/>
+    <w:lsdException w:name="Medium List 1 Accent 6" w:uiPriority="65"/>
+    <w:lsdException w:name="Medium List 2 Accent 6" w:uiPriority="66"/>
+    <w:lsdException w:name="Medium Grid 1 Accent 6" w:uiPriority="67"/>
+    <w:lsdException w:name="Medium Grid 2 Accent 6" w:uiPriority="68"/>
+    <w:lsdException w:name="Medium Grid 3 Accent 6" w:uiPriority="69"/>
+    <w:lsdException w:name="Dark List Accent 6" w:uiPriority="70"/>
+    <w:lsdException w:name="Colorful Shading Accent 6" w:uiPriority="71"/>
+    <w:lsdException w:name="Colorful List Accent 6" w:uiPriority="72"/>
+    <w:lsdException w:name="Colorful Grid Accent 6" w:uiPriority="73"/>
+    <w:lsdException w:name="Subtle Emphasis" w:uiPriority="19" w:qFormat="1"/>
+    <w:lsdException w:name="Intense Emphasis" w:uiPriority="21" w:qFormat="1"/>
+    <w:lsdException w:name="Subtle Reference" w:uiPriority="31" w:qFormat="1"/>
+    <w:lsdException w:name="Intense Reference" w:uiPriority="32" w:qFormat="1"/>
+    <w:lsdException w:name="Book Title" w:uiPriority="33" w:qFormat="1"/>
+    <w:lsdException w:name="Bibliography" w:semiHidden="1" w:uiPriority="37" w:unhideWhenUsed="1"/>
+    <w:lsdException w:name="TOC Heading" w:semiHidden="1" w:uiPriority="39" w:unhideWhenUsed="1" w:qFormat="1"/>
+    <w:lsdException w:name="Plain Table 1" w:uiPriority="41"/>
+    <w:lsdException w:name="Plain Table 2" w:uiPriority="42"/>
+    <w:lsdException w:name="Plain Table 3" w:uiPriority="43"/>
+    <w:lsdException w:name="Plain Table 4" w:uiPriority="44"/>
+    <w:lsdException w:name="Plain Table 5" w:uiPriority="45"/>
+    <w:lsdException w:name="Grid Table Light" w:uiPriority="40"/>
+    <w:lsdException w:name="Grid Table 1 Light" w:uiPriority="46"/>
+    <w:lsdException w:name="Grid Table 2" w:uiPriority="47"/>
+    <w:lsdException w:name="Grid Table 3" w:uiPriority="48"/>
+    <w:lsdException w:name="Grid Table 4" w:uiPriority="49"/>
+    <w:lsdException w:name="Grid Table 5 Dark" w:uiPriority="50"/>
+    <w:lsdException w:name="Grid Table 6 Colorful" w:uiPriority="51"/>
+    <w:lsdException w:name="Grid Table 7 Colorful" w:uiPriority="52"/>
+    <w:lsdException w:name="Grid Table 1 Light Accent 1" w:uiPriority="46"/>
+    <w:lsdException w:name="Grid Table 2 Accent 1" w:uiPriority="47"/>
+    <w:lsdException w:name="Grid Table 3 Accent 1" w:uiPriority="48"/>
+    <w:lsdException w:name="Grid Table 4 Accent 1" w:uiPriority="49"/>
+    <w:lsdException w:name="Grid Table 5 Dark Accent 1" w:uiPriority="50"/>
+    <w:lsdException w:name="Grid Table 6 Colorful Accent 1" w:uiPriority="51"/>
+    <w:lsdException w:name="Grid Table 7 Colorful Accent 1" w:uiPriority="52"/>
+    <w:lsdException w:name="Grid Table 1 Light Accent 2" w:uiPriority="46"/>
+    <w:lsdException w:name="Grid Table 2 Accent 2" w:uiPriority="47"/>
+    <w:lsdException w:name="Grid Table 3 Accent 2" w:uiPriority="48"/>
+    <w:lsdException w:name="Grid Table 4 Accent 2" w:uiPriority="49"/>
+    <w:lsdException w:name="Grid Table 5 Dark Accent 2" w:uiPriority="50"/>
+    <w:lsdException w:name="Grid Table 6 Colorful Accent 2" w:uiPriority="51"/>
+    <w:lsdException w:name="Grid Table 7 Colorful Accent 2" w:uiPriority="52"/>
+    <w:lsdException w:name="Grid Table 1 Light Accent 3" w:uiPriority="46"/>
+    <w:lsdException w:name="Grid Table 2 Accent 3" w:uiPriority="47"/>
+    <w:lsdException w:name="Grid Table 3 Accent 3" w:uiPriority="48"/>
+    <w:lsdException w:name="Grid Table 4 Accent 3" w:uiPriority="49"/>
+    <w:lsdException w:name="Grid Table 5 Dark Accent 3" w:uiPriority="50"/>
+    <w:lsdException w:name="Grid Table 6 Colorful Accent 3" w:uiPriority="51"/>
+    <w:lsdException w:name="Grid Table 7 Colorful Accent 3" w:uiPriority="52"/>
+    <w:lsdException w:name="Grid Table 1 Light Accent 4" w:uiPriority="46"/>
+    <w:lsdException w:name="Grid Table 2 Accent 4" w:uiPriority="47"/>
+    <w:lsdException w:name="Grid Table 3 Accent 4" w:uiPriority="48"/>
+    <w:lsdException w:name="Grid Table 4 Accent 4" w:uiPriority="49"/>
+    <w:lsdException w:name="Grid Table 5 Dark Accent 4" w:uiPriority="50"/>
+    <w:lsdException w:name="Grid Table 6 Colorful Accent 4" w:uiPriority="51"/>
+    <w:lsdException w:name="Grid Table 7 Colorful Accent 4" w:uiPriority="52"/>
+    <w:lsdException w:name="Grid Table 1 Light Accent 5" w:uiPriority="46"/>
+    <w:lsdException w:name="Grid Table 2 Accent 5" w:uiPriority="47"/>
+    <w:lsdException w:name="Grid Table 3 Accent 5" w:uiPriority="48"/>
+    <w:lsdException w:name="Grid Table 4 Accent 5" w:uiPriority="49"/>
+    <w:lsdException w:name="Grid Table 5 Dark Accent 5" w:uiPriority="50"/>
+    <w:lsdException w:name="Grid Table 6 Colorful Accent 5" w:uiPriority="51"/>
+    <w:lsdException w:name="Grid Table 7 Colorful Accent 5" w:uiPriority="52"/>
+    <w:lsdException w:name="Grid Table 1 Light Accent 6" w:uiPriority="46"/>
+    <w:lsdException w:name="Grid Table 2 Accent 6" w:uiPriority="47"/>
+    <w:lsdException w:name="Grid Table 3 Accent 6" w:uiPriority="48"/>
+    <w:lsdException w:name="Grid Table 4 Accent 6" w:uiPriority="49"/>
+    <w:lsdException w:name="Grid Table 5 Dark Accent 6" w:uiPriority="50"/>
+    <w:lsdException w:name="Grid Table 6 Colorful Accent 6" w:uiPriority="51"/>
+    <w:lsdException w:name="Grid Table 7 Colorful Accent 6" w:uiPriority="52"/>
+    <w:lsdException w:name="List Table 1 Light" w:uiPriority="46"/>
+    <w:lsdException w:name="List Table 2" w:uiPriority="47"/>
+    <w:lsdException w:name="List Table 3" w:uiPriority="48"/>
+    <w:lsdException w:name="List Table 4" w:uiPriority="49"/>
+    <w:lsdException w:name="List Table 5 Dark" w:uiPriority="50"/>
+    <w:lsdException w:name="List Table 6 Colorful" w:uiPriority="51"/>
+    <w:lsdException w:name="List Table 7 Colorful" w:uiPriority="52"/>
+    <w:lsdException w:name="List Table 1 Light Accent 1" w:uiPriority="46"/>
+    <w:lsdException w:name="List Table 2 Accent 1" w:uiPriority="47"/>
+    <w:lsdException w:name="List Table 3 Accent 1" w:uiPriority="48"/>
+    <w:lsdException w:name="List Table 4 Accent 1" w:uiPriority="49"/>
+    <w:lsdException w:name="List Table 5 Dark Accent 1" w:uiPriority="50"/>
+    <w:lsdException w:name="List Table 6 Colorful Accent 1" w:uiPriority="51"/>
+    <w:lsdException w:name="List Table 7 Colorful Accent 1" w:uiPriority="52"/>
+    <w:lsdException w:name="List Table 1 Light Accent 2" w:uiPriority="46"/>
+    <w:lsdException w:name="List Table 2 Accent 2" w:uiPriority="47"/>
+    <w:lsdException w:name="List Table 3 Accent 2" w:uiPriority="48"/>
+    <w:lsdException w:name="List Table 4 Accent 2" w:uiPriority="49"/>
+    <w:lsdException w:name="List Table 5 Dark Accent 2" w:uiPriority="50"/>
+    <w:lsdException w:name="List Table 6 Colorful Accent 2" w:uiPriority="51"/>
+    <w:lsdException w:name="List Table 7 Colorful Accent 2" w:uiPriority="52"/>
+    <w:lsdException w:name="List Table 1 Light Accent 3" w:uiPriority="46"/>
+    <w:lsdException w:name="List Table 2 Accent 3" w:uiPriority="47"/>
+    <w:lsdException w:name="List Table 3 Accent 3" w:uiPriority="48"/>
+    <w:lsdException w:name="List Table 4 Accent 3" w:uiPriority="49"/>
+    <w:lsdException w:name="List Table 5 Dark Accent 3" w:uiPriority="50"/>
+    <w:lsdException w:name="List Table 6 Colorful Accent 3" w:uiPriority="51"/>
+    <w:lsdException w:name="List Table 7 Colorful Accent 3" w:uiPriority="52"/>
+    <w:lsdException w:name="List Table 1 Light Accent 4" w:uiPriority="46"/>
+    <w:lsdException w:name="List Table 2 Accent 4" w:uiPriority="47"/>
+    <w:lsdException w:name="List Table 3 Accent 4" w:uiPriority="48"/>
+    <w:lsdException w:name="List Table 4 Accent 4" w:uiPriority="49"/>
+    <w:lsdException w:name="List Table 5 Dark Accent 4" w:uiPriority="50"/>
+    <w:lsdException w:name="List Table 6 Colorful Accent 4" w:uiPriority="51"/>
+    <w:lsdException w:name="List Table 7 Colorful Accent 4" w:uiPriority="52"/>
+    <w:lsdException w:name="List Table 1 Light Accent 5" w:uiPriority="46"/>
+    <w:lsdException w:name="List Table 2 Accent 5" w:uiPriority="47"/>
+    <w:lsdException w:name="List Table 3 Accent 5" w:uiPriority="48"/>
+    <w:lsdException w:name="List Table 4 Accent 5" w:uiPriority="49"/>
+    <w:lsdException w:name="List Table 5 Dark Accent 5" w:uiPriority="50"/>
+    <w:lsdException w:name="List Table 6 Colorful Accent 5" w:uiPriority="51"/>
+    <w:lsdException w:name="List Table 7 Colorful Accent 5" w:uiPriority="52"/>
+    <w:lsdException w:name="List Table 1 Light Accent 6" w:uiPriority="46"/>
+    <w:lsdException w:name="List Table 2 Accent 6" w:uiPriority="47"/>
+    <w:lsdException w:name="List Table 3 Accent 6" w:uiPriority="48"/>
+    <w:lsdException w:name="List Table 4 Accent 6" w:uiPriority="49"/>
+    <w:lsdException w:name="List Table 5 Dark Accent 6" w:uiPriority="50"/>
+    <w:lsdException w:name="List Table 6 Colorful Accent 6" w:uiPriority="51"/>
+    <w:lsdException w:name="List Table 7 Colorful Accent 6" w:uiPriority="52"/>
   </w:latentStyles>
-  <w:style w:type="paragraph" w:default="1" w:styleId="a">
+  <w:style w:type="paragraph" w:default="1" w:styleId="Normal">
     <w:name w:val="Normal"/>
     <w:qFormat/>
     <w:rsid w:val="00FB261F"/>
   </w:style>
-  <w:style w:type="paragraph" w:styleId="1">
+  <w:style w:type="paragraph" w:styleId="Heading1">
     <w:name w:val="heading 1"/>
-    <w:basedOn w:val="a"/>
-    <w:next w:val="a"/>
-    <w:link w:val="10"/>
+    <w:basedOn w:val="Normal"/>
+    <w:next w:val="Normal"/>
+    <w:link w:val="Heading1Char"/>
     <w:uiPriority w:val="9"/>
     <w:qFormat/>
     <w:rsid w:val="003555BF"/>
@@ -4001,11 +4205,11 @@
       <w:szCs w:val="32"/>
     </w:rPr>
   </w:style>
-  <w:style w:type="paragraph" w:styleId="3">
+  <w:style w:type="paragraph" w:styleId="Heading3">
     <w:name w:val="heading 3"/>
-    <w:basedOn w:val="a"/>
-    <w:next w:val="a"/>
-    <w:link w:val="30"/>
+    <w:basedOn w:val="Normal"/>
+    <w:next w:val="Normal"/>
+    <w:link w:val="Heading3Char"/>
     <w:uiPriority w:val="9"/>
     <w:semiHidden/>
     <w:unhideWhenUsed/>
@@ -4024,18 +4228,17 @@
       <w:szCs w:val="24"/>
     </w:rPr>
   </w:style>
-  <w:style w:type="character" w:default="1" w:styleId="a0">
+  <w:style w:type="character" w:default="1" w:styleId="DefaultParagraphFont">
     <w:name w:val="Default Paragraph Font"/>
     <w:uiPriority w:val="1"/>
     <w:semiHidden/>
     <w:unhideWhenUsed/>
   </w:style>
-  <w:style w:type="table" w:default="1" w:styleId="a1">
+  <w:style w:type="table" w:default="1" w:styleId="TableNormal">
     <w:name w:val="Normal Table"/>
     <w:uiPriority w:val="99"/>
     <w:semiHidden/>
     <w:unhideWhenUsed/>
-    <w:qFormat/>
     <w:tblPr>
       <w:tblInd w:w="0" w:type="dxa"/>
       <w:tblCellMar>
@@ -4046,15 +4249,15 @@
       </w:tblCellMar>
     </w:tblPr>
   </w:style>
-  <w:style w:type="numbering" w:default="1" w:styleId="a2">
+  <w:style w:type="numbering" w:default="1" w:styleId="NoList">
     <w:name w:val="No List"/>
     <w:uiPriority w:val="99"/>
     <w:semiHidden/>
     <w:unhideWhenUsed/>
   </w:style>
-  <w:style w:type="paragraph" w:styleId="a3">
+  <w:style w:type="paragraph" w:styleId="ListParagraph">
     <w:name w:val="List Paragraph"/>
-    <w:basedOn w:val="a"/>
+    <w:basedOn w:val="Normal"/>
     <w:uiPriority w:val="34"/>
     <w:qFormat/>
     <w:rsid w:val="00A537C3"/>
@@ -4063,10 +4266,10 @@
       <w:contextualSpacing/>
     </w:pPr>
   </w:style>
-  <w:style w:type="character" w:customStyle="1" w:styleId="10">
-    <w:name w:val="כותרת 1 תו"/>
-    <w:basedOn w:val="a0"/>
-    <w:link w:val="1"/>
+  <w:style w:type="character" w:customStyle="1" w:styleId="Heading1Char">
+    <w:name w:val="Heading 1 Char"/>
+    <w:basedOn w:val="DefaultParagraphFont"/>
+    <w:link w:val="Heading1"/>
     <w:uiPriority w:val="9"/>
     <w:rsid w:val="003555BF"/>
     <w:rPr>
@@ -4078,7 +4281,7 @@
   </w:style>
   <w:style w:type="character" w:styleId="Hyperlink">
     <w:name w:val="Hyperlink"/>
-    <w:basedOn w:val="a0"/>
+    <w:basedOn w:val="DefaultParagraphFont"/>
     <w:uiPriority w:val="99"/>
     <w:unhideWhenUsed/>
     <w:rsid w:val="003555BF"/>
@@ -4087,10 +4290,10 @@
       <w:u w:val="single"/>
     </w:rPr>
   </w:style>
-  <w:style w:type="character" w:customStyle="1" w:styleId="30">
-    <w:name w:val="כותרת 3 תו"/>
-    <w:basedOn w:val="a0"/>
-    <w:link w:val="3"/>
+  <w:style w:type="character" w:customStyle="1" w:styleId="Heading3Char">
+    <w:name w:val="Heading 3 Char"/>
+    <w:basedOn w:val="DefaultParagraphFont"/>
+    <w:link w:val="Heading3"/>
     <w:uiPriority w:val="9"/>
     <w:semiHidden/>
     <w:rsid w:val="006B6896"/>
@@ -4394,7 +4597,7 @@
 </file>
 
 <file path=customXml/itemProps1.xml><?xml version="1.0" encoding="utf-8"?>
-<ds:datastoreItem xmlns:ds="http://schemas.openxmlformats.org/officeDocument/2006/customXml" ds:itemID="{4E32B8EF-AF35-42EA-87E7-C6AD3F22BE66}">
+<ds:datastoreItem xmlns:ds="http://schemas.openxmlformats.org/officeDocument/2006/customXml" ds:itemID="{8115B6FC-2AED-40E6-AFC8-2FE7654390EF}">
   <ds:schemaRefs>
     <ds:schemaRef ds:uri="http://schemas.openxmlformats.org/officeDocument/2006/bibliography"/>
   </ds:schemaRefs>

</xml_diff>

<commit_message>
added parameters to SQLite queries added SHA 256 added actionFilter for user Authentication added ban check
</commit_message>
<xml_diff>
--- a/����� ��� ������� �������.docx
+++ b/����� ��� ������� �������.docx
@@ -1,6 +1,6 @@
 
 <file path=word/document.xml><?xml version="1.0" encoding="utf-8"?>
-<w:document xmlns:wpc="http://schemas.microsoft.com/office/word/2010/wordprocessingCanvas" xmlns:mc="http://schemas.openxmlformats.org/markup-compatibility/2006" xmlns:o="urn:schemas-microsoft-com:office:office" xmlns:r="http://schemas.openxmlformats.org/officeDocument/2006/relationships" xmlns:m="http://schemas.openxmlformats.org/officeDocument/2006/math" xmlns:v="urn:schemas-microsoft-com:vml" xmlns:wp14="http://schemas.microsoft.com/office/word/2010/wordprocessingDrawing" xmlns:wp="http://schemas.openxmlformats.org/drawingml/2006/wordprocessingDrawing" xmlns:w10="urn:schemas-microsoft-com:office:word" xmlns:w="http://schemas.openxmlformats.org/wordprocessingml/2006/main" xmlns:w14="http://schemas.microsoft.com/office/word/2010/wordml" xmlns:w15="http://schemas.microsoft.com/office/word/2012/wordml" xmlns:wpg="http://schemas.microsoft.com/office/word/2010/wordprocessingGroup" xmlns:wpi="http://schemas.microsoft.com/office/word/2010/wordprocessingInk" xmlns:wne="http://schemas.microsoft.com/office/word/2006/wordml" xmlns:wps="http://schemas.microsoft.com/office/word/2010/wordprocessingShape" mc:Ignorable="w14 w15 wp14">
+<w:document xmlns:ve="http://schemas.openxmlformats.org/markup-compatibility/2006" xmlns:o="urn:schemas-microsoft-com:office:office" xmlns:r="http://schemas.openxmlformats.org/officeDocument/2006/relationships" xmlns:m="http://schemas.openxmlformats.org/officeDocument/2006/math" xmlns:v="urn:schemas-microsoft-com:vml" xmlns:wp="http://schemas.openxmlformats.org/drawingml/2006/wordprocessingDrawing" xmlns:w10="urn:schemas-microsoft-com:office:word" xmlns:w="http://schemas.openxmlformats.org/wordprocessingml/2006/main" xmlns:wne="http://schemas.microsoft.com/office/word/2006/wordml">
   <w:body>
     <w:p>
       <w:pPr>
@@ -82,7 +82,7 @@
     </w:p>
     <w:p>
       <w:pPr>
-        <w:pStyle w:val="ListParagraph"/>
+        <w:pStyle w:val="a3"/>
         <w:numPr>
           <w:ilvl w:val="0"/>
           <w:numId w:val="1"/>
@@ -180,7 +180,7 @@
     </w:p>
     <w:p>
       <w:pPr>
-        <w:pStyle w:val="ListParagraph"/>
+        <w:pStyle w:val="a3"/>
         <w:numPr>
           <w:ilvl w:val="0"/>
           <w:numId w:val="1"/>
@@ -244,7 +244,7 @@
     </w:p>
     <w:p>
       <w:pPr>
-        <w:pStyle w:val="ListParagraph"/>
+        <w:pStyle w:val="a3"/>
         <w:numPr>
           <w:ilvl w:val="0"/>
           <w:numId w:val="1"/>
@@ -292,7 +292,7 @@
     </w:p>
     <w:p>
       <w:pPr>
-        <w:pStyle w:val="ListParagraph"/>
+        <w:pStyle w:val="a3"/>
         <w:numPr>
           <w:ilvl w:val="0"/>
           <w:numId w:val="1"/>
@@ -331,7 +331,7 @@
     </w:p>
     <w:p>
       <w:pPr>
-        <w:pStyle w:val="ListParagraph"/>
+        <w:pStyle w:val="a3"/>
         <w:numPr>
           <w:ilvl w:val="0"/>
           <w:numId w:val="1"/>
@@ -372,7 +372,7 @@
     </w:p>
     <w:p>
       <w:pPr>
-        <w:pStyle w:val="ListParagraph"/>
+        <w:pStyle w:val="a3"/>
         <w:numPr>
           <w:ilvl w:val="0"/>
           <w:numId w:val="1"/>
@@ -411,7 +411,7 @@
     </w:p>
     <w:p>
       <w:pPr>
-        <w:pStyle w:val="ListParagraph"/>
+        <w:pStyle w:val="a3"/>
         <w:numPr>
           <w:ilvl w:val="0"/>
           <w:numId w:val="1"/>
@@ -434,7 +434,7 @@
     </w:p>
     <w:p>
       <w:pPr>
-        <w:pStyle w:val="ListParagraph"/>
+        <w:pStyle w:val="a3"/>
         <w:numPr>
           <w:ilvl w:val="0"/>
           <w:numId w:val="1"/>
@@ -500,7 +500,7 @@
     </w:p>
     <w:p>
       <w:pPr>
-        <w:pStyle w:val="ListParagraph"/>
+        <w:pStyle w:val="a3"/>
         <w:numPr>
           <w:ilvl w:val="0"/>
           <w:numId w:val="1"/>
@@ -605,7 +605,7 @@
     </w:p>
     <w:p>
       <w:pPr>
-        <w:pStyle w:val="ListParagraph"/>
+        <w:pStyle w:val="a3"/>
         <w:numPr>
           <w:ilvl w:val="0"/>
           <w:numId w:val="2"/>
@@ -716,18 +716,20 @@
     </w:p>
     <w:p>
       <w:pPr>
-        <w:pStyle w:val="ListParagraph"/>
-        <w:bidi/>
-        <w:rPr>
-          <w:color w:val="FF0000"/>
-          <w:sz w:val="20"/>
-          <w:szCs w:val="20"/>
-          <w:rtl/>
-        </w:rPr>
-      </w:pPr>
-      <w:r>
-        <w:rPr>
-          <w:rFonts w:hint="cs"/>
+        <w:pStyle w:val="a3"/>
+        <w:bidi/>
+        <w:rPr>
+          <w:strike/>
+          <w:color w:val="FF0000"/>
+          <w:sz w:val="20"/>
+          <w:szCs w:val="20"/>
+          <w:rtl/>
+        </w:rPr>
+      </w:pPr>
+      <w:r>
+        <w:rPr>
+          <w:rFonts w:hint="cs"/>
+          <w:strike/>
           <w:color w:val="FF0000"/>
           <w:sz w:val="20"/>
           <w:szCs w:val="20"/>
@@ -738,6 +740,7 @@
       <w:r>
         <w:rPr>
           <w:rFonts w:hint="cs"/>
+          <w:strike/>
           <w:color w:val="FF0000"/>
           <w:sz w:val="20"/>
           <w:szCs w:val="20"/>
@@ -747,6 +750,7 @@
       <w:r>
         <w:rPr>
           <w:rFonts w:hint="cs"/>
+          <w:strike/>
           <w:color w:val="FF0000"/>
           <w:sz w:val="20"/>
           <w:szCs w:val="20"/>
@@ -757,18 +761,20 @@
     </w:p>
     <w:p>
       <w:pPr>
-        <w:pStyle w:val="ListParagraph"/>
-        <w:bidi/>
-        <w:rPr>
-          <w:color w:val="FF0000"/>
-          <w:sz w:val="20"/>
-          <w:szCs w:val="20"/>
-          <w:rtl/>
-        </w:rPr>
-      </w:pPr>
-      <w:r>
-        <w:rPr>
-          <w:rFonts w:hint="cs"/>
+        <w:pStyle w:val="a3"/>
+        <w:bidi/>
+        <w:rPr>
+          <w:strike/>
+          <w:color w:val="FF0000"/>
+          <w:sz w:val="20"/>
+          <w:szCs w:val="20"/>
+          <w:rtl/>
+        </w:rPr>
+      </w:pPr>
+      <w:r>
+        <w:rPr>
+          <w:rFonts w:hint="cs"/>
+          <w:strike/>
           <w:color w:val="FF0000"/>
           <w:sz w:val="20"/>
           <w:szCs w:val="20"/>
@@ -778,6 +784,7 @@
       </w:r>
       <w:r>
         <w:rPr>
+          <w:strike/>
           <w:color w:val="FF0000"/>
           <w:sz w:val="20"/>
           <w:szCs w:val="20"/>
@@ -787,6 +794,7 @@
       <w:r>
         <w:rPr>
           <w:rFonts w:hint="cs"/>
+          <w:strike/>
           <w:color w:val="FF0000"/>
           <w:sz w:val="20"/>
           <w:szCs w:val="20"/>
@@ -797,18 +805,20 @@
     </w:p>
     <w:p>
       <w:pPr>
-        <w:pStyle w:val="ListParagraph"/>
-        <w:bidi/>
-        <w:rPr>
-          <w:color w:val="FF0000"/>
-          <w:sz w:val="20"/>
-          <w:szCs w:val="20"/>
-          <w:rtl/>
-        </w:rPr>
-      </w:pPr>
-      <w:r>
-        <w:rPr>
-          <w:rFonts w:hint="cs"/>
+        <w:pStyle w:val="a3"/>
+        <w:bidi/>
+        <w:rPr>
+          <w:strike/>
+          <w:color w:val="FF0000"/>
+          <w:sz w:val="20"/>
+          <w:szCs w:val="20"/>
+          <w:rtl/>
+        </w:rPr>
+      </w:pPr>
+      <w:r>
+        <w:rPr>
+          <w:rFonts w:hint="cs"/>
+          <w:strike/>
           <w:color w:val="FF0000"/>
           <w:sz w:val="20"/>
           <w:szCs w:val="20"/>
@@ -818,6 +828,7 @@
       </w:r>
       <w:r>
         <w:rPr>
+          <w:strike/>
           <w:color w:val="FF0000"/>
           <w:sz w:val="20"/>
           <w:szCs w:val="20"/>
@@ -827,6 +838,7 @@
       <w:r>
         <w:rPr>
           <w:rFonts w:hint="cs"/>
+          <w:strike/>
           <w:color w:val="FF0000"/>
           <w:sz w:val="20"/>
           <w:szCs w:val="20"/>
@@ -837,6 +849,7 @@
       <w:proofErr w:type="spellStart"/>
       <w:r>
         <w:rPr>
+          <w:strike/>
           <w:color w:val="FF0000"/>
           <w:sz w:val="20"/>
           <w:szCs w:val="20"/>
@@ -847,6 +860,7 @@
       <w:r>
         <w:rPr>
           <w:rFonts w:hint="cs"/>
+          <w:strike/>
           <w:color w:val="FF0000"/>
           <w:sz w:val="20"/>
           <w:szCs w:val="20"/>
@@ -856,6 +870,7 @@
       </w:r>
       <w:r>
         <w:rPr>
+          <w:strike/>
           <w:color w:val="FF0000"/>
           <w:sz w:val="20"/>
           <w:szCs w:val="20"/>
@@ -865,6 +880,7 @@
       <w:r>
         <w:rPr>
           <w:rFonts w:hint="cs"/>
+          <w:strike/>
           <w:color w:val="FF0000"/>
           <w:sz w:val="20"/>
           <w:szCs w:val="20"/>
@@ -875,19 +891,20 @@
     </w:p>
     <w:p>
       <w:pPr>
-        <w:pStyle w:val="ListParagraph"/>
-        <w:bidi/>
-        <w:rPr>
-          <w:rFonts w:hint="cs"/>
-          <w:color w:val="FF0000"/>
-          <w:sz w:val="20"/>
-          <w:szCs w:val="20"/>
-          <w:rtl/>
-        </w:rPr>
-      </w:pPr>
-      <w:r>
-        <w:rPr>
-          <w:rFonts w:hint="cs"/>
+        <w:pStyle w:val="a3"/>
+        <w:bidi/>
+        <w:rPr>
+          <w:strike/>
+          <w:color w:val="FF0000"/>
+          <w:sz w:val="20"/>
+          <w:szCs w:val="20"/>
+          <w:rtl/>
+        </w:rPr>
+      </w:pPr>
+      <w:r>
+        <w:rPr>
+          <w:rFonts w:hint="cs"/>
+          <w:strike/>
           <w:color w:val="FF0000"/>
           <w:sz w:val="20"/>
           <w:szCs w:val="20"/>
@@ -897,6 +914,7 @@
       </w:r>
       <w:r>
         <w:rPr>
+          <w:strike/>
           <w:color w:val="FF0000"/>
           <w:sz w:val="20"/>
           <w:szCs w:val="20"/>
@@ -906,6 +924,7 @@
       <w:r>
         <w:rPr>
           <w:rFonts w:hint="cs"/>
+          <w:strike/>
           <w:color w:val="FF0000"/>
           <w:sz w:val="20"/>
           <w:szCs w:val="20"/>
@@ -917,6 +936,7 @@
       <w:r>
         <w:rPr>
           <w:rFonts w:hint="cs"/>
+          <w:strike/>
           <w:color w:val="FF0000"/>
           <w:sz w:val="20"/>
           <w:szCs w:val="20"/>
@@ -928,7 +948,7 @@
     </w:p>
     <w:p>
       <w:pPr>
-        <w:pStyle w:val="ListParagraph"/>
+        <w:pStyle w:val="a3"/>
         <w:numPr>
           <w:ilvl w:val="0"/>
           <w:numId w:val="2"/>
@@ -975,7 +995,7 @@
     </w:p>
     <w:p>
       <w:pPr>
-        <w:pStyle w:val="ListParagraph"/>
+        <w:pStyle w:val="a3"/>
         <w:numPr>
           <w:ilvl w:val="1"/>
           <w:numId w:val="2"/>
@@ -998,7 +1018,7 @@
     </w:p>
     <w:p>
       <w:pPr>
-        <w:pStyle w:val="ListParagraph"/>
+        <w:pStyle w:val="a3"/>
         <w:numPr>
           <w:ilvl w:val="1"/>
           <w:numId w:val="2"/>
@@ -1021,7 +1041,7 @@
     </w:p>
     <w:p>
       <w:pPr>
-        <w:pStyle w:val="ListParagraph"/>
+        <w:pStyle w:val="a3"/>
         <w:numPr>
           <w:ilvl w:val="1"/>
           <w:numId w:val="2"/>
@@ -1044,7 +1064,7 @@
     </w:p>
     <w:p>
       <w:pPr>
-        <w:pStyle w:val="ListParagraph"/>
+        <w:pStyle w:val="a3"/>
         <w:numPr>
           <w:ilvl w:val="1"/>
           <w:numId w:val="2"/>
@@ -1067,7 +1087,7 @@
     </w:p>
     <w:p>
       <w:pPr>
-        <w:pStyle w:val="ListParagraph"/>
+        <w:pStyle w:val="a3"/>
         <w:numPr>
           <w:ilvl w:val="1"/>
           <w:numId w:val="2"/>
@@ -1099,7 +1119,7 @@
     </w:p>
     <w:p>
       <w:pPr>
-        <w:pStyle w:val="ListParagraph"/>
+        <w:pStyle w:val="a3"/>
         <w:numPr>
           <w:ilvl w:val="1"/>
           <w:numId w:val="2"/>
@@ -1124,7 +1144,7 @@
     </w:p>
     <w:p>
       <w:pPr>
-        <w:pStyle w:val="ListParagraph"/>
+        <w:pStyle w:val="a3"/>
         <w:numPr>
           <w:ilvl w:val="1"/>
           <w:numId w:val="2"/>
@@ -1147,7 +1167,7 @@
     </w:p>
     <w:p>
       <w:pPr>
-        <w:pStyle w:val="ListParagraph"/>
+        <w:pStyle w:val="a3"/>
         <w:bidi/>
         <w:rPr>
           <w:color w:val="FF0000"/>
@@ -1187,7 +1207,7 @@
     </w:p>
     <w:p>
       <w:pPr>
-        <w:pStyle w:val="ListParagraph"/>
+        <w:pStyle w:val="a3"/>
         <w:bidi/>
         <w:rPr>
           <w:color w:val="FF0000"/>
@@ -1265,7 +1285,7 @@
     </w:p>
     <w:p>
       <w:pPr>
-        <w:pStyle w:val="ListParagraph"/>
+        <w:pStyle w:val="a3"/>
         <w:bidi/>
         <w:rPr>
           <w:color w:val="FF0000"/>
@@ -1305,7 +1325,7 @@
     </w:p>
     <w:p>
       <w:pPr>
-        <w:pStyle w:val="ListParagraph"/>
+        <w:pStyle w:val="a3"/>
         <w:numPr>
           <w:ilvl w:val="0"/>
           <w:numId w:val="2"/>
@@ -1352,7 +1372,7 @@
     </w:p>
     <w:p>
       <w:pPr>
-        <w:pStyle w:val="ListParagraph"/>
+        <w:pStyle w:val="a3"/>
         <w:numPr>
           <w:ilvl w:val="1"/>
           <w:numId w:val="2"/>
@@ -1392,7 +1412,7 @@
     </w:p>
     <w:p>
       <w:pPr>
-        <w:pStyle w:val="ListParagraph"/>
+        <w:pStyle w:val="a3"/>
         <w:bidi/>
         <w:ind w:left="1440"/>
         <w:rPr>
@@ -1436,7 +1456,7 @@
     </w:p>
     <w:p>
       <w:pPr>
-        <w:pStyle w:val="ListParagraph"/>
+        <w:pStyle w:val="a3"/>
         <w:numPr>
           <w:ilvl w:val="1"/>
           <w:numId w:val="2"/>
@@ -1506,7 +1526,7 @@
     </w:p>
     <w:p>
       <w:pPr>
-        <w:pStyle w:val="ListParagraph"/>
+        <w:pStyle w:val="a3"/>
         <w:bidi/>
         <w:ind w:left="1440"/>
         <w:rPr>
@@ -1548,7 +1568,7 @@
     </w:p>
     <w:p>
       <w:pPr>
-        <w:pStyle w:val="ListParagraph"/>
+        <w:pStyle w:val="a3"/>
         <w:bidi/>
         <w:ind w:left="1440"/>
         <w:rPr>
@@ -1610,7 +1630,7 @@
     </w:p>
     <w:p>
       <w:pPr>
-        <w:pStyle w:val="ListParagraph"/>
+        <w:pStyle w:val="a3"/>
         <w:bidi/>
         <w:ind w:left="1440"/>
         <w:rPr>
@@ -1745,19 +1765,10 @@
         </w:rPr>
         <w:t xml:space="preserve"> של המערכת (יש לציין כי חלק זה יכול להיות סטטי לצורך הפשטות).</w:t>
       </w:r>
-      <w:r>
-        <w:rPr>
-          <w:rFonts w:hint="cs"/>
-          <w:sz w:val="20"/>
-          <w:szCs w:val="20"/>
-          <w:rtl/>
-        </w:rPr>
-        <w:t xml:space="preserve"> </w:t>
-      </w:r>
-    </w:p>
-    <w:p>
-      <w:pPr>
-        <w:pStyle w:val="ListParagraph"/>
+    </w:p>
+    <w:p>
+      <w:pPr>
+        <w:pStyle w:val="a3"/>
         <w:bidi/>
         <w:ind w:left="1440"/>
         <w:rPr>
@@ -1779,7 +1790,7 @@
     </w:p>
     <w:p>
       <w:pPr>
-        <w:pStyle w:val="ListParagraph"/>
+        <w:pStyle w:val="a3"/>
         <w:numPr>
           <w:ilvl w:val="1"/>
           <w:numId w:val="2"/>
@@ -1835,7 +1846,7 @@
     </w:p>
     <w:p>
       <w:pPr>
-        <w:pStyle w:val="ListParagraph"/>
+        <w:pStyle w:val="a3"/>
         <w:numPr>
           <w:ilvl w:val="3"/>
           <w:numId w:val="2"/>
@@ -1853,7 +1864,7 @@
     <w:bookmarkEnd w:id="2"/>
     <w:p>
       <w:pPr>
-        <w:pStyle w:val="ListParagraph"/>
+        <w:pStyle w:val="a3"/>
         <w:numPr>
           <w:ilvl w:val="2"/>
           <w:numId w:val="2"/>
@@ -1875,7 +1886,7 @@
     </w:p>
     <w:p>
       <w:pPr>
-        <w:pStyle w:val="ListParagraph"/>
+        <w:pStyle w:val="a3"/>
         <w:numPr>
           <w:ilvl w:val="2"/>
           <w:numId w:val="2"/>
@@ -1896,7 +1907,7 @@
     </w:p>
     <w:p>
       <w:pPr>
-        <w:pStyle w:val="ListParagraph"/>
+        <w:pStyle w:val="a3"/>
         <w:numPr>
           <w:ilvl w:val="2"/>
           <w:numId w:val="2"/>
@@ -1917,7 +1928,7 @@
     </w:p>
     <w:p>
       <w:pPr>
-        <w:pStyle w:val="ListParagraph"/>
+        <w:pStyle w:val="a3"/>
         <w:numPr>
           <w:ilvl w:val="2"/>
           <w:numId w:val="2"/>
@@ -1938,7 +1949,7 @@
     </w:p>
     <w:p>
       <w:pPr>
-        <w:pStyle w:val="ListParagraph"/>
+        <w:pStyle w:val="a3"/>
         <w:numPr>
           <w:ilvl w:val="2"/>
           <w:numId w:val="2"/>
@@ -1959,7 +1970,7 @@
     </w:p>
     <w:p>
       <w:pPr>
-        <w:pStyle w:val="ListParagraph"/>
+        <w:pStyle w:val="a3"/>
         <w:bidi/>
         <w:ind w:left="1440"/>
         <w:rPr>
@@ -2002,7 +2013,7 @@
     </w:p>
     <w:p>
       <w:pPr>
-        <w:pStyle w:val="ListParagraph"/>
+        <w:pStyle w:val="a3"/>
         <w:bidi/>
         <w:ind w:left="1440"/>
         <w:rPr>
@@ -2024,7 +2035,7 @@
     </w:p>
     <w:p>
       <w:pPr>
-        <w:pStyle w:val="ListParagraph"/>
+        <w:pStyle w:val="a3"/>
         <w:numPr>
           <w:ilvl w:val="0"/>
           <w:numId w:val="2"/>
@@ -2047,7 +2058,7 @@
     </w:p>
     <w:p>
       <w:pPr>
-        <w:pStyle w:val="ListParagraph"/>
+        <w:pStyle w:val="a3"/>
         <w:numPr>
           <w:ilvl w:val="1"/>
           <w:numId w:val="2"/>
@@ -2110,7 +2121,7 @@
     </w:p>
     <w:p>
       <w:pPr>
-        <w:pStyle w:val="ListParagraph"/>
+        <w:pStyle w:val="a3"/>
         <w:bidi/>
         <w:ind w:left="1440"/>
         <w:rPr>
@@ -2132,7 +2143,7 @@
     </w:p>
     <w:p>
       <w:pPr>
-        <w:pStyle w:val="ListParagraph"/>
+        <w:pStyle w:val="a3"/>
         <w:bidi/>
         <w:ind w:left="1440"/>
         <w:rPr>
@@ -2174,7 +2185,7 @@
     </w:p>
     <w:p>
       <w:pPr>
-        <w:pStyle w:val="ListParagraph"/>
+        <w:pStyle w:val="a3"/>
         <w:bidi/>
         <w:ind w:left="1440"/>
         <w:rPr>
@@ -2236,7 +2247,7 @@
     </w:p>
     <w:p>
       <w:pPr>
-        <w:pStyle w:val="ListParagraph"/>
+        <w:pStyle w:val="a3"/>
         <w:bidi/>
         <w:ind w:left="1440"/>
         <w:rPr>
@@ -2257,7 +2268,7 @@
     </w:p>
     <w:p>
       <w:pPr>
-        <w:pStyle w:val="ListParagraph"/>
+        <w:pStyle w:val="a3"/>
         <w:numPr>
           <w:ilvl w:val="1"/>
           <w:numId w:val="2"/>
@@ -2304,7 +2315,7 @@
     </w:p>
     <w:p>
       <w:pPr>
-        <w:pStyle w:val="ListParagraph"/>
+        <w:pStyle w:val="a3"/>
         <w:numPr>
           <w:ilvl w:val="0"/>
           <w:numId w:val="3"/>
@@ -2329,7 +2340,7 @@
     </w:p>
     <w:p>
       <w:pPr>
-        <w:pStyle w:val="ListParagraph"/>
+        <w:pStyle w:val="a3"/>
         <w:numPr>
           <w:ilvl w:val="0"/>
           <w:numId w:val="3"/>
@@ -2372,7 +2383,7 @@
     </w:p>
     <w:p>
       <w:pPr>
-        <w:pStyle w:val="ListParagraph"/>
+        <w:pStyle w:val="a3"/>
         <w:bidi/>
         <w:ind w:left="1440"/>
         <w:rPr>
@@ -2414,7 +2425,7 @@
     </w:p>
     <w:p>
       <w:pPr>
-        <w:pStyle w:val="ListParagraph"/>
+        <w:pStyle w:val="a3"/>
         <w:bidi/>
         <w:ind w:left="1440"/>
         <w:rPr>
@@ -2476,7 +2487,7 @@
     </w:p>
     <w:p>
       <w:pPr>
-        <w:pStyle w:val="ListParagraph"/>
+        <w:pStyle w:val="a3"/>
         <w:bidi/>
         <w:ind w:left="1440"/>
         <w:rPr>
@@ -2497,7 +2508,7 @@
     </w:p>
     <w:p>
       <w:pPr>
-        <w:pStyle w:val="ListParagraph"/>
+        <w:pStyle w:val="a3"/>
         <w:numPr>
           <w:ilvl w:val="1"/>
           <w:numId w:val="2"/>
@@ -2560,7 +2571,7 @@
     </w:p>
     <w:p>
       <w:pPr>
-        <w:pStyle w:val="ListParagraph"/>
+        <w:pStyle w:val="a3"/>
         <w:bidi/>
         <w:ind w:left="1440"/>
         <w:rPr>
@@ -2582,7 +2593,7 @@
     </w:p>
     <w:p>
       <w:pPr>
-        <w:pStyle w:val="ListParagraph"/>
+        <w:pStyle w:val="a3"/>
         <w:bidi/>
         <w:ind w:left="1440"/>
         <w:rPr>
@@ -2604,7 +2615,7 @@
     </w:p>
     <w:p>
       <w:pPr>
-        <w:pStyle w:val="ListParagraph"/>
+        <w:pStyle w:val="a3"/>
         <w:numPr>
           <w:ilvl w:val="1"/>
           <w:numId w:val="2"/>
@@ -2651,7 +2662,7 @@
     </w:p>
     <w:p>
       <w:pPr>
-        <w:pStyle w:val="ListParagraph"/>
+        <w:pStyle w:val="a3"/>
         <w:bidi/>
         <w:ind w:left="1440"/>
         <w:rPr>
@@ -2691,7 +2702,7 @@
     </w:p>
     <w:p>
       <w:pPr>
-        <w:pStyle w:val="ListParagraph"/>
+        <w:pStyle w:val="a3"/>
         <w:numPr>
           <w:ilvl w:val="1"/>
           <w:numId w:val="2"/>
@@ -2763,7 +2774,7 @@
     </w:p>
     <w:p>
       <w:pPr>
-        <w:pStyle w:val="ListParagraph"/>
+        <w:pStyle w:val="a3"/>
         <w:bidi/>
         <w:ind w:left="1440"/>
         <w:rPr>
@@ -2812,7 +2823,7 @@
     </w:p>
     <w:p>
       <w:pPr>
-        <w:pStyle w:val="ListParagraph"/>
+        <w:pStyle w:val="a3"/>
         <w:bidi/>
         <w:ind w:left="1440"/>
         <w:rPr>
@@ -2825,7 +2836,7 @@
     </w:p>
     <w:p>
       <w:pPr>
-        <w:pStyle w:val="ListParagraph"/>
+        <w:pStyle w:val="a3"/>
         <w:bidi/>
         <w:ind w:left="1440"/>
         <w:rPr>
@@ -2838,7 +2849,7 @@
     </w:p>
     <w:p>
       <w:pPr>
-        <w:pStyle w:val="ListParagraph"/>
+        <w:pStyle w:val="a3"/>
         <w:numPr>
           <w:ilvl w:val="1"/>
           <w:numId w:val="2"/>
@@ -2966,7 +2977,7 @@
     </w:p>
     <w:p>
       <w:pPr>
-        <w:pStyle w:val="ListParagraph"/>
+        <w:pStyle w:val="a3"/>
         <w:bidi/>
         <w:ind w:left="1440"/>
         <w:rPr>
@@ -3011,7 +3022,7 @@
     </w:p>
     <w:p>
       <w:pPr>
-        <w:pStyle w:val="ListParagraph"/>
+        <w:pStyle w:val="a3"/>
         <w:bidi/>
         <w:ind w:left="1440"/>
         <w:rPr>
@@ -3272,14 +3283,6 @@
           <w:szCs w:val="20"/>
         </w:rPr>
         <w:t xml:space="preserve">, </w:t>
-      </w:r>
-      <w:r>
-        <w:rPr>
-          <w:color w:val="4F6228" w:themeColor="accent3" w:themeShade="80"/>
-          <w:sz w:val="20"/>
-          <w:szCs w:val="20"/>
-        </w:rPr>
-        <w:t xml:space="preserve"> </w:t>
       </w:r>
       <w:proofErr w:type="spellStart"/>
       <w:r>
@@ -3292,6 +3295,22 @@
         </w:rPr>
         <w:t>CategoryName</w:t>
       </w:r>
+      <w:r>
+        <w:rPr>
+          <w:color w:val="4F6228" w:themeColor="accent3" w:themeShade="80"/>
+          <w:sz w:val="20"/>
+          <w:szCs w:val="20"/>
+        </w:rPr>
+        <w:t>,</w:t>
+      </w:r>
+      <w:r>
+        <w:rPr>
+          <w:color w:val="4F6228" w:themeColor="accent3" w:themeShade="80"/>
+          <w:sz w:val="20"/>
+          <w:szCs w:val="20"/>
+        </w:rPr>
+        <w:t>PictureUrl</w:t>
+      </w:r>
       <w:proofErr w:type="spellEnd"/>
       <w:r>
         <w:rPr>
@@ -3299,6 +3318,85 @@
           <w:sz w:val="20"/>
           <w:szCs w:val="20"/>
         </w:rPr>
+        <w:t xml:space="preserve">, </w:t>
+      </w:r>
+      <w:proofErr w:type="spellStart"/>
+      <w:r>
+        <w:rPr>
+          <w:color w:val="4F6228" w:themeColor="accent3" w:themeShade="80"/>
+          <w:sz w:val="20"/>
+          <w:szCs w:val="20"/>
+        </w:rPr>
+        <w:t>Price</w:t>
+      </w:r>
+      <w:r>
+        <w:rPr>
+          <w:color w:val="4F6228" w:themeColor="accent3" w:themeShade="80"/>
+          <w:sz w:val="20"/>
+          <w:szCs w:val="20"/>
+        </w:rPr>
+        <w:t>,Duration,SongsAmount</w:t>
+      </w:r>
+      <w:proofErr w:type="spellEnd"/>
+      <w:r>
+        <w:rPr>
+          <w:color w:val="4F6228" w:themeColor="accent3" w:themeShade="80"/>
+          <w:sz w:val="20"/>
+          <w:szCs w:val="20"/>
+        </w:rPr>
+        <w:t>)</w:t>
+      </w:r>
+    </w:p>
+    <w:p>
+      <w:pPr>
+        <w:rPr>
+          <w:color w:val="4F6228" w:themeColor="accent3" w:themeShade="80"/>
+          <w:sz w:val="20"/>
+          <w:szCs w:val="20"/>
+        </w:rPr>
+      </w:pPr>
+      <w:r>
+        <w:rPr>
+          <w:color w:val="4F6228" w:themeColor="accent3" w:themeShade="80"/>
+          <w:sz w:val="20"/>
+          <w:szCs w:val="20"/>
+        </w:rPr>
+        <w:t>Order (</w:t>
+      </w:r>
+      <w:proofErr w:type="spellStart"/>
+      <w:r>
+        <w:rPr>
+          <w:color w:val="4F6228" w:themeColor="accent3" w:themeShade="80"/>
+          <w:sz w:val="20"/>
+          <w:szCs w:val="20"/>
+        </w:rPr>
+        <w:t>OrderID</w:t>
+      </w:r>
+      <w:proofErr w:type="spellEnd"/>
+      <w:r>
+        <w:rPr>
+          <w:color w:val="4F6228" w:themeColor="accent3" w:themeShade="80"/>
+          <w:sz w:val="20"/>
+          <w:szCs w:val="20"/>
+        </w:rPr>
+        <w:t xml:space="preserve">, </w:t>
+      </w:r>
+      <w:proofErr w:type="spellStart"/>
+      <w:r>
+        <w:rPr>
+          <w:color w:val="4F6228" w:themeColor="accent3" w:themeShade="80"/>
+          <w:sz w:val="20"/>
+          <w:szCs w:val="20"/>
+        </w:rPr>
+        <w:t>UserId</w:t>
+      </w:r>
+      <w:proofErr w:type="gramStart"/>
+      <w:r>
+        <w:rPr>
+          <w:color w:val="4F6228" w:themeColor="accent3" w:themeShade="80"/>
+          <w:sz w:val="20"/>
+          <w:szCs w:val="20"/>
+        </w:rPr>
         <w:t>,</w:t>
       </w:r>
       <w:r>
@@ -3307,166 +3405,25 @@
           <w:sz w:val="20"/>
           <w:szCs w:val="20"/>
         </w:rPr>
-        <w:t xml:space="preserve"> </w:t>
-      </w:r>
-      <w:proofErr w:type="spellStart"/>
+        <w:t>OrderTime,</w:t>
+      </w:r>
       <w:r>
         <w:rPr>
           <w:color w:val="4F6228" w:themeColor="accent3" w:themeShade="80"/>
           <w:sz w:val="20"/>
           <w:szCs w:val="20"/>
         </w:rPr>
-        <w:t>PictureUrl</w:t>
+        <w:t>DiscID</w:t>
       </w:r>
       <w:proofErr w:type="spellEnd"/>
+      <w:proofErr w:type="gramEnd"/>
       <w:r>
         <w:rPr>
           <w:color w:val="4F6228" w:themeColor="accent3" w:themeShade="80"/>
           <w:sz w:val="20"/>
           <w:szCs w:val="20"/>
         </w:rPr>
-        <w:t xml:space="preserve">, </w:t>
-      </w:r>
-      <w:proofErr w:type="spellStart"/>
-      <w:r>
-        <w:rPr>
-          <w:color w:val="4F6228" w:themeColor="accent3" w:themeShade="80"/>
-          <w:sz w:val="20"/>
-          <w:szCs w:val="20"/>
-        </w:rPr>
-        <w:t>Price</w:t>
-      </w:r>
-      <w:r>
-        <w:rPr>
-          <w:color w:val="4F6228" w:themeColor="accent3" w:themeShade="80"/>
-          <w:sz w:val="20"/>
-          <w:szCs w:val="20"/>
-        </w:rPr>
-        <w:t>,Duration,SongsAmount</w:t>
-      </w:r>
-      <w:proofErr w:type="spellEnd"/>
-      <w:r>
-        <w:rPr>
-          <w:color w:val="4F6228" w:themeColor="accent3" w:themeShade="80"/>
-          <w:sz w:val="20"/>
-          <w:szCs w:val="20"/>
-        </w:rPr>
-        <w:t>)</w:t>
-      </w:r>
-    </w:p>
-    <w:p>
-      <w:pPr>
-        <w:rPr>
-          <w:color w:val="4F6228" w:themeColor="accent3" w:themeShade="80"/>
-          <w:sz w:val="20"/>
-          <w:szCs w:val="20"/>
-        </w:rPr>
-      </w:pPr>
-      <w:r>
-        <w:rPr>
-          <w:color w:val="4F6228" w:themeColor="accent3" w:themeShade="80"/>
-          <w:sz w:val="20"/>
-          <w:szCs w:val="20"/>
-        </w:rPr>
-        <w:t>Order (</w:t>
-      </w:r>
-      <w:proofErr w:type="spellStart"/>
-      <w:r>
-        <w:rPr>
-          <w:color w:val="4F6228" w:themeColor="accent3" w:themeShade="80"/>
-          <w:sz w:val="20"/>
-          <w:szCs w:val="20"/>
-        </w:rPr>
-        <w:t>OrderID</w:t>
-      </w:r>
-      <w:proofErr w:type="spellEnd"/>
-      <w:r>
-        <w:rPr>
-          <w:color w:val="4F6228" w:themeColor="accent3" w:themeShade="80"/>
-          <w:sz w:val="20"/>
-          <w:szCs w:val="20"/>
-        </w:rPr>
-        <w:t xml:space="preserve">, </w:t>
-      </w:r>
-      <w:proofErr w:type="spellStart"/>
-      <w:r>
-        <w:rPr>
-          <w:color w:val="4F6228" w:themeColor="accent3" w:themeShade="80"/>
-          <w:sz w:val="20"/>
-          <w:szCs w:val="20"/>
-        </w:rPr>
-        <w:t>UserId</w:t>
-      </w:r>
-      <w:proofErr w:type="spellEnd"/>
-      <w:r>
-        <w:rPr>
-          <w:color w:val="4F6228" w:themeColor="accent3" w:themeShade="80"/>
-          <w:sz w:val="20"/>
-          <w:szCs w:val="20"/>
-        </w:rPr>
-        <w:t>,</w:t>
-      </w:r>
-      <w:r>
-        <w:rPr>
-          <w:color w:val="4F6228" w:themeColor="accent3" w:themeShade="80"/>
-          <w:sz w:val="20"/>
-          <w:szCs w:val="20"/>
-        </w:rPr>
-        <w:t xml:space="preserve"> </w:t>
-      </w:r>
-      <w:proofErr w:type="spellStart"/>
-      <w:r>
-        <w:rPr>
-          <w:color w:val="4F6228" w:themeColor="accent3" w:themeShade="80"/>
-          <w:sz w:val="20"/>
-          <w:szCs w:val="20"/>
-        </w:rPr>
-        <w:t>OrderTime</w:t>
-      </w:r>
-      <w:proofErr w:type="spellEnd"/>
-      <w:r>
-        <w:rPr>
-          <w:color w:val="4F6228" w:themeColor="accent3" w:themeShade="80"/>
-          <w:sz w:val="20"/>
-          <w:szCs w:val="20"/>
-        </w:rPr>
-        <w:t>,</w:t>
-      </w:r>
-      <w:r>
-        <w:rPr>
-          <w:color w:val="4F6228" w:themeColor="accent3" w:themeShade="80"/>
-          <w:sz w:val="20"/>
-          <w:szCs w:val="20"/>
-        </w:rPr>
-        <w:t xml:space="preserve"> </w:t>
-      </w:r>
-      <w:proofErr w:type="spellStart"/>
-      <w:proofErr w:type="gramStart"/>
-      <w:r>
-        <w:rPr>
-          <w:color w:val="4F6228" w:themeColor="accent3" w:themeShade="80"/>
-          <w:sz w:val="20"/>
-          <w:szCs w:val="20"/>
-        </w:rPr>
-        <w:t>DiscID</w:t>
-      </w:r>
-      <w:proofErr w:type="spellEnd"/>
-      <w:r>
-        <w:rPr>
-          <w:color w:val="4F6228" w:themeColor="accent3" w:themeShade="80"/>
-          <w:sz w:val="20"/>
-          <w:szCs w:val="20"/>
-        </w:rPr>
-        <w:t xml:space="preserve"> ,</w:t>
-      </w:r>
-      <w:proofErr w:type="gramEnd"/>
-      <w:r>
-        <w:rPr>
-          <w:color w:val="4F6228" w:themeColor="accent3" w:themeShade="80"/>
-          <w:sz w:val="20"/>
-          <w:szCs w:val="20"/>
-        </w:rPr>
-        <w:t xml:space="preserve"> Amount</w:t>
+        <w:t xml:space="preserve"> , Amount</w:t>
       </w:r>
       <w:r>
         <w:rPr>
@@ -3506,8 +3463,8 @@
 </file>
 
 <file path=word/numbering.xml><?xml version="1.0" encoding="utf-8"?>
-<w:numbering xmlns:wpc="http://schemas.microsoft.com/office/word/2010/wordprocessingCanvas" xmlns:mc="http://schemas.openxmlformats.org/markup-compatibility/2006" xmlns:o="urn:schemas-microsoft-com:office:office" xmlns:r="http://schemas.openxmlformats.org/officeDocument/2006/relationships" xmlns:m="http://schemas.openxmlformats.org/officeDocument/2006/math" xmlns:v="urn:schemas-microsoft-com:vml" xmlns:wp14="http://schemas.microsoft.com/office/word/2010/wordprocessingDrawing" xmlns:wp="http://schemas.openxmlformats.org/drawingml/2006/wordprocessingDrawing" xmlns:w10="urn:schemas-microsoft-com:office:word" xmlns:w="http://schemas.openxmlformats.org/wordprocessingml/2006/main" xmlns:w14="http://schemas.microsoft.com/office/word/2010/wordml" xmlns:w15="http://schemas.microsoft.com/office/word/2012/wordml" xmlns:wpg="http://schemas.microsoft.com/office/word/2010/wordprocessingGroup" xmlns:wpi="http://schemas.microsoft.com/office/word/2010/wordprocessingInk" xmlns:wne="http://schemas.microsoft.com/office/word/2006/wordml" xmlns:wps="http://schemas.microsoft.com/office/word/2010/wordprocessingShape" mc:Ignorable="w14 w15 wp14">
-  <w:abstractNum w:abstractNumId="0" w15:restartNumberingAfterBreak="0">
+<w:numbering xmlns:ve="http://schemas.openxmlformats.org/markup-compatibility/2006" xmlns:o="urn:schemas-microsoft-com:office:office" xmlns:r="http://schemas.openxmlformats.org/officeDocument/2006/relationships" xmlns:m="http://schemas.openxmlformats.org/officeDocument/2006/math" xmlns:v="urn:schemas-microsoft-com:vml" xmlns:wp="http://schemas.openxmlformats.org/drawingml/2006/wordprocessingDrawing" xmlns:w10="urn:schemas-microsoft-com:office:word" xmlns:w="http://schemas.openxmlformats.org/wordprocessingml/2006/main" xmlns:wne="http://schemas.microsoft.com/office/word/2006/wordml">
+  <w:abstractNum w:abstractNumId="0">
     <w:nsid w:val="018509BF"/>
     <w:multiLevelType w:val="hybridMultilevel"/>
     <w:tmpl w:val="3698C332"/>
@@ -3593,7 +3550,7 @@
       </w:pPr>
     </w:lvl>
   </w:abstractNum>
-  <w:abstractNum w:abstractNumId="1" w15:restartNumberingAfterBreak="0">
+  <w:abstractNum w:abstractNumId="1">
     <w:nsid w:val="0862518F"/>
     <w:multiLevelType w:val="hybridMultilevel"/>
     <w:tmpl w:val="3392F974"/>
@@ -3682,7 +3639,7 @@
       </w:pPr>
     </w:lvl>
   </w:abstractNum>
-  <w:abstractNum w:abstractNumId="2" w15:restartNumberingAfterBreak="0">
+  <w:abstractNum w:abstractNumId="2">
     <w:nsid w:val="3E127E51"/>
     <w:multiLevelType w:val="hybridMultilevel"/>
     <w:tmpl w:val="69BA7C08"/>
@@ -3790,7 +3747,7 @@
 </file>
 
 <file path=word/styles.xml><?xml version="1.0" encoding="utf-8"?>
-<w:styles xmlns:mc="http://schemas.openxmlformats.org/markup-compatibility/2006" xmlns:r="http://schemas.openxmlformats.org/officeDocument/2006/relationships" xmlns:w="http://schemas.openxmlformats.org/wordprocessingml/2006/main" xmlns:w14="http://schemas.microsoft.com/office/word/2010/wordml" xmlns:w15="http://schemas.microsoft.com/office/word/2012/wordml" mc:Ignorable="w14 w15">
+<w:styles xmlns:r="http://schemas.openxmlformats.org/officeDocument/2006/relationships" xmlns:w="http://schemas.openxmlformats.org/wordprocessingml/2006/main">
   <w:docDefaults>
     <w:rPrDefault>
       <w:rPr>
@@ -3806,389 +3763,155 @@
       </w:pPr>
     </w:pPrDefault>
   </w:docDefaults>
-  <w:latentStyles w:defLockedState="0" w:defUIPriority="99" w:defSemiHidden="0" w:defUnhideWhenUsed="0" w:defQFormat="0" w:count="371">
-    <w:lsdException w:name="Normal" w:uiPriority="0" w:qFormat="1"/>
-    <w:lsdException w:name="heading 1" w:uiPriority="9" w:qFormat="1"/>
-    <w:lsdException w:name="heading 2" w:semiHidden="1" w:uiPriority="9" w:unhideWhenUsed="1" w:qFormat="1"/>
-    <w:lsdException w:name="heading 3" w:semiHidden="1" w:uiPriority="9" w:unhideWhenUsed="1" w:qFormat="1"/>
-    <w:lsdException w:name="heading 4" w:semiHidden="1" w:uiPriority="9" w:unhideWhenUsed="1" w:qFormat="1"/>
-    <w:lsdException w:name="heading 5" w:semiHidden="1" w:uiPriority="9" w:unhideWhenUsed="1" w:qFormat="1"/>
-    <w:lsdException w:name="heading 6" w:semiHidden="1" w:uiPriority="9" w:unhideWhenUsed="1" w:qFormat="1"/>
-    <w:lsdException w:name="heading 7" w:semiHidden="1" w:uiPriority="9" w:unhideWhenUsed="1" w:qFormat="1"/>
-    <w:lsdException w:name="heading 8" w:semiHidden="1" w:uiPriority="9" w:unhideWhenUsed="1" w:qFormat="1"/>
-    <w:lsdException w:name="heading 9" w:semiHidden="1" w:uiPriority="9" w:unhideWhenUsed="1" w:qFormat="1"/>
-    <w:lsdException w:name="index 1" w:semiHidden="1" w:unhideWhenUsed="1"/>
-    <w:lsdException w:name="index 2" w:semiHidden="1" w:unhideWhenUsed="1"/>
-    <w:lsdException w:name="index 3" w:semiHidden="1" w:unhideWhenUsed="1"/>
-    <w:lsdException w:name="index 4" w:semiHidden="1" w:unhideWhenUsed="1"/>
-    <w:lsdException w:name="index 5" w:semiHidden="1" w:unhideWhenUsed="1"/>
-    <w:lsdException w:name="index 6" w:semiHidden="1" w:unhideWhenUsed="1"/>
-    <w:lsdException w:name="index 7" w:semiHidden="1" w:unhideWhenUsed="1"/>
-    <w:lsdException w:name="index 8" w:semiHidden="1" w:unhideWhenUsed="1"/>
-    <w:lsdException w:name="index 9" w:semiHidden="1" w:unhideWhenUsed="1"/>
-    <w:lsdException w:name="toc 1" w:semiHidden="1" w:uiPriority="39" w:unhideWhenUsed="1"/>
-    <w:lsdException w:name="toc 2" w:semiHidden="1" w:uiPriority="39" w:unhideWhenUsed="1"/>
-    <w:lsdException w:name="toc 3" w:semiHidden="1" w:uiPriority="39" w:unhideWhenUsed="1"/>
-    <w:lsdException w:name="toc 4" w:semiHidden="1" w:uiPriority="39" w:unhideWhenUsed="1"/>
-    <w:lsdException w:name="toc 5" w:semiHidden="1" w:uiPriority="39" w:unhideWhenUsed="1"/>
-    <w:lsdException w:name="toc 6" w:semiHidden="1" w:uiPriority="39" w:unhideWhenUsed="1"/>
-    <w:lsdException w:name="toc 7" w:semiHidden="1" w:uiPriority="39" w:unhideWhenUsed="1"/>
-    <w:lsdException w:name="toc 8" w:semiHidden="1" w:uiPriority="39" w:unhideWhenUsed="1"/>
-    <w:lsdException w:name="toc 9" w:semiHidden="1" w:uiPriority="39" w:unhideWhenUsed="1"/>
-    <w:lsdException w:name="Normal Indent" w:semiHidden="1" w:unhideWhenUsed="1"/>
-    <w:lsdException w:name="footnote text" w:semiHidden="1" w:unhideWhenUsed="1"/>
-    <w:lsdException w:name="annotation text" w:semiHidden="1" w:unhideWhenUsed="1"/>
-    <w:lsdException w:name="header" w:semiHidden="1" w:unhideWhenUsed="1"/>
-    <w:lsdException w:name="footer" w:semiHidden="1" w:unhideWhenUsed="1"/>
-    <w:lsdException w:name="index heading" w:semiHidden="1" w:unhideWhenUsed="1"/>
-    <w:lsdException w:name="caption" w:semiHidden="1" w:uiPriority="35" w:unhideWhenUsed="1" w:qFormat="1"/>
-    <w:lsdException w:name="table of figures" w:semiHidden="1" w:unhideWhenUsed="1"/>
-    <w:lsdException w:name="envelope address" w:semiHidden="1" w:unhideWhenUsed="1"/>
-    <w:lsdException w:name="envelope return" w:semiHidden="1" w:unhideWhenUsed="1"/>
-    <w:lsdException w:name="footnote reference" w:semiHidden="1" w:unhideWhenUsed="1"/>
-    <w:lsdException w:name="annotation reference" w:semiHidden="1" w:unhideWhenUsed="1"/>
-    <w:lsdException w:name="line number" w:semiHidden="1" w:unhideWhenUsed="1"/>
-    <w:lsdException w:name="page number" w:semiHidden="1" w:unhideWhenUsed="1"/>
-    <w:lsdException w:name="endnote reference" w:semiHidden="1" w:unhideWhenUsed="1"/>
-    <w:lsdException w:name="endnote text" w:semiHidden="1" w:unhideWhenUsed="1"/>
-    <w:lsdException w:name="table of authorities" w:semiHidden="1" w:unhideWhenUsed="1"/>
-    <w:lsdException w:name="macro" w:semiHidden="1" w:unhideWhenUsed="1"/>
-    <w:lsdException w:name="toa heading" w:semiHidden="1" w:unhideWhenUsed="1"/>
-    <w:lsdException w:name="List" w:semiHidden="1" w:unhideWhenUsed="1"/>
-    <w:lsdException w:name="List Bullet" w:semiHidden="1" w:unhideWhenUsed="1"/>
-    <w:lsdException w:name="List Number" w:semiHidden="1" w:unhideWhenUsed="1"/>
-    <w:lsdException w:name="List 2" w:semiHidden="1" w:unhideWhenUsed="1"/>
-    <w:lsdException w:name="List 3" w:semiHidden="1" w:unhideWhenUsed="1"/>
-    <w:lsdException w:name="List 4" w:semiHidden="1" w:unhideWhenUsed="1"/>
-    <w:lsdException w:name="List 5" w:semiHidden="1" w:unhideWhenUsed="1"/>
-    <w:lsdException w:name="List Bullet 2" w:semiHidden="1" w:unhideWhenUsed="1"/>
-    <w:lsdException w:name="List Bullet 3" w:semiHidden="1" w:unhideWhenUsed="1"/>
-    <w:lsdException w:name="List Bullet 4" w:semiHidden="1" w:unhideWhenUsed="1"/>
-    <w:lsdException w:name="List Bullet 5" w:semiHidden="1" w:unhideWhenUsed="1"/>
-    <w:lsdException w:name="List Number 2" w:semiHidden="1" w:unhideWhenUsed="1"/>
-    <w:lsdException w:name="List Number 3" w:semiHidden="1" w:unhideWhenUsed="1"/>
-    <w:lsdException w:name="List Number 4" w:semiHidden="1" w:unhideWhenUsed="1"/>
-    <w:lsdException w:name="List Number 5" w:semiHidden="1" w:unhideWhenUsed="1"/>
-    <w:lsdException w:name="Title" w:uiPriority="10" w:qFormat="1"/>
-    <w:lsdException w:name="Closing" w:semiHidden="1" w:unhideWhenUsed="1"/>
-    <w:lsdException w:name="Signature" w:semiHidden="1" w:unhideWhenUsed="1"/>
-    <w:lsdException w:name="Default Paragraph Font" w:semiHidden="1" w:uiPriority="1" w:unhideWhenUsed="1"/>
-    <w:lsdException w:name="Body Text" w:semiHidden="1" w:unhideWhenUsed="1"/>
-    <w:lsdException w:name="Body Text Indent" w:semiHidden="1" w:unhideWhenUsed="1"/>
-    <w:lsdException w:name="List Continue" w:semiHidden="1" w:unhideWhenUsed="1"/>
-    <w:lsdException w:name="List Continue 2" w:semiHidden="1" w:unhideWhenUsed="1"/>
-    <w:lsdException w:name="List Continue 3" w:semiHidden="1" w:unhideWhenUsed="1"/>
-    <w:lsdException w:name="List Continue 4" w:semiHidden="1" w:unhideWhenUsed="1"/>
-    <w:lsdException w:name="List Continue 5" w:semiHidden="1" w:unhideWhenUsed="1"/>
-    <w:lsdException w:name="Message Header" w:semiHidden="1" w:unhideWhenUsed="1"/>
-    <w:lsdException w:name="Subtitle" w:uiPriority="11" w:qFormat="1"/>
-    <w:lsdException w:name="Salutation" w:semiHidden="1" w:unhideWhenUsed="1"/>
-    <w:lsdException w:name="Date" w:semiHidden="1" w:unhideWhenUsed="1"/>
-    <w:lsdException w:name="Body Text First Indent" w:semiHidden="1" w:unhideWhenUsed="1"/>
-    <w:lsdException w:name="Body Text First Indent 2" w:semiHidden="1" w:unhideWhenUsed="1"/>
-    <w:lsdException w:name="Note Heading" w:semiHidden="1" w:unhideWhenUsed="1"/>
-    <w:lsdException w:name="Body Text 2" w:semiHidden="1" w:unhideWhenUsed="1"/>
-    <w:lsdException w:name="Body Text 3" w:semiHidden="1" w:unhideWhenUsed="1"/>
-    <w:lsdException w:name="Body Text Indent 2" w:semiHidden="1" w:unhideWhenUsed="1"/>
-    <w:lsdException w:name="Body Text Indent 3" w:semiHidden="1" w:unhideWhenUsed="1"/>
-    <w:lsdException w:name="Block Text" w:semiHidden="1" w:unhideWhenUsed="1"/>
-    <w:lsdException w:name="Hyperlink" w:semiHidden="1" w:unhideWhenUsed="1"/>
-    <w:lsdException w:name="FollowedHyperlink" w:semiHidden="1" w:unhideWhenUsed="1"/>
-    <w:lsdException w:name="Strong" w:uiPriority="22" w:qFormat="1"/>
-    <w:lsdException w:name="Emphasis" w:uiPriority="20" w:qFormat="1"/>
-    <w:lsdException w:name="Document Map" w:semiHidden="1" w:unhideWhenUsed="1"/>
-    <w:lsdException w:name="Plain Text" w:semiHidden="1" w:unhideWhenUsed="1"/>
-    <w:lsdException w:name="E-mail Signature" w:semiHidden="1" w:unhideWhenUsed="1"/>
-    <w:lsdException w:name="HTML Top of Form" w:semiHidden="1" w:unhideWhenUsed="1"/>
-    <w:lsdException w:name="HTML Bottom of Form" w:semiHidden="1" w:unhideWhenUsed="1"/>
-    <w:lsdException w:name="Normal (Web)" w:semiHidden="1" w:unhideWhenUsed="1"/>
-    <w:lsdException w:name="HTML Acronym" w:semiHidden="1" w:unhideWhenUsed="1"/>
-    <w:lsdException w:name="HTML Address" w:semiHidden="1" w:unhideWhenUsed="1"/>
-    <w:lsdException w:name="HTML Cite" w:semiHidden="1" w:unhideWhenUsed="1"/>
-    <w:lsdException w:name="HTML Code" w:semiHidden="1" w:unhideWhenUsed="1"/>
-    <w:lsdException w:name="HTML Definition" w:semiHidden="1" w:unhideWhenUsed="1"/>
-    <w:lsdException w:name="HTML Keyboard" w:semiHidden="1" w:unhideWhenUsed="1"/>
-    <w:lsdException w:name="HTML Preformatted" w:semiHidden="1" w:unhideWhenUsed="1"/>
-    <w:lsdException w:name="HTML Sample" w:semiHidden="1" w:unhideWhenUsed="1"/>
-    <w:lsdException w:name="HTML Typewriter" w:semiHidden="1" w:unhideWhenUsed="1"/>
-    <w:lsdException w:name="HTML Variable" w:semiHidden="1" w:unhideWhenUsed="1"/>
-    <w:lsdException w:name="Normal Table" w:semiHidden="1" w:unhideWhenUsed="1"/>
-    <w:lsdException w:name="annotation subject" w:semiHidden="1" w:unhideWhenUsed="1"/>
-    <w:lsdException w:name="No List" w:semiHidden="1" w:unhideWhenUsed="1"/>
-    <w:lsdException w:name="Outline List 1" w:semiHidden="1" w:unhideWhenUsed="1"/>
-    <w:lsdException w:name="Outline List 2" w:semiHidden="1" w:unhideWhenUsed="1"/>
-    <w:lsdException w:name="Outline List 3" w:semiHidden="1" w:unhideWhenUsed="1"/>
-    <w:lsdException w:name="Table Simple 1" w:semiHidden="1" w:unhideWhenUsed="1"/>
-    <w:lsdException w:name="Table Simple 2" w:semiHidden="1" w:unhideWhenUsed="1"/>
-    <w:lsdException w:name="Table Simple 3" w:semiHidden="1" w:unhideWhenUsed="1"/>
-    <w:lsdException w:name="Table Classic 1" w:semiHidden="1" w:unhideWhenUsed="1"/>
-    <w:lsdException w:name="Table Classic 2" w:semiHidden="1" w:unhideWhenUsed="1"/>
-    <w:lsdException w:name="Table Classic 3" w:semiHidden="1" w:unhideWhenUsed="1"/>
-    <w:lsdException w:name="Table Classic 4" w:semiHidden="1" w:unhideWhenUsed="1"/>
-    <w:lsdException w:name="Table Colorful 1" w:semiHidden="1" w:unhideWhenUsed="1"/>
-    <w:lsdException w:name="Table Colorful 2" w:semiHidden="1" w:unhideWhenUsed="1"/>
-    <w:lsdException w:name="Table Colorful 3" w:semiHidden="1" w:unhideWhenUsed="1"/>
-    <w:lsdException w:name="Table Columns 1" w:semiHidden="1" w:unhideWhenUsed="1"/>
-    <w:lsdException w:name="Table Columns 2" w:semiHidden="1" w:unhideWhenUsed="1"/>
-    <w:lsdException w:name="Table Columns 3" w:semiHidden="1" w:unhideWhenUsed="1"/>
-    <w:lsdException w:name="Table Columns 4" w:semiHidden="1" w:unhideWhenUsed="1"/>
-    <w:lsdException w:name="Table Columns 5" w:semiHidden="1" w:unhideWhenUsed="1"/>
-    <w:lsdException w:name="Table Grid 1" w:semiHidden="1" w:unhideWhenUsed="1"/>
-    <w:lsdException w:name="Table Grid 2" w:semiHidden="1" w:unhideWhenUsed="1"/>
-    <w:lsdException w:name="Table Grid 3" w:semiHidden="1" w:unhideWhenUsed="1"/>
-    <w:lsdException w:name="Table Grid 4" w:semiHidden="1" w:unhideWhenUsed="1"/>
-    <w:lsdException w:name="Table Grid 5" w:semiHidden="1" w:unhideWhenUsed="1"/>
-    <w:lsdException w:name="Table Grid 6" w:semiHidden="1" w:unhideWhenUsed="1"/>
-    <w:lsdException w:name="Table Grid 7" w:semiHidden="1" w:unhideWhenUsed="1"/>
-    <w:lsdException w:name="Table Grid 8" w:semiHidden="1" w:unhideWhenUsed="1"/>
-    <w:lsdException w:name="Table List 1" w:semiHidden="1" w:unhideWhenUsed="1"/>
-    <w:lsdException w:name="Table List 2" w:semiHidden="1" w:unhideWhenUsed="1"/>
-    <w:lsdException w:name="Table List 3" w:semiHidden="1" w:unhideWhenUsed="1"/>
-    <w:lsdException w:name="Table List 4" w:semiHidden="1" w:unhideWhenUsed="1"/>
-    <w:lsdException w:name="Table List 5" w:semiHidden="1" w:unhideWhenUsed="1"/>
-    <w:lsdException w:name="Table List 6" w:semiHidden="1" w:unhideWhenUsed="1"/>
-    <w:lsdException w:name="Table List 7" w:semiHidden="1" w:unhideWhenUsed="1"/>
-    <w:lsdException w:name="Table List 8" w:semiHidden="1" w:unhideWhenUsed="1"/>
-    <w:lsdException w:name="Table 3D effects 1" w:semiHidden="1" w:unhideWhenUsed="1"/>
-    <w:lsdException w:name="Table 3D effects 2" w:semiHidden="1" w:unhideWhenUsed="1"/>
-    <w:lsdException w:name="Table 3D effects 3" w:semiHidden="1" w:unhideWhenUsed="1"/>
-    <w:lsdException w:name="Table Contemporary" w:semiHidden="1" w:unhideWhenUsed="1"/>
-    <w:lsdException w:name="Table Elegant" w:semiHidden="1" w:unhideWhenUsed="1"/>
-    <w:lsdException w:name="Table Professional" w:semiHidden="1" w:unhideWhenUsed="1"/>
-    <w:lsdException w:name="Table Subtle 1" w:semiHidden="1" w:unhideWhenUsed="1"/>
-    <w:lsdException w:name="Table Subtle 2" w:semiHidden="1" w:unhideWhenUsed="1"/>
-    <w:lsdException w:name="Table Web 1" w:semiHidden="1" w:unhideWhenUsed="1"/>
-    <w:lsdException w:name="Table Web 2" w:semiHidden="1" w:unhideWhenUsed="1"/>
-    <w:lsdException w:name="Table Web 3" w:semiHidden="1" w:unhideWhenUsed="1"/>
-    <w:lsdException w:name="Balloon Text" w:semiHidden="1" w:unhideWhenUsed="1"/>
-    <w:lsdException w:name="Table Grid" w:uiPriority="59"/>
-    <w:lsdException w:name="Table Theme" w:semiHidden="1" w:unhideWhenUsed="1"/>
-    <w:lsdException w:name="Placeholder Text" w:semiHidden="1"/>
-    <w:lsdException w:name="No Spacing" w:uiPriority="1" w:qFormat="1"/>
-    <w:lsdException w:name="Light Shading" w:uiPriority="60"/>
-    <w:lsdException w:name="Light List" w:uiPriority="61"/>
-    <w:lsdException w:name="Light Grid" w:uiPriority="62"/>
-    <w:lsdException w:name="Medium Shading 1" w:uiPriority="63"/>
-    <w:lsdException w:name="Medium Shading 2" w:uiPriority="64"/>
-    <w:lsdException w:name="Medium List 1" w:uiPriority="65"/>
-    <w:lsdException w:name="Medium List 2" w:uiPriority="66"/>
-    <w:lsdException w:name="Medium Grid 1" w:uiPriority="67"/>
-    <w:lsdException w:name="Medium Grid 2" w:uiPriority="68"/>
-    <w:lsdException w:name="Medium Grid 3" w:uiPriority="69"/>
-    <w:lsdException w:name="Dark List" w:uiPriority="70"/>
-    <w:lsdException w:name="Colorful Shading" w:uiPriority="71"/>
-    <w:lsdException w:name="Colorful List" w:uiPriority="72"/>
-    <w:lsdException w:name="Colorful Grid" w:uiPriority="73"/>
-    <w:lsdException w:name="Light Shading Accent 1" w:uiPriority="60"/>
-    <w:lsdException w:name="Light List Accent 1" w:uiPriority="61"/>
-    <w:lsdException w:name="Light Grid Accent 1" w:uiPriority="62"/>
-    <w:lsdException w:name="Medium Shading 1 Accent 1" w:uiPriority="63"/>
-    <w:lsdException w:name="Medium Shading 2 Accent 1" w:uiPriority="64"/>
-    <w:lsdException w:name="Medium List 1 Accent 1" w:uiPriority="65"/>
-    <w:lsdException w:name="Revision" w:semiHidden="1"/>
-    <w:lsdException w:name="List Paragraph" w:uiPriority="34" w:qFormat="1"/>
-    <w:lsdException w:name="Quote" w:uiPriority="29" w:qFormat="1"/>
-    <w:lsdException w:name="Intense Quote" w:uiPriority="30" w:qFormat="1"/>
-    <w:lsdException w:name="Medium List 2 Accent 1" w:uiPriority="66"/>
-    <w:lsdException w:name="Medium Grid 1 Accent 1" w:uiPriority="67"/>
-    <w:lsdException w:name="Medium Grid 2 Accent 1" w:uiPriority="68"/>
-    <w:lsdException w:name="Medium Grid 3 Accent 1" w:uiPriority="69"/>
-    <w:lsdException w:name="Dark List Accent 1" w:uiPriority="70"/>
-    <w:lsdException w:name="Colorful Shading Accent 1" w:uiPriority="71"/>
-    <w:lsdException w:name="Colorful List Accent 1" w:uiPriority="72"/>
-    <w:lsdException w:name="Colorful Grid Accent 1" w:uiPriority="73"/>
-    <w:lsdException w:name="Light Shading Accent 2" w:uiPriority="60"/>
-    <w:lsdException w:name="Light List Accent 2" w:uiPriority="61"/>
-    <w:lsdException w:name="Light Grid Accent 2" w:uiPriority="62"/>
-    <w:lsdException w:name="Medium Shading 1 Accent 2" w:uiPriority="63"/>
-    <w:lsdException w:name="Medium Shading 2 Accent 2" w:uiPriority="64"/>
-    <w:lsdException w:name="Medium List 1 Accent 2" w:uiPriority="65"/>
-    <w:lsdException w:name="Medium List 2 Accent 2" w:uiPriority="66"/>
-    <w:lsdException w:name="Medium Grid 1 Accent 2" w:uiPriority="67"/>
-    <w:lsdException w:name="Medium Grid 2 Accent 2" w:uiPriority="68"/>
-    <w:lsdException w:name="Medium Grid 3 Accent 2" w:uiPriority="69"/>
-    <w:lsdException w:name="Dark List Accent 2" w:uiPriority="70"/>
-    <w:lsdException w:name="Colorful Shading Accent 2" w:uiPriority="71"/>
-    <w:lsdException w:name="Colorful List Accent 2" w:uiPriority="72"/>
-    <w:lsdException w:name="Colorful Grid Accent 2" w:uiPriority="73"/>
-    <w:lsdException w:name="Light Shading Accent 3" w:uiPriority="60"/>
-    <w:lsdException w:name="Light List Accent 3" w:uiPriority="61"/>
-    <w:lsdException w:name="Light Grid Accent 3" w:uiPriority="62"/>
-    <w:lsdException w:name="Medium Shading 1 Accent 3" w:uiPriority="63"/>
-    <w:lsdException w:name="Medium Shading 2 Accent 3" w:uiPriority="64"/>
-    <w:lsdException w:name="Medium List 1 Accent 3" w:uiPriority="65"/>
-    <w:lsdException w:name="Medium List 2 Accent 3" w:uiPriority="66"/>
-    <w:lsdException w:name="Medium Grid 1 Accent 3" w:uiPriority="67"/>
-    <w:lsdException w:name="Medium Grid 2 Accent 3" w:uiPriority="68"/>
-    <w:lsdException w:name="Medium Grid 3 Accent 3" w:uiPriority="69"/>
-    <w:lsdException w:name="Dark List Accent 3" w:uiPriority="70"/>
-    <w:lsdException w:name="Colorful Shading Accent 3" w:uiPriority="71"/>
-    <w:lsdException w:name="Colorful List Accent 3" w:uiPriority="72"/>
-    <w:lsdException w:name="Colorful Grid Accent 3" w:uiPriority="73"/>
-    <w:lsdException w:name="Light Shading Accent 4" w:uiPriority="60"/>
-    <w:lsdException w:name="Light List Accent 4" w:uiPriority="61"/>
-    <w:lsdException w:name="Light Grid Accent 4" w:uiPriority="62"/>
-    <w:lsdException w:name="Medium Shading 1 Accent 4" w:uiPriority="63"/>
-    <w:lsdException w:name="Medium Shading 2 Accent 4" w:uiPriority="64"/>
-    <w:lsdException w:name="Medium List 1 Accent 4" w:uiPriority="65"/>
-    <w:lsdException w:name="Medium List 2 Accent 4" w:uiPriority="66"/>
-    <w:lsdException w:name="Medium Grid 1 Accent 4" w:uiPriority="67"/>
-    <w:lsdException w:name="Medium Grid 2 Accent 4" w:uiPriority="68"/>
-    <w:lsdException w:name="Medium Grid 3 Accent 4" w:uiPriority="69"/>
-    <w:lsdException w:name="Dark List Accent 4" w:uiPriority="70"/>
-    <w:lsdException w:name="Colorful Shading Accent 4" w:uiPriority="71"/>
-    <w:lsdException w:name="Colorful List Accent 4" w:uiPriority="72"/>
-    <w:lsdException w:name="Colorful Grid Accent 4" w:uiPriority="73"/>
-    <w:lsdException w:name="Light Shading Accent 5" w:uiPriority="60"/>
-    <w:lsdException w:name="Light List Accent 5" w:uiPriority="61"/>
-    <w:lsdException w:name="Light Grid Accent 5" w:uiPriority="62"/>
-    <w:lsdException w:name="Medium Shading 1 Accent 5" w:uiPriority="63"/>
-    <w:lsdException w:name="Medium Shading 2 Accent 5" w:uiPriority="64"/>
-    <w:lsdException w:name="Medium List 1 Accent 5" w:uiPriority="65"/>
-    <w:lsdException w:name="Medium List 2 Accent 5" w:uiPriority="66"/>
-    <w:lsdException w:name="Medium Grid 1 Accent 5" w:uiPriority="67"/>
-    <w:lsdException w:name="Medium Grid 2 Accent 5" w:uiPriority="68"/>
-    <w:lsdException w:name="Medium Grid 3 Accent 5" w:uiPriority="69"/>
-    <w:lsdException w:name="Dark List Accent 5" w:uiPriority="70"/>
-    <w:lsdException w:name="Colorful Shading Accent 5" w:uiPriority="71"/>
-    <w:lsdException w:name="Colorful List Accent 5" w:uiPriority="72"/>
-    <w:lsdException w:name="Colorful Grid Accent 5" w:uiPriority="73"/>
-    <w:lsdException w:name="Light Shading Accent 6" w:uiPriority="60"/>
-    <w:lsdException w:name="Light List Accent 6" w:uiPriority="61"/>
-    <w:lsdException w:name="Light Grid Accent 6" w:uiPriority="62"/>
-    <w:lsdException w:name="Medium Shading 1 Accent 6" w:uiPriority="63"/>
-    <w:lsdException w:name="Medium Shading 2 Accent 6" w:uiPriority="64"/>
-    <w:lsdException w:name="Medium List 1 Accent 6" w:uiPriority="65"/>
-    <w:lsdException w:name="Medium List 2 Accent 6" w:uiPriority="66"/>
-    <w:lsdException w:name="Medium Grid 1 Accent 6" w:uiPriority="67"/>
-    <w:lsdException w:name="Medium Grid 2 Accent 6" w:uiPriority="68"/>
-    <w:lsdException w:name="Medium Grid 3 Accent 6" w:uiPriority="69"/>
-    <w:lsdException w:name="Dark List Accent 6" w:uiPriority="70"/>
-    <w:lsdException w:name="Colorful Shading Accent 6" w:uiPriority="71"/>
-    <w:lsdException w:name="Colorful List Accent 6" w:uiPriority="72"/>
-    <w:lsdException w:name="Colorful Grid Accent 6" w:uiPriority="73"/>
-    <w:lsdException w:name="Subtle Emphasis" w:uiPriority="19" w:qFormat="1"/>
-    <w:lsdException w:name="Intense Emphasis" w:uiPriority="21" w:qFormat="1"/>
-    <w:lsdException w:name="Subtle Reference" w:uiPriority="31" w:qFormat="1"/>
-    <w:lsdException w:name="Intense Reference" w:uiPriority="32" w:qFormat="1"/>
-    <w:lsdException w:name="Book Title" w:uiPriority="33" w:qFormat="1"/>
-    <w:lsdException w:name="Bibliography" w:semiHidden="1" w:uiPriority="37" w:unhideWhenUsed="1"/>
-    <w:lsdException w:name="TOC Heading" w:semiHidden="1" w:uiPriority="39" w:unhideWhenUsed="1" w:qFormat="1"/>
-    <w:lsdException w:name="Plain Table 1" w:uiPriority="41"/>
-    <w:lsdException w:name="Plain Table 2" w:uiPriority="42"/>
-    <w:lsdException w:name="Plain Table 3" w:uiPriority="43"/>
-    <w:lsdException w:name="Plain Table 4" w:uiPriority="44"/>
-    <w:lsdException w:name="Plain Table 5" w:uiPriority="45"/>
-    <w:lsdException w:name="Grid Table Light" w:uiPriority="40"/>
-    <w:lsdException w:name="Grid Table 1 Light" w:uiPriority="46"/>
-    <w:lsdException w:name="Grid Table 2" w:uiPriority="47"/>
-    <w:lsdException w:name="Grid Table 3" w:uiPriority="48"/>
-    <w:lsdException w:name="Grid Table 4" w:uiPriority="49"/>
-    <w:lsdException w:name="Grid Table 5 Dark" w:uiPriority="50"/>
-    <w:lsdException w:name="Grid Table 6 Colorful" w:uiPriority="51"/>
-    <w:lsdException w:name="Grid Table 7 Colorful" w:uiPriority="52"/>
-    <w:lsdException w:name="Grid Table 1 Light Accent 1" w:uiPriority="46"/>
-    <w:lsdException w:name="Grid Table 2 Accent 1" w:uiPriority="47"/>
-    <w:lsdException w:name="Grid Table 3 Accent 1" w:uiPriority="48"/>
-    <w:lsdException w:name="Grid Table 4 Accent 1" w:uiPriority="49"/>
-    <w:lsdException w:name="Grid Table 5 Dark Accent 1" w:uiPriority="50"/>
-    <w:lsdException w:name="Grid Table 6 Colorful Accent 1" w:uiPriority="51"/>
-    <w:lsdException w:name="Grid Table 7 Colorful Accent 1" w:uiPriority="52"/>
-    <w:lsdException w:name="Grid Table 1 Light Accent 2" w:uiPriority="46"/>
-    <w:lsdException w:name="Grid Table 2 Accent 2" w:uiPriority="47"/>
-    <w:lsdException w:name="Grid Table 3 Accent 2" w:uiPriority="48"/>
-    <w:lsdException w:name="Grid Table 4 Accent 2" w:uiPriority="49"/>
-    <w:lsdException w:name="Grid Table 5 Dark Accent 2" w:uiPriority="50"/>
-    <w:lsdException w:name="Grid Table 6 Colorful Accent 2" w:uiPriority="51"/>
-    <w:lsdException w:name="Grid Table 7 Colorful Accent 2" w:uiPriority="52"/>
-    <w:lsdException w:name="Grid Table 1 Light Accent 3" w:uiPriority="46"/>
-    <w:lsdException w:name="Grid Table 2 Accent 3" w:uiPriority="47"/>
-    <w:lsdException w:name="Grid Table 3 Accent 3" w:uiPriority="48"/>
-    <w:lsdException w:name="Grid Table 4 Accent 3" w:uiPriority="49"/>
-    <w:lsdException w:name="Grid Table 5 Dark Accent 3" w:uiPriority="50"/>
-    <w:lsdException w:name="Grid Table 6 Colorful Accent 3" w:uiPriority="51"/>
-    <w:lsdException w:name="Grid Table 7 Colorful Accent 3" w:uiPriority="52"/>
-    <w:lsdException w:name="Grid Table 1 Light Accent 4" w:uiPriority="46"/>
-    <w:lsdException w:name="Grid Table 2 Accent 4" w:uiPriority="47"/>
-    <w:lsdException w:name="Grid Table 3 Accent 4" w:uiPriority="48"/>
-    <w:lsdException w:name="Grid Table 4 Accent 4" w:uiPriority="49"/>
-    <w:lsdException w:name="Grid Table 5 Dark Accent 4" w:uiPriority="50"/>
-    <w:lsdException w:name="Grid Table 6 Colorful Accent 4" w:uiPriority="51"/>
-    <w:lsdException w:name="Grid Table 7 Colorful Accent 4" w:uiPriority="52"/>
-    <w:lsdException w:name="Grid Table 1 Light Accent 5" w:uiPriority="46"/>
-    <w:lsdException w:name="Grid Table 2 Accent 5" w:uiPriority="47"/>
-    <w:lsdException w:name="Grid Table 3 Accent 5" w:uiPriority="48"/>
-    <w:lsdException w:name="Grid Table 4 Accent 5" w:uiPriority="49"/>
-    <w:lsdException w:name="Grid Table 5 Dark Accent 5" w:uiPriority="50"/>
-    <w:lsdException w:name="Grid Table 6 Colorful Accent 5" w:uiPriority="51"/>
-    <w:lsdException w:name="Grid Table 7 Colorful Accent 5" w:uiPriority="52"/>
-    <w:lsdException w:name="Grid Table 1 Light Accent 6" w:uiPriority="46"/>
-    <w:lsdException w:name="Grid Table 2 Accent 6" w:uiPriority="47"/>
-    <w:lsdException w:name="Grid Table 3 Accent 6" w:uiPriority="48"/>
-    <w:lsdException w:name="Grid Table 4 Accent 6" w:uiPriority="49"/>
-    <w:lsdException w:name="Grid Table 5 Dark Accent 6" w:uiPriority="50"/>
-    <w:lsdException w:name="Grid Table 6 Colorful Accent 6" w:uiPriority="51"/>
-    <w:lsdException w:name="Grid Table 7 Colorful Accent 6" w:uiPriority="52"/>
-    <w:lsdException w:name="List Table 1 Light" w:uiPriority="46"/>
-    <w:lsdException w:name="List Table 2" w:uiPriority="47"/>
-    <w:lsdException w:name="List Table 3" w:uiPriority="48"/>
-    <w:lsdException w:name="List Table 4" w:uiPriority="49"/>
-    <w:lsdException w:name="List Table 5 Dark" w:uiPriority="50"/>
-    <w:lsdException w:name="List Table 6 Colorful" w:uiPriority="51"/>
-    <w:lsdException w:name="List Table 7 Colorful" w:uiPriority="52"/>
-    <w:lsdException w:name="List Table 1 Light Accent 1" w:uiPriority="46"/>
-    <w:lsdException w:name="List Table 2 Accent 1" w:uiPriority="47"/>
-    <w:lsdException w:name="List Table 3 Accent 1" w:uiPriority="48"/>
-    <w:lsdException w:name="List Table 4 Accent 1" w:uiPriority="49"/>
-    <w:lsdException w:name="List Table 5 Dark Accent 1" w:uiPriority="50"/>
-    <w:lsdException w:name="List Table 6 Colorful Accent 1" w:uiPriority="51"/>
-    <w:lsdException w:name="List Table 7 Colorful Accent 1" w:uiPriority="52"/>
-    <w:lsdException w:name="List Table 1 Light Accent 2" w:uiPriority="46"/>
-    <w:lsdException w:name="List Table 2 Accent 2" w:uiPriority="47"/>
-    <w:lsdException w:name="List Table 3 Accent 2" w:uiPriority="48"/>
-    <w:lsdException w:name="List Table 4 Accent 2" w:uiPriority="49"/>
-    <w:lsdException w:name="List Table 5 Dark Accent 2" w:uiPriority="50"/>
-    <w:lsdException w:name="List Table 6 Colorful Accent 2" w:uiPriority="51"/>
-    <w:lsdException w:name="List Table 7 Colorful Accent 2" w:uiPriority="52"/>
-    <w:lsdException w:name="List Table 1 Light Accent 3" w:uiPriority="46"/>
-    <w:lsdException w:name="List Table 2 Accent 3" w:uiPriority="47"/>
-    <w:lsdException w:name="List Table 3 Accent 3" w:uiPriority="48"/>
-    <w:lsdException w:name="List Table 4 Accent 3" w:uiPriority="49"/>
-    <w:lsdException w:name="List Table 5 Dark Accent 3" w:uiPriority="50"/>
-    <w:lsdException w:name="List Table 6 Colorful Accent 3" w:uiPriority="51"/>
-    <w:lsdException w:name="List Table 7 Colorful Accent 3" w:uiPriority="52"/>
-    <w:lsdException w:name="List Table 1 Light Accent 4" w:uiPriority="46"/>
-    <w:lsdException w:name="List Table 2 Accent 4" w:uiPriority="47"/>
-    <w:lsdException w:name="List Table 3 Accent 4" w:uiPriority="48"/>
-    <w:lsdException w:name="List Table 4 Accent 4" w:uiPriority="49"/>
-    <w:lsdException w:name="List Table 5 Dark Accent 4" w:uiPriority="50"/>
-    <w:lsdException w:name="List Table 6 Colorful Accent 4" w:uiPriority="51"/>
-    <w:lsdException w:name="List Table 7 Colorful Accent 4" w:uiPriority="52"/>
-    <w:lsdException w:name="List Table 1 Light Accent 5" w:uiPriority="46"/>
-    <w:lsdException w:name="List Table 2 Accent 5" w:uiPriority="47"/>
-    <w:lsdException w:name="List Table 3 Accent 5" w:uiPriority="48"/>
-    <w:lsdException w:name="List Table 4 Accent 5" w:uiPriority="49"/>
-    <w:lsdException w:name="List Table 5 Dark Accent 5" w:uiPriority="50"/>
-    <w:lsdException w:name="List Table 6 Colorful Accent 5" w:uiPriority="51"/>
-    <w:lsdException w:name="List Table 7 Colorful Accent 5" w:uiPriority="52"/>
-    <w:lsdException w:name="List Table 1 Light Accent 6" w:uiPriority="46"/>
-    <w:lsdException w:name="List Table 2 Accent 6" w:uiPriority="47"/>
-    <w:lsdException w:name="List Table 3 Accent 6" w:uiPriority="48"/>
-    <w:lsdException w:name="List Table 4 Accent 6" w:uiPriority="49"/>
-    <w:lsdException w:name="List Table 5 Dark Accent 6" w:uiPriority="50"/>
-    <w:lsdException w:name="List Table 6 Colorful Accent 6" w:uiPriority="51"/>
-    <w:lsdException w:name="List Table 7 Colorful Accent 6" w:uiPriority="52"/>
+  <w:latentStyles w:defLockedState="0" w:defUIPriority="99" w:defSemiHidden="1" w:defUnhideWhenUsed="1" w:defQFormat="0" w:count="267">
+    <w:lsdException w:name="Normal" w:semiHidden="0" w:uiPriority="0" w:unhideWhenUsed="0" w:qFormat="1"/>
+    <w:lsdException w:name="heading 1" w:semiHidden="0" w:uiPriority="9" w:unhideWhenUsed="0" w:qFormat="1"/>
+    <w:lsdException w:name="heading 2" w:uiPriority="9" w:qFormat="1"/>
+    <w:lsdException w:name="heading 3" w:uiPriority="9" w:qFormat="1"/>
+    <w:lsdException w:name="heading 4" w:uiPriority="9" w:qFormat="1"/>
+    <w:lsdException w:name="heading 5" w:uiPriority="9" w:qFormat="1"/>
+    <w:lsdException w:name="heading 6" w:uiPriority="9" w:qFormat="1"/>
+    <w:lsdException w:name="heading 7" w:uiPriority="9" w:qFormat="1"/>
+    <w:lsdException w:name="heading 8" w:uiPriority="9" w:qFormat="1"/>
+    <w:lsdException w:name="heading 9" w:uiPriority="9" w:qFormat="1"/>
+    <w:lsdException w:name="toc 1" w:uiPriority="39"/>
+    <w:lsdException w:name="toc 2" w:uiPriority="39"/>
+    <w:lsdException w:name="toc 3" w:uiPriority="39"/>
+    <w:lsdException w:name="toc 4" w:uiPriority="39"/>
+    <w:lsdException w:name="toc 5" w:uiPriority="39"/>
+    <w:lsdException w:name="toc 6" w:uiPriority="39"/>
+    <w:lsdException w:name="toc 7" w:uiPriority="39"/>
+    <w:lsdException w:name="toc 8" w:uiPriority="39"/>
+    <w:lsdException w:name="toc 9" w:uiPriority="39"/>
+    <w:lsdException w:name="caption" w:uiPriority="35" w:qFormat="1"/>
+    <w:lsdException w:name="Title" w:semiHidden="0" w:uiPriority="10" w:unhideWhenUsed="0" w:qFormat="1"/>
+    <w:lsdException w:name="Default Paragraph Font" w:uiPriority="1"/>
+    <w:lsdException w:name="Subtitle" w:semiHidden="0" w:uiPriority="11" w:unhideWhenUsed="0" w:qFormat="1"/>
+    <w:lsdException w:name="Strong" w:semiHidden="0" w:uiPriority="22" w:unhideWhenUsed="0" w:qFormat="1"/>
+    <w:lsdException w:name="Emphasis" w:semiHidden="0" w:uiPriority="20" w:unhideWhenUsed="0" w:qFormat="1"/>
+    <w:lsdException w:name="Table Grid" w:semiHidden="0" w:uiPriority="59" w:unhideWhenUsed="0"/>
+    <w:lsdException w:name="Placeholder Text" w:unhideWhenUsed="0"/>
+    <w:lsdException w:name="No Spacing" w:semiHidden="0" w:uiPriority="1" w:unhideWhenUsed="0" w:qFormat="1"/>
+    <w:lsdException w:name="Light Shading" w:semiHidden="0" w:uiPriority="60" w:unhideWhenUsed="0"/>
+    <w:lsdException w:name="Light List" w:semiHidden="0" w:uiPriority="61" w:unhideWhenUsed="0"/>
+    <w:lsdException w:name="Light Grid" w:semiHidden="0" w:uiPriority="62" w:unhideWhenUsed="0"/>
+    <w:lsdException w:name="Medium Shading 1" w:semiHidden="0" w:uiPriority="63" w:unhideWhenUsed="0"/>
+    <w:lsdException w:name="Medium Shading 2" w:semiHidden="0" w:uiPriority="64" w:unhideWhenUsed="0"/>
+    <w:lsdException w:name="Medium List 1" w:semiHidden="0" w:uiPriority="65" w:unhideWhenUsed="0"/>
+    <w:lsdException w:name="Medium List 2" w:semiHidden="0" w:uiPriority="66" w:unhideWhenUsed="0"/>
+    <w:lsdException w:name="Medium Grid 1" w:semiHidden="0" w:uiPriority="67" w:unhideWhenUsed="0"/>
+    <w:lsdException w:name="Medium Grid 2" w:semiHidden="0" w:uiPriority="68" w:unhideWhenUsed="0"/>
+    <w:lsdException w:name="Medium Grid 3" w:semiHidden="0" w:uiPriority="69" w:unhideWhenUsed="0"/>
+    <w:lsdException w:name="Dark List" w:semiHidden="0" w:uiPriority="70" w:unhideWhenUsed="0"/>
+    <w:lsdException w:name="Colorful Shading" w:semiHidden="0" w:uiPriority="71" w:unhideWhenUsed="0"/>
+    <w:lsdException w:name="Colorful List" w:semiHidden="0" w:uiPriority="72" w:unhideWhenUsed="0"/>
+    <w:lsdException w:name="Colorful Grid" w:semiHidden="0" w:uiPriority="73" w:unhideWhenUsed="0"/>
+    <w:lsdException w:name="Light Shading Accent 1" w:semiHidden="0" w:uiPriority="60" w:unhideWhenUsed="0"/>
+    <w:lsdException w:name="Light List Accent 1" w:semiHidden="0" w:uiPriority="61" w:unhideWhenUsed="0"/>
+    <w:lsdException w:name="Light Grid Accent 1" w:semiHidden="0" w:uiPriority="62" w:unhideWhenUsed="0"/>
+    <w:lsdException w:name="Medium Shading 1 Accent 1" w:semiHidden="0" w:uiPriority="63" w:unhideWhenUsed="0"/>
+    <w:lsdException w:name="Medium Shading 2 Accent 1" w:semiHidden="0" w:uiPriority="64" w:unhideWhenUsed="0"/>
+    <w:lsdException w:name="Medium List 1 Accent 1" w:semiHidden="0" w:uiPriority="65" w:unhideWhenUsed="0"/>
+    <w:lsdException w:name="Revision" w:unhideWhenUsed="0"/>
+    <w:lsdException w:name="List Paragraph" w:semiHidden="0" w:uiPriority="34" w:unhideWhenUsed="0" w:qFormat="1"/>
+    <w:lsdException w:name="Quote" w:semiHidden="0" w:uiPriority="29" w:unhideWhenUsed="0" w:qFormat="1"/>
+    <w:lsdException w:name="Intense Quote" w:semiHidden="0" w:uiPriority="30" w:unhideWhenUsed="0" w:qFormat="1"/>
+    <w:lsdException w:name="Medium List 2 Accent 1" w:semiHidden="0" w:uiPriority="66" w:unhideWhenUsed="0"/>
+    <w:lsdException w:name="Medium Grid 1 Accent 1" w:semiHidden="0" w:uiPriority="67" w:unhideWhenUsed="0"/>
+    <w:lsdException w:name="Medium Grid 2 Accent 1" w:semiHidden="0" w:uiPriority="68" w:unhideWhenUsed="0"/>
+    <w:lsdException w:name="Medium Grid 3 Accent 1" w:semiHidden="0" w:uiPriority="69" w:unhideWhenUsed="0"/>
+    <w:lsdException w:name="Dark List Accent 1" w:semiHidden="0" w:uiPriority="70" w:unhideWhenUsed="0"/>
+    <w:lsdException w:name="Colorful Shading Accent 1" w:semiHidden="0" w:uiPriority="71" w:unhideWhenUsed="0"/>
+    <w:lsdException w:name="Colorful List Accent 1" w:semiHidden="0" w:uiPriority="72" w:unhideWhenUsed="0"/>
+    <w:lsdException w:name="Colorful Grid Accent 1" w:semiHidden="0" w:uiPriority="73" w:unhideWhenUsed="0"/>
+    <w:lsdException w:name="Light Shading Accent 2" w:semiHidden="0" w:uiPriority="60" w:unhideWhenUsed="0"/>
+    <w:lsdException w:name="Light List Accent 2" w:semiHidden="0" w:uiPriority="61" w:unhideWhenUsed="0"/>
+    <w:lsdException w:name="Light Grid Accent 2" w:semiHidden="0" w:uiPriority="62" w:unhideWhenUsed="0"/>
+    <w:lsdException w:name="Medium Shading 1 Accent 2" w:semiHidden="0" w:uiPriority="63" w:unhideWhenUsed="0"/>
+    <w:lsdException w:name="Medium Shading 2 Accent 2" w:semiHidden="0" w:uiPriority="64" w:unhideWhenUsed="0"/>
+    <w:lsdException w:name="Medium List 1 Accent 2" w:semiHidden="0" w:uiPriority="65" w:unhideWhenUsed="0"/>
+    <w:lsdException w:name="Medium List 2 Accent 2" w:semiHidden="0" w:uiPriority="66" w:unhideWhenUsed="0"/>
+    <w:lsdException w:name="Medium Grid 1 Accent 2" w:semiHidden="0" w:uiPriority="67" w:unhideWhenUsed="0"/>
+    <w:lsdException w:name="Medium Grid 2 Accent 2" w:semiHidden="0" w:uiPriority="68" w:unhideWhenUsed="0"/>
+    <w:lsdException w:name="Medium Grid 3 Accent 2" w:semiHidden="0" w:uiPriority="69" w:unhideWhenUsed="0"/>
+    <w:lsdException w:name="Dark List Accent 2" w:semiHidden="0" w:uiPriority="70" w:unhideWhenUsed="0"/>
+    <w:lsdException w:name="Colorful Shading Accent 2" w:semiHidden="0" w:uiPriority="71" w:unhideWhenUsed="0"/>
+    <w:lsdException w:name="Colorful List Accent 2" w:semiHidden="0" w:uiPriority="72" w:unhideWhenUsed="0"/>
+    <w:lsdException w:name="Colorful Grid Accent 2" w:semiHidden="0" w:uiPriority="73" w:unhideWhenUsed="0"/>
+    <w:lsdException w:name="Light Shading Accent 3" w:semiHidden="0" w:uiPriority="60" w:unhideWhenUsed="0"/>
+    <w:lsdException w:name="Light List Accent 3" w:semiHidden="0" w:uiPriority="61" w:unhideWhenUsed="0"/>
+    <w:lsdException w:name="Light Grid Accent 3" w:semiHidden="0" w:uiPriority="62" w:unhideWhenUsed="0"/>
+    <w:lsdException w:name="Medium Shading 1 Accent 3" w:semiHidden="0" w:uiPriority="63" w:unhideWhenUsed="0"/>
+    <w:lsdException w:name="Medium Shading 2 Accent 3" w:semiHidden="0" w:uiPriority="64" w:unhideWhenUsed="0"/>
+    <w:lsdException w:name="Medium List 1 Accent 3" w:semiHidden="0" w:uiPriority="65" w:unhideWhenUsed="0"/>
+    <w:lsdException w:name="Medium List 2 Accent 3" w:semiHidden="0" w:uiPriority="66" w:unhideWhenUsed="0"/>
+    <w:lsdException w:name="Medium Grid 1 Accent 3" w:semiHidden="0" w:uiPriority="67" w:unhideWhenUsed="0"/>
+    <w:lsdException w:name="Medium Grid 2 Accent 3" w:semiHidden="0" w:uiPriority="68" w:unhideWhenUsed="0"/>
+    <w:lsdException w:name="Medium Grid 3 Accent 3" w:semiHidden="0" w:uiPriority="69" w:unhideWhenUsed="0"/>
+    <w:lsdException w:name="Dark List Accent 3" w:semiHidden="0" w:uiPriority="70" w:unhideWhenUsed="0"/>
+    <w:lsdException w:name="Colorful Shading Accent 3" w:semiHidden="0" w:uiPriority="71" w:unhideWhenUsed="0"/>
+    <w:lsdException w:name="Colorful List Accent 3" w:semiHidden="0" w:uiPriority="72" w:unhideWhenUsed="0"/>
+    <w:lsdException w:name="Colorful Grid Accent 3" w:semiHidden="0" w:uiPriority="73" w:unhideWhenUsed="0"/>
+    <w:lsdException w:name="Light Shading Accent 4" w:semiHidden="0" w:uiPriority="60" w:unhideWhenUsed="0"/>
+    <w:lsdException w:name="Light List Accent 4" w:semiHidden="0" w:uiPriority="61" w:unhideWhenUsed="0"/>
+    <w:lsdException w:name="Light Grid Accent 4" w:semiHidden="0" w:uiPriority="62" w:unhideWhenUsed="0"/>
+    <w:lsdException w:name="Medium Shading 1 Accent 4" w:semiHidden="0" w:uiPriority="63" w:unhideWhenUsed="0"/>
+    <w:lsdException w:name="Medium Shading 2 Accent 4" w:semiHidden="0" w:uiPriority="64" w:unhideWhenUsed="0"/>
+    <w:lsdException w:name="Medium List 1 Accent 4" w:semiHidden="0" w:uiPriority="65" w:unhideWhenUsed="0"/>
+    <w:lsdException w:name="Medium List 2 Accent 4" w:semiHidden="0" w:uiPriority="66" w:unhideWhenUsed="0"/>
+    <w:lsdException w:name="Medium Grid 1 Accent 4" w:semiHidden="0" w:uiPriority="67" w:unhideWhenUsed="0"/>
+    <w:lsdException w:name="Medium Grid 2 Accent 4" w:semiHidden="0" w:uiPriority="68" w:unhideWhenUsed="0"/>
+    <w:lsdException w:name="Medium Grid 3 Accent 4" w:semiHidden="0" w:uiPriority="69" w:unhideWhenUsed="0"/>
+    <w:lsdException w:name="Dark List Accent 4" w:semiHidden="0" w:uiPriority="70" w:unhideWhenUsed="0"/>
+    <w:lsdException w:name="Colorful Shading Accent 4" w:semiHidden="0" w:uiPriority="71" w:unhideWhenUsed="0"/>
+    <w:lsdException w:name="Colorful List Accent 4" w:semiHidden="0" w:uiPriority="72" w:unhideWhenUsed="0"/>
+    <w:lsdException w:name="Colorful Grid Accent 4" w:semiHidden="0" w:uiPriority="73" w:unhideWhenUsed="0"/>
+    <w:lsdException w:name="Light Shading Accent 5" w:semiHidden="0" w:uiPriority="60" w:unhideWhenUsed="0"/>
+    <w:lsdException w:name="Light List Accent 5" w:semiHidden="0" w:uiPriority="61" w:unhideWhenUsed="0"/>
+    <w:lsdException w:name="Light Grid Accent 5" w:semiHidden="0" w:uiPriority="62" w:unhideWhenUsed="0"/>
+    <w:lsdException w:name="Medium Shading 1 Accent 5" w:semiHidden="0" w:uiPriority="63" w:unhideWhenUsed="0"/>
+    <w:lsdException w:name="Medium Shading 2 Accent 5" w:semiHidden="0" w:uiPriority="64" w:unhideWhenUsed="0"/>
+    <w:lsdException w:name="Medium List 1 Accent 5" w:semiHidden="0" w:uiPriority="65" w:unhideWhenUsed="0"/>
+    <w:lsdException w:name="Medium List 2 Accent 5" w:semiHidden="0" w:uiPriority="66" w:unhideWhenUsed="0"/>
+    <w:lsdException w:name="Medium Grid 1 Accent 5" w:semiHidden="0" w:uiPriority="67" w:unhideWhenUsed="0"/>
+    <w:lsdException w:name="Medium Grid 2 Accent 5" w:semiHidden="0" w:uiPriority="68" w:unhideWhenUsed="0"/>
+    <w:lsdException w:name="Medium Grid 3 Accent 5" w:semiHidden="0" w:uiPriority="69" w:unhideWhenUsed="0"/>
+    <w:lsdException w:name="Dark List Accent 5" w:semiHidden="0" w:uiPriority="70" w:unhideWhenUsed="0"/>
+    <w:lsdException w:name="Colorful Shading Accent 5" w:semiHidden="0" w:uiPriority="71" w:unhideWhenUsed="0"/>
+    <w:lsdException w:name="Colorful List Accent 5" w:semiHidden="0" w:uiPriority="72" w:unhideWhenUsed="0"/>
+    <w:lsdException w:name="Colorful Grid Accent 5" w:semiHidden="0" w:uiPriority="73" w:unhideWhenUsed="0"/>
+    <w:lsdException w:name="Light Shading Accent 6" w:semiHidden="0" w:uiPriority="60" w:unhideWhenUsed="0"/>
+    <w:lsdException w:name="Light List Accent 6" w:semiHidden="0" w:uiPriority="61" w:unhideWhenUsed="0"/>
+    <w:lsdException w:name="Light Grid Accent 6" w:semiHidden="0" w:uiPriority="62" w:unhideWhenUsed="0"/>
+    <w:lsdException w:name="Medium Shading 1 Accent 6" w:semiHidden="0" w:uiPriority="63" w:unhideWhenUsed="0"/>
+    <w:lsdException w:name="Medium Shading 2 Accent 6" w:semiHidden="0" w:uiPriority="64" w:unhideWhenUsed="0"/>
+    <w:lsdException w:name="Medium List 1 Accent 6" w:semiHidden="0" w:uiPriority="65" w:unhideWhenUsed="0"/>
+    <w:lsdException w:name="Medium List 2 Accent 6" w:semiHidden="0" w:uiPriority="66" w:unhideWhenUsed="0"/>
+    <w:lsdException w:name="Medium Grid 1 Accent 6" w:semiHidden="0" w:uiPriority="67" w:unhideWhenUsed="0"/>
+    <w:lsdException w:name="Medium Grid 2 Accent 6" w:semiHidden="0" w:uiPriority="68" w:unhideWhenUsed="0"/>
+    <w:lsdException w:name="Medium Grid 3 Accent 6" w:semiHidden="0" w:uiPriority="69" w:unhideWhenUsed="0"/>
+    <w:lsdException w:name="Dark List Accent 6" w:semiHidden="0" w:uiPriority="70" w:unhideWhenUsed="0"/>
+    <w:lsdException w:name="Colorful Shading Accent 6" w:semiHidden="0" w:uiPriority="71" w:unhideWhenUsed="0"/>
+    <w:lsdException w:name="Colorful List Accent 6" w:semiHidden="0" w:uiPriority="72" w:unhideWhenUsed="0"/>
+    <w:lsdException w:name="Colorful Grid Accent 6" w:semiHidden="0" w:uiPriority="73" w:unhideWhenUsed="0"/>
+    <w:lsdException w:name="Subtle Emphasis" w:semiHidden="0" w:uiPriority="19" w:unhideWhenUsed="0" w:qFormat="1"/>
+    <w:lsdException w:name="Intense Emphasis" w:semiHidden="0" w:uiPriority="21" w:unhideWhenUsed="0" w:qFormat="1"/>
+    <w:lsdException w:name="Subtle Reference" w:semiHidden="0" w:uiPriority="31" w:unhideWhenUsed="0" w:qFormat="1"/>
+    <w:lsdException w:name="Intense Reference" w:semiHidden="0" w:uiPriority="32" w:unhideWhenUsed="0" w:qFormat="1"/>
+    <w:lsdException w:name="Book Title" w:semiHidden="0" w:uiPriority="33" w:unhideWhenUsed="0" w:qFormat="1"/>
+    <w:lsdException w:name="Bibliography" w:uiPriority="37"/>
+    <w:lsdException w:name="TOC Heading" w:uiPriority="39" w:qFormat="1"/>
   </w:latentStyles>
-  <w:style w:type="paragraph" w:default="1" w:styleId="Normal">
+  <w:style w:type="paragraph" w:default="1" w:styleId="a">
     <w:name w:val="Normal"/>
     <w:qFormat/>
     <w:rsid w:val="00FB261F"/>
   </w:style>
-  <w:style w:type="paragraph" w:styleId="Heading1">
+  <w:style w:type="paragraph" w:styleId="1">
     <w:name w:val="heading 1"/>
-    <w:basedOn w:val="Normal"/>
-    <w:next w:val="Normal"/>
-    <w:link w:val="Heading1Char"/>
+    <w:basedOn w:val="a"/>
+    <w:next w:val="a"/>
+    <w:link w:val="10"/>
     <w:uiPriority w:val="9"/>
     <w:qFormat/>
     <w:rsid w:val="003555BF"/>
@@ -4205,11 +3928,11 @@
       <w:szCs w:val="32"/>
     </w:rPr>
   </w:style>
-  <w:style w:type="paragraph" w:styleId="Heading3">
+  <w:style w:type="paragraph" w:styleId="3">
     <w:name w:val="heading 3"/>
-    <w:basedOn w:val="Normal"/>
-    <w:next w:val="Normal"/>
-    <w:link w:val="Heading3Char"/>
+    <w:basedOn w:val="a"/>
+    <w:next w:val="a"/>
+    <w:link w:val="30"/>
     <w:uiPriority w:val="9"/>
     <w:semiHidden/>
     <w:unhideWhenUsed/>
@@ -4228,17 +3951,18 @@
       <w:szCs w:val="24"/>
     </w:rPr>
   </w:style>
-  <w:style w:type="character" w:default="1" w:styleId="DefaultParagraphFont">
+  <w:style w:type="character" w:default="1" w:styleId="a0">
     <w:name w:val="Default Paragraph Font"/>
     <w:uiPriority w:val="1"/>
     <w:semiHidden/>
     <w:unhideWhenUsed/>
   </w:style>
-  <w:style w:type="table" w:default="1" w:styleId="TableNormal">
+  <w:style w:type="table" w:default="1" w:styleId="a1">
     <w:name w:val="Normal Table"/>
     <w:uiPriority w:val="99"/>
     <w:semiHidden/>
     <w:unhideWhenUsed/>
+    <w:qFormat/>
     <w:tblPr>
       <w:tblInd w:w="0" w:type="dxa"/>
       <w:tblCellMar>
@@ -4249,15 +3973,15 @@
       </w:tblCellMar>
     </w:tblPr>
   </w:style>
-  <w:style w:type="numbering" w:default="1" w:styleId="NoList">
+  <w:style w:type="numbering" w:default="1" w:styleId="a2">
     <w:name w:val="No List"/>
     <w:uiPriority w:val="99"/>
     <w:semiHidden/>
     <w:unhideWhenUsed/>
   </w:style>
-  <w:style w:type="paragraph" w:styleId="ListParagraph">
+  <w:style w:type="paragraph" w:styleId="a3">
     <w:name w:val="List Paragraph"/>
-    <w:basedOn w:val="Normal"/>
+    <w:basedOn w:val="a"/>
     <w:uiPriority w:val="34"/>
     <w:qFormat/>
     <w:rsid w:val="00A537C3"/>
@@ -4266,10 +3990,10 @@
       <w:contextualSpacing/>
     </w:pPr>
   </w:style>
-  <w:style w:type="character" w:customStyle="1" w:styleId="Heading1Char">
-    <w:name w:val="Heading 1 Char"/>
-    <w:basedOn w:val="DefaultParagraphFont"/>
-    <w:link w:val="Heading1"/>
+  <w:style w:type="character" w:customStyle="1" w:styleId="10">
+    <w:name w:val="כותרת 1 תו"/>
+    <w:basedOn w:val="a0"/>
+    <w:link w:val="1"/>
     <w:uiPriority w:val="9"/>
     <w:rsid w:val="003555BF"/>
     <w:rPr>
@@ -4281,7 +4005,7 @@
   </w:style>
   <w:style w:type="character" w:styleId="Hyperlink">
     <w:name w:val="Hyperlink"/>
-    <w:basedOn w:val="DefaultParagraphFont"/>
+    <w:basedOn w:val="a0"/>
     <w:uiPriority w:val="99"/>
     <w:unhideWhenUsed/>
     <w:rsid w:val="003555BF"/>
@@ -4290,10 +4014,10 @@
       <w:u w:val="single"/>
     </w:rPr>
   </w:style>
-  <w:style w:type="character" w:customStyle="1" w:styleId="Heading3Char">
-    <w:name w:val="Heading 3 Char"/>
-    <w:basedOn w:val="DefaultParagraphFont"/>
-    <w:link w:val="Heading3"/>
+  <w:style w:type="character" w:customStyle="1" w:styleId="30">
+    <w:name w:val="כותרת 3 תו"/>
+    <w:basedOn w:val="a0"/>
+    <w:link w:val="3"/>
     <w:uiPriority w:val="9"/>
     <w:semiHidden/>
     <w:rsid w:val="006B6896"/>

</xml_diff>

<commit_message>
add search to home page add last added disc to home page add store page add search to store page
</commit_message>
<xml_diff>
--- a/����� ��� ������� �������.docx
+++ b/����� ��� ������� �������.docx
@@ -1,6 +1,6 @@
 
 <file path=word/document.xml><?xml version="1.0" encoding="utf-8"?>
-<w:document xmlns:ve="http://schemas.openxmlformats.org/markup-compatibility/2006" xmlns:o="urn:schemas-microsoft-com:office:office" xmlns:r="http://schemas.openxmlformats.org/officeDocument/2006/relationships" xmlns:m="http://schemas.openxmlformats.org/officeDocument/2006/math" xmlns:v="urn:schemas-microsoft-com:vml" xmlns:wp="http://schemas.openxmlformats.org/drawingml/2006/wordprocessingDrawing" xmlns:w10="urn:schemas-microsoft-com:office:word" xmlns:w="http://schemas.openxmlformats.org/wordprocessingml/2006/main" xmlns:wne="http://schemas.microsoft.com/office/word/2006/wordml">
+<w:document xmlns:wpc="http://schemas.microsoft.com/office/word/2010/wordprocessingCanvas" xmlns:mc="http://schemas.openxmlformats.org/markup-compatibility/2006" xmlns:o="urn:schemas-microsoft-com:office:office" xmlns:r="http://schemas.openxmlformats.org/officeDocument/2006/relationships" xmlns:m="http://schemas.openxmlformats.org/officeDocument/2006/math" xmlns:v="urn:schemas-microsoft-com:vml" xmlns:wp14="http://schemas.microsoft.com/office/word/2010/wordprocessingDrawing" xmlns:wp="http://schemas.openxmlformats.org/drawingml/2006/wordprocessingDrawing" xmlns:w10="urn:schemas-microsoft-com:office:word" xmlns:w="http://schemas.openxmlformats.org/wordprocessingml/2006/main" xmlns:w14="http://schemas.microsoft.com/office/word/2010/wordml" xmlns:w15="http://schemas.microsoft.com/office/word/2012/wordml" xmlns:wpg="http://schemas.microsoft.com/office/word/2010/wordprocessingGroup" xmlns:wpi="http://schemas.microsoft.com/office/word/2010/wordprocessingInk" xmlns:wne="http://schemas.microsoft.com/office/word/2006/wordml" xmlns:wps="http://schemas.microsoft.com/office/word/2010/wordprocessingShape" mc:Ignorable="w14 w15 wp14">
   <w:body>
     <w:p>
       <w:pPr>
@@ -82,7 +82,7 @@
     </w:p>
     <w:p>
       <w:pPr>
-        <w:pStyle w:val="a3"/>
+        <w:pStyle w:val="ListParagraph"/>
         <w:numPr>
           <w:ilvl w:val="0"/>
           <w:numId w:val="1"/>
@@ -180,7 +180,7 @@
     </w:p>
     <w:p>
       <w:pPr>
-        <w:pStyle w:val="a3"/>
+        <w:pStyle w:val="ListParagraph"/>
         <w:numPr>
           <w:ilvl w:val="0"/>
           <w:numId w:val="1"/>
@@ -244,7 +244,7 @@
     </w:p>
     <w:p>
       <w:pPr>
-        <w:pStyle w:val="a3"/>
+        <w:pStyle w:val="ListParagraph"/>
         <w:numPr>
           <w:ilvl w:val="0"/>
           <w:numId w:val="1"/>
@@ -292,7 +292,7 @@
     </w:p>
     <w:p>
       <w:pPr>
-        <w:pStyle w:val="a3"/>
+        <w:pStyle w:val="ListParagraph"/>
         <w:numPr>
           <w:ilvl w:val="0"/>
           <w:numId w:val="1"/>
@@ -331,7 +331,7 @@
     </w:p>
     <w:p>
       <w:pPr>
-        <w:pStyle w:val="a3"/>
+        <w:pStyle w:val="ListParagraph"/>
         <w:numPr>
           <w:ilvl w:val="0"/>
           <w:numId w:val="1"/>
@@ -372,7 +372,7 @@
     </w:p>
     <w:p>
       <w:pPr>
-        <w:pStyle w:val="a3"/>
+        <w:pStyle w:val="ListParagraph"/>
         <w:numPr>
           <w:ilvl w:val="0"/>
           <w:numId w:val="1"/>
@@ -411,7 +411,7 @@
     </w:p>
     <w:p>
       <w:pPr>
-        <w:pStyle w:val="a3"/>
+        <w:pStyle w:val="ListParagraph"/>
         <w:numPr>
           <w:ilvl w:val="0"/>
           <w:numId w:val="1"/>
@@ -434,7 +434,7 @@
     </w:p>
     <w:p>
       <w:pPr>
-        <w:pStyle w:val="a3"/>
+        <w:pStyle w:val="ListParagraph"/>
         <w:numPr>
           <w:ilvl w:val="0"/>
           <w:numId w:val="1"/>
@@ -500,7 +500,7 @@
     </w:p>
     <w:p>
       <w:pPr>
-        <w:pStyle w:val="a3"/>
+        <w:pStyle w:val="ListParagraph"/>
         <w:numPr>
           <w:ilvl w:val="0"/>
           <w:numId w:val="1"/>
@@ -605,20 +605,22 @@
     </w:p>
     <w:p>
       <w:pPr>
-        <w:pStyle w:val="a3"/>
+        <w:pStyle w:val="ListParagraph"/>
         <w:numPr>
           <w:ilvl w:val="0"/>
           <w:numId w:val="2"/>
         </w:numPr>
         <w:bidi/>
         <w:rPr>
-          <w:sz w:val="20"/>
-          <w:szCs w:val="20"/>
-        </w:rPr>
-      </w:pPr>
-      <w:r>
-        <w:rPr>
-          <w:rFonts w:hint="cs"/>
+          <w:strike/>
+          <w:sz w:val="20"/>
+          <w:szCs w:val="20"/>
+        </w:rPr>
+      </w:pPr>
+      <w:r>
+        <w:rPr>
+          <w:rFonts w:hint="cs"/>
+          <w:strike/>
           <w:sz w:val="20"/>
           <w:szCs w:val="20"/>
           <w:rtl/>
@@ -627,6 +629,7 @@
       </w:r>
       <w:r>
         <w:rPr>
+          <w:strike/>
           <w:sz w:val="20"/>
           <w:szCs w:val="20"/>
         </w:rPr>
@@ -634,6 +637,7 @@
       </w:r>
       <w:r>
         <w:rPr>
+          <w:strike/>
           <w:sz w:val="20"/>
           <w:szCs w:val="20"/>
           <w:rtl/>
@@ -643,6 +647,7 @@
       <w:r>
         <w:rPr>
           <w:rFonts w:hint="cs"/>
+          <w:strike/>
           <w:sz w:val="20"/>
           <w:szCs w:val="20"/>
           <w:rtl/>
@@ -651,6 +656,7 @@
       </w:r>
       <w:r>
         <w:rPr>
+          <w:strike/>
           <w:sz w:val="20"/>
           <w:szCs w:val="20"/>
         </w:rPr>
@@ -659,6 +665,7 @@
       <w:r>
         <w:rPr>
           <w:rFonts w:hint="cs"/>
+          <w:strike/>
           <w:sz w:val="20"/>
           <w:szCs w:val="20"/>
           <w:rtl/>
@@ -667,6 +674,7 @@
       </w:r>
       <w:r>
         <w:rPr>
+          <w:strike/>
           <w:sz w:val="20"/>
           <w:szCs w:val="20"/>
         </w:rPr>
@@ -675,6 +683,7 @@
       <w:r>
         <w:rPr>
           <w:rFonts w:hint="cs"/>
+          <w:strike/>
           <w:sz w:val="20"/>
           <w:szCs w:val="20"/>
           <w:rtl/>
@@ -683,6 +692,7 @@
       </w:r>
       <w:r>
         <w:rPr>
+          <w:strike/>
           <w:sz w:val="20"/>
           <w:szCs w:val="20"/>
         </w:rPr>
@@ -691,6 +701,7 @@
       <w:r>
         <w:rPr>
           <w:rFonts w:hint="cs"/>
+          <w:strike/>
           <w:sz w:val="20"/>
           <w:szCs w:val="20"/>
           <w:rtl/>
@@ -699,6 +710,7 @@
       </w:r>
       <w:r>
         <w:rPr>
+          <w:strike/>
           <w:sz w:val="20"/>
           <w:szCs w:val="20"/>
         </w:rPr>
@@ -707,6 +719,7 @@
       <w:r>
         <w:rPr>
           <w:rFonts w:hint="cs"/>
+          <w:strike/>
           <w:sz w:val="20"/>
           <w:szCs w:val="20"/>
           <w:rtl/>
@@ -716,7 +729,7 @@
     </w:p>
     <w:p>
       <w:pPr>
-        <w:pStyle w:val="a3"/>
+        <w:pStyle w:val="ListParagraph"/>
         <w:bidi/>
         <w:rPr>
           <w:strike/>
@@ -761,7 +774,7 @@
     </w:p>
     <w:p>
       <w:pPr>
-        <w:pStyle w:val="a3"/>
+        <w:pStyle w:val="ListParagraph"/>
         <w:bidi/>
         <w:rPr>
           <w:strike/>
@@ -805,7 +818,7 @@
     </w:p>
     <w:p>
       <w:pPr>
-        <w:pStyle w:val="a3"/>
+        <w:pStyle w:val="ListParagraph"/>
         <w:bidi/>
         <w:rPr>
           <w:strike/>
@@ -891,7 +904,7 @@
     </w:p>
     <w:p>
       <w:pPr>
-        <w:pStyle w:val="a3"/>
+        <w:pStyle w:val="ListParagraph"/>
         <w:bidi/>
         <w:rPr>
           <w:strike/>
@@ -948,7 +961,42 @@
     </w:p>
     <w:p>
       <w:pPr>
-        <w:pStyle w:val="a3"/>
+        <w:pStyle w:val="ListParagraph"/>
+        <w:bidi/>
+        <w:rPr>
+          <w:strike/>
+          <w:color w:val="FF0000"/>
+          <w:sz w:val="20"/>
+          <w:szCs w:val="20"/>
+          <w:rtl/>
+        </w:rPr>
+      </w:pPr>
+      <w:r>
+        <w:rPr>
+          <w:rFonts w:hint="cs"/>
+          <w:color w:val="FF0000"/>
+          <w:sz w:val="20"/>
+          <w:szCs w:val="20"/>
+          <w:highlight w:val="yellow"/>
+          <w:rtl/>
+        </w:rPr>
+        <w:t>יש להשתמש ב</w:t>
+      </w:r>
+      <w:proofErr w:type="spellStart"/>
+      <w:r>
+        <w:rPr>
+          <w:color w:val="FF0000"/>
+          <w:sz w:val="20"/>
+          <w:szCs w:val="20"/>
+          <w:highlight w:val="yellow"/>
+        </w:rPr>
+        <w:t>AntiXSS</w:t>
+      </w:r>
+      <w:proofErr w:type="spellEnd"/>
+    </w:p>
+    <w:p>
+      <w:pPr>
+        <w:pStyle w:val="ListParagraph"/>
         <w:numPr>
           <w:ilvl w:val="0"/>
           <w:numId w:val="2"/>
@@ -995,7 +1043,7 @@
     </w:p>
     <w:p>
       <w:pPr>
-        <w:pStyle w:val="a3"/>
+        <w:pStyle w:val="ListParagraph"/>
         <w:numPr>
           <w:ilvl w:val="1"/>
           <w:numId w:val="2"/>
@@ -1018,7 +1066,7 @@
     </w:p>
     <w:p>
       <w:pPr>
-        <w:pStyle w:val="a3"/>
+        <w:pStyle w:val="ListParagraph"/>
         <w:numPr>
           <w:ilvl w:val="1"/>
           <w:numId w:val="2"/>
@@ -1041,7 +1089,7 @@
     </w:p>
     <w:p>
       <w:pPr>
-        <w:pStyle w:val="a3"/>
+        <w:pStyle w:val="ListParagraph"/>
         <w:numPr>
           <w:ilvl w:val="1"/>
           <w:numId w:val="2"/>
@@ -1064,7 +1112,7 @@
     </w:p>
     <w:p>
       <w:pPr>
-        <w:pStyle w:val="a3"/>
+        <w:pStyle w:val="ListParagraph"/>
         <w:numPr>
           <w:ilvl w:val="1"/>
           <w:numId w:val="2"/>
@@ -1087,7 +1135,7 @@
     </w:p>
     <w:p>
       <w:pPr>
-        <w:pStyle w:val="a3"/>
+        <w:pStyle w:val="ListParagraph"/>
         <w:numPr>
           <w:ilvl w:val="1"/>
           <w:numId w:val="2"/>
@@ -1119,7 +1167,7 @@
     </w:p>
     <w:p>
       <w:pPr>
-        <w:pStyle w:val="a3"/>
+        <w:pStyle w:val="ListParagraph"/>
         <w:numPr>
           <w:ilvl w:val="1"/>
           <w:numId w:val="2"/>
@@ -1139,12 +1187,10 @@
         </w:rPr>
         <w:t>מספר טלפון</w:t>
       </w:r>
-      <w:bookmarkStart w:id="0" w:name="_GoBack"/>
-      <w:bookmarkEnd w:id="0"/>
-    </w:p>
-    <w:p>
-      <w:pPr>
-        <w:pStyle w:val="a3"/>
+    </w:p>
+    <w:p>
+      <w:pPr>
+        <w:pStyle w:val="ListParagraph"/>
         <w:numPr>
           <w:ilvl w:val="1"/>
           <w:numId w:val="2"/>
@@ -1167,7 +1213,7 @@
     </w:p>
     <w:p>
       <w:pPr>
-        <w:pStyle w:val="a3"/>
+        <w:pStyle w:val="ListParagraph"/>
         <w:bidi/>
         <w:rPr>
           <w:color w:val="FF0000"/>
@@ -1207,7 +1253,7 @@
     </w:p>
     <w:p>
       <w:pPr>
-        <w:pStyle w:val="a3"/>
+        <w:pStyle w:val="ListParagraph"/>
         <w:bidi/>
         <w:rPr>
           <w:color w:val="FF0000"/>
@@ -1285,7 +1331,7 @@
     </w:p>
     <w:p>
       <w:pPr>
-        <w:pStyle w:val="a3"/>
+        <w:pStyle w:val="ListParagraph"/>
         <w:bidi/>
         <w:rPr>
           <w:color w:val="FF0000"/>
@@ -1325,20 +1371,22 @@
     </w:p>
     <w:p>
       <w:pPr>
-        <w:pStyle w:val="a3"/>
+        <w:pStyle w:val="ListParagraph"/>
         <w:numPr>
           <w:ilvl w:val="0"/>
           <w:numId w:val="2"/>
         </w:numPr>
         <w:bidi/>
         <w:rPr>
-          <w:sz w:val="20"/>
-          <w:szCs w:val="20"/>
-        </w:rPr>
-      </w:pPr>
-      <w:r>
-        <w:rPr>
-          <w:rFonts w:hint="cs"/>
+          <w:strike/>
+          <w:sz w:val="20"/>
+          <w:szCs w:val="20"/>
+        </w:rPr>
+      </w:pPr>
+      <w:r>
+        <w:rPr>
+          <w:rFonts w:hint="cs"/>
+          <w:strike/>
           <w:sz w:val="20"/>
           <w:szCs w:val="20"/>
           <w:rtl/>
@@ -1347,6 +1395,7 @@
       </w:r>
       <w:r>
         <w:rPr>
+          <w:strike/>
           <w:sz w:val="20"/>
           <w:szCs w:val="20"/>
         </w:rPr>
@@ -1354,6 +1403,7 @@
       </w:r>
       <w:r>
         <w:rPr>
+          <w:strike/>
           <w:sz w:val="20"/>
           <w:szCs w:val="20"/>
           <w:rtl/>
@@ -1363,6 +1413,7 @@
       <w:r>
         <w:rPr>
           <w:rFonts w:hint="cs"/>
+          <w:strike/>
           <w:sz w:val="20"/>
           <w:szCs w:val="20"/>
           <w:rtl/>
@@ -1372,20 +1423,22 @@
     </w:p>
     <w:p>
       <w:pPr>
-        <w:pStyle w:val="a3"/>
+        <w:pStyle w:val="ListParagraph"/>
         <w:numPr>
           <w:ilvl w:val="1"/>
           <w:numId w:val="2"/>
         </w:numPr>
         <w:bidi/>
         <w:rPr>
-          <w:sz w:val="20"/>
-          <w:szCs w:val="20"/>
-        </w:rPr>
-      </w:pPr>
-      <w:r>
-        <w:rPr>
-          <w:rFonts w:hint="cs"/>
+          <w:strike/>
+          <w:sz w:val="20"/>
+          <w:szCs w:val="20"/>
+        </w:rPr>
+      </w:pPr>
+      <w:r>
+        <w:rPr>
+          <w:rFonts w:hint="cs"/>
+          <w:strike/>
           <w:sz w:val="20"/>
           <w:szCs w:val="20"/>
           <w:rtl/>
@@ -1394,6 +1447,7 @@
       </w:r>
       <w:r>
         <w:rPr>
+          <w:strike/>
           <w:sz w:val="20"/>
           <w:szCs w:val="20"/>
           <w:rtl/>
@@ -1403,6 +1457,7 @@
       <w:r>
         <w:rPr>
           <w:rFonts w:hint="cs"/>
+          <w:strike/>
           <w:sz w:val="20"/>
           <w:szCs w:val="20"/>
           <w:rtl/>
@@ -1412,10 +1467,11 @@
     </w:p>
     <w:p>
       <w:pPr>
-        <w:pStyle w:val="a3"/>
+        <w:pStyle w:val="ListParagraph"/>
         <w:bidi/>
         <w:ind w:left="1440"/>
         <w:rPr>
+          <w:strike/>
           <w:color w:val="548DD4" w:themeColor="text2" w:themeTint="99"/>
           <w:sz w:val="20"/>
           <w:szCs w:val="20"/>
@@ -1424,6 +1480,7 @@
       <w:r>
         <w:rPr>
           <w:rFonts w:hint="cs"/>
+          <w:strike/>
           <w:color w:val="548DD4" w:themeColor="text2" w:themeTint="99"/>
           <w:sz w:val="20"/>
           <w:szCs w:val="20"/>
@@ -1435,6 +1492,7 @@
       <w:r>
         <w:rPr>
           <w:rFonts w:hint="cs"/>
+          <w:strike/>
           <w:color w:val="548DD4" w:themeColor="text2" w:themeTint="99"/>
           <w:sz w:val="20"/>
           <w:szCs w:val="20"/>
@@ -1446,6 +1504,7 @@
       <w:r>
         <w:rPr>
           <w:rFonts w:hint="cs"/>
+          <w:strike/>
           <w:color w:val="548DD4" w:themeColor="text2" w:themeTint="99"/>
           <w:sz w:val="20"/>
           <w:szCs w:val="20"/>
@@ -1456,20 +1515,22 @@
     </w:p>
     <w:p>
       <w:pPr>
-        <w:pStyle w:val="a3"/>
+        <w:pStyle w:val="ListParagraph"/>
         <w:numPr>
           <w:ilvl w:val="1"/>
           <w:numId w:val="2"/>
         </w:numPr>
         <w:bidi/>
         <w:rPr>
-          <w:sz w:val="20"/>
-          <w:szCs w:val="20"/>
-        </w:rPr>
-      </w:pPr>
-      <w:r>
-        <w:rPr>
-          <w:rFonts w:hint="cs"/>
+          <w:strike/>
+          <w:sz w:val="20"/>
+          <w:szCs w:val="20"/>
+        </w:rPr>
+      </w:pPr>
+      <w:r>
+        <w:rPr>
+          <w:rFonts w:hint="cs"/>
+          <w:strike/>
           <w:sz w:val="20"/>
           <w:szCs w:val="20"/>
           <w:rtl/>
@@ -1478,6 +1539,7 @@
       </w:r>
       <w:r>
         <w:rPr>
+          <w:strike/>
           <w:sz w:val="20"/>
           <w:szCs w:val="20"/>
           <w:rtl/>
@@ -1487,6 +1549,7 @@
       <w:r>
         <w:rPr>
           <w:rFonts w:hint="cs"/>
+          <w:strike/>
           <w:sz w:val="20"/>
           <w:szCs w:val="20"/>
           <w:rtl/>
@@ -1495,28 +1558,16 @@
       </w:r>
       <w:r>
         <w:rPr>
-          <w:sz w:val="20"/>
-          <w:szCs w:val="20"/>
-        </w:rPr>
-        <w:t>B</w:t>
-      </w:r>
-      <w:r>
-        <w:rPr>
-          <w:sz w:val="20"/>
-          <w:szCs w:val="20"/>
-        </w:rPr>
-        <w:t xml:space="preserve">usiness </w:t>
-      </w:r>
-      <w:r>
-        <w:rPr>
-          <w:sz w:val="20"/>
-          <w:szCs w:val="20"/>
-        </w:rPr>
-        <w:t>Logic</w:t>
-      </w:r>
-      <w:r>
-        <w:rPr>
-          <w:rFonts w:hint="cs"/>
+          <w:strike/>
+          <w:sz w:val="20"/>
+          <w:szCs w:val="20"/>
+        </w:rPr>
+        <w:t>Business Logic</w:t>
+      </w:r>
+      <w:r>
+        <w:rPr>
+          <w:rFonts w:hint="cs"/>
+          <w:strike/>
           <w:sz w:val="20"/>
           <w:szCs w:val="20"/>
           <w:rtl/>
@@ -1526,7 +1577,7 @@
     </w:p>
     <w:p>
       <w:pPr>
-        <w:pStyle w:val="a3"/>
+        <w:pStyle w:val="ListParagraph"/>
         <w:bidi/>
         <w:ind w:left="1440"/>
         <w:rPr>
@@ -1541,16 +1592,27 @@
           <w:color w:val="FF0000"/>
           <w:sz w:val="20"/>
           <w:szCs w:val="20"/>
+          <w:highlight w:val="yellow"/>
           <w:rtl/>
         </w:rPr>
         <w:t>יש להשתמש ב</w:t>
       </w:r>
+      <w:r>
+        <w:rPr>
+          <w:color w:val="FF0000"/>
+          <w:sz w:val="20"/>
+          <w:szCs w:val="20"/>
+          <w:highlight w:val="yellow"/>
+        </w:rPr>
+        <w:t xml:space="preserve"> </w:t>
+      </w:r>
       <w:proofErr w:type="spellStart"/>
       <w:r>
         <w:rPr>
           <w:color w:val="FF0000"/>
           <w:sz w:val="20"/>
           <w:szCs w:val="20"/>
+          <w:highlight w:val="yellow"/>
         </w:rPr>
         <w:t>AntiXSS</w:t>
       </w:r>
@@ -1561,6 +1623,7 @@
           <w:color w:val="FF0000"/>
           <w:sz w:val="20"/>
           <w:szCs w:val="20"/>
+          <w:highlight w:val="yellow"/>
           <w:rtl/>
         </w:rPr>
         <w:t>בדף החיפוש</w:t>
@@ -1568,18 +1631,20 @@
     </w:p>
     <w:p>
       <w:pPr>
-        <w:pStyle w:val="a3"/>
+        <w:pStyle w:val="ListParagraph"/>
         <w:bidi/>
         <w:ind w:left="1440"/>
         <w:rPr>
-          <w:color w:val="FF0000"/>
-          <w:sz w:val="20"/>
-          <w:szCs w:val="20"/>
-        </w:rPr>
-      </w:pPr>
-      <w:r>
-        <w:rPr>
-          <w:rFonts w:hint="cs"/>
+          <w:strike/>
+          <w:color w:val="FF0000"/>
+          <w:sz w:val="20"/>
+          <w:szCs w:val="20"/>
+        </w:rPr>
+      </w:pPr>
+      <w:r>
+        <w:rPr>
+          <w:rFonts w:hint="cs"/>
+          <w:strike/>
           <w:color w:val="FF0000"/>
           <w:sz w:val="20"/>
           <w:szCs w:val="20"/>
@@ -1591,6 +1656,7 @@
         <w:r>
           <w:rPr>
             <w:rStyle w:val="Hyperlink"/>
+            <w:strike/>
             <w:color w:val="FF0000"/>
             <w:sz w:val="20"/>
             <w:szCs w:val="20"/>
@@ -1602,6 +1668,7 @@
       <w:r>
         <w:rPr>
           <w:rFonts w:hint="cs"/>
+          <w:strike/>
           <w:color w:val="FF0000"/>
           <w:sz w:val="20"/>
           <w:szCs w:val="20"/>
@@ -1612,6 +1679,7 @@
       <w:proofErr w:type="spellStart"/>
       <w:r>
         <w:rPr>
+          <w:strike/>
           <w:color w:val="FF0000"/>
           <w:sz w:val="20"/>
           <w:szCs w:val="20"/>
@@ -1621,6 +1689,7 @@
       <w:proofErr w:type="spellEnd"/>
       <w:r>
         <w:rPr>
+          <w:strike/>
           <w:color w:val="FF0000"/>
           <w:sz w:val="20"/>
           <w:szCs w:val="20"/>
@@ -1630,18 +1699,21 @@
     </w:p>
     <w:p>
       <w:pPr>
-        <w:pStyle w:val="a3"/>
+        <w:pStyle w:val="ListParagraph"/>
         <w:bidi/>
         <w:ind w:left="1440"/>
         <w:rPr>
-          <w:sz w:val="20"/>
-          <w:szCs w:val="20"/>
-          <w:rtl/>
-        </w:rPr>
-      </w:pPr>
-      <w:r>
-        <w:rPr>
-          <w:rFonts w:hint="cs"/>
+          <w:rFonts w:hint="cs"/>
+          <w:strike/>
+          <w:sz w:val="20"/>
+          <w:szCs w:val="20"/>
+          <w:rtl/>
+        </w:rPr>
+      </w:pPr>
+      <w:r>
+        <w:rPr>
+          <w:rFonts w:hint="cs"/>
+          <w:strike/>
           <w:color w:val="548DD4" w:themeColor="text2" w:themeTint="99"/>
           <w:sz w:val="20"/>
           <w:szCs w:val="20"/>
@@ -1651,6 +1723,7 @@
       </w:r>
       <w:r>
         <w:rPr>
+          <w:strike/>
           <w:color w:val="548DD4" w:themeColor="text2" w:themeTint="99"/>
           <w:sz w:val="20"/>
           <w:szCs w:val="20"/>
@@ -1660,6 +1733,7 @@
       <w:r>
         <w:rPr>
           <w:rFonts w:hint="cs"/>
+          <w:strike/>
           <w:color w:val="548DD4" w:themeColor="text2" w:themeTint="99"/>
           <w:sz w:val="20"/>
           <w:szCs w:val="20"/>
@@ -1670,6 +1744,7 @@
       <w:r>
         <w:rPr>
           <w:rFonts w:hint="cs"/>
+          <w:strike/>
           <w:color w:val="548DD4" w:themeColor="text2" w:themeTint="99"/>
           <w:sz w:val="20"/>
           <w:szCs w:val="20"/>
@@ -1678,6 +1753,7 @@
       </w:r>
       <w:r>
         <w:rPr>
+          <w:strike/>
           <w:color w:val="548DD4" w:themeColor="text2" w:themeTint="99"/>
           <w:sz w:val="20"/>
           <w:szCs w:val="20"/>
@@ -1687,6 +1763,7 @@
       <w:r>
         <w:rPr>
           <w:rFonts w:hint="cs"/>
+          <w:strike/>
           <w:color w:val="548DD4" w:themeColor="text2" w:themeTint="99"/>
           <w:sz w:val="20"/>
           <w:szCs w:val="20"/>
@@ -1696,6 +1773,7 @@
       </w:r>
       <w:r>
         <w:rPr>
+          <w:strike/>
           <w:sz w:val="20"/>
           <w:szCs w:val="20"/>
           <w:rtl/>
@@ -1705,6 +1783,7 @@
       <w:r>
         <w:rPr>
           <w:rFonts w:hint="cs"/>
+          <w:strike/>
           <w:sz w:val="20"/>
           <w:szCs w:val="20"/>
           <w:rtl/>
@@ -1714,6 +1793,7 @@
       <w:r>
         <w:rPr>
           <w:rFonts w:hint="cs"/>
+          <w:strike/>
           <w:sz w:val="20"/>
           <w:szCs w:val="20"/>
           <w:rtl/>
@@ -1723,6 +1803,7 @@
       <w:r>
         <w:rPr>
           <w:rFonts w:hint="cs"/>
+          <w:strike/>
           <w:sz w:val="20"/>
           <w:szCs w:val="20"/>
           <w:rtl/>
@@ -1733,6 +1814,7 @@
       <w:r>
         <w:rPr>
           <w:rFonts w:hint="cs"/>
+          <w:strike/>
           <w:sz w:val="20"/>
           <w:szCs w:val="20"/>
           <w:rtl/>
@@ -1743,6 +1825,7 @@
       <w:r>
         <w:rPr>
           <w:rFonts w:hint="cs"/>
+          <w:strike/>
           <w:sz w:val="20"/>
           <w:szCs w:val="20"/>
           <w:rtl/>
@@ -1751,6 +1834,7 @@
       </w:r>
       <w:r>
         <w:rPr>
+          <w:strike/>
           <w:sz w:val="20"/>
           <w:szCs w:val="20"/>
         </w:rPr>
@@ -1759,6 +1843,7 @@
       <w:r>
         <w:rPr>
           <w:rFonts w:hint="cs"/>
+          <w:strike/>
           <w:sz w:val="20"/>
           <w:szCs w:val="20"/>
           <w:rtl/>
@@ -1768,10 +1853,11 @@
     </w:p>
     <w:p>
       <w:pPr>
-        <w:pStyle w:val="a3"/>
+        <w:pStyle w:val="ListParagraph"/>
         <w:bidi/>
         <w:ind w:left="1440"/>
         <w:rPr>
+          <w:strike/>
           <w:color w:val="548DD4" w:themeColor="text2" w:themeTint="99"/>
           <w:sz w:val="20"/>
           <w:szCs w:val="20"/>
@@ -1780,6 +1866,7 @@
       <w:r>
         <w:rPr>
           <w:rFonts w:hint="cs"/>
+          <w:strike/>
           <w:color w:val="548DD4" w:themeColor="text2" w:themeTint="99"/>
           <w:sz w:val="20"/>
           <w:szCs w:val="20"/>
@@ -1790,20 +1877,22 @@
     </w:p>
     <w:p>
       <w:pPr>
-        <w:pStyle w:val="a3"/>
+        <w:pStyle w:val="ListParagraph"/>
         <w:numPr>
           <w:ilvl w:val="1"/>
           <w:numId w:val="2"/>
         </w:numPr>
         <w:bidi/>
         <w:rPr>
-          <w:sz w:val="20"/>
-          <w:szCs w:val="20"/>
-        </w:rPr>
-      </w:pPr>
-      <w:r>
-        <w:rPr>
-          <w:rFonts w:hint="cs"/>
+          <w:strike/>
+          <w:sz w:val="20"/>
+          <w:szCs w:val="20"/>
+        </w:rPr>
+      </w:pPr>
+      <w:r>
+        <w:rPr>
+          <w:rFonts w:hint="cs"/>
+          <w:strike/>
           <w:sz w:val="20"/>
           <w:szCs w:val="20"/>
           <w:rtl/>
@@ -1812,6 +1901,7 @@
       </w:r>
       <w:r>
         <w:rPr>
+          <w:strike/>
           <w:sz w:val="20"/>
           <w:szCs w:val="20"/>
           <w:rtl/>
@@ -1821,6 +1911,7 @@
       <w:r>
         <w:rPr>
           <w:rFonts w:hint="cs"/>
+          <w:strike/>
           <w:sz w:val="20"/>
           <w:szCs w:val="20"/>
           <w:rtl/>
@@ -1829,6 +1920,7 @@
       </w:r>
       <w:r>
         <w:rPr>
+          <w:strike/>
           <w:sz w:val="20"/>
           <w:szCs w:val="20"/>
         </w:rPr>
@@ -1837,6 +1929,7 @@
       <w:r>
         <w:rPr>
           <w:rFonts w:hint="cs"/>
+          <w:strike/>
           <w:sz w:val="20"/>
           <w:szCs w:val="20"/>
           <w:rtl/>
@@ -1846,59 +1939,63 @@
     </w:p>
     <w:p>
       <w:pPr>
-        <w:pStyle w:val="a3"/>
+        <w:pStyle w:val="ListParagraph"/>
         <w:numPr>
           <w:ilvl w:val="3"/>
           <w:numId w:val="2"/>
         </w:numPr>
         <w:bidi/>
         <w:rPr>
-          <w:sz w:val="20"/>
-          <w:szCs w:val="20"/>
-        </w:rPr>
-      </w:pPr>
-      <w:bookmarkStart w:id="1" w:name="OLE_LINK1"/>
-      <w:bookmarkStart w:id="2" w:name="OLE_LINK2"/>
-    </w:p>
+          <w:strike/>
+          <w:sz w:val="20"/>
+          <w:szCs w:val="20"/>
+        </w:rPr>
+      </w:pPr>
+      <w:bookmarkStart w:id="0" w:name="OLE_LINK1"/>
+      <w:bookmarkStart w:id="1" w:name="OLE_LINK2"/>
+    </w:p>
+    <w:bookmarkEnd w:id="0"/>
     <w:bookmarkEnd w:id="1"/>
-    <w:bookmarkEnd w:id="2"/>
-    <w:p>
-      <w:pPr>
-        <w:pStyle w:val="a3"/>
+    <w:p>
+      <w:pPr>
+        <w:pStyle w:val="ListParagraph"/>
         <w:numPr>
           <w:ilvl w:val="2"/>
           <w:numId w:val="2"/>
         </w:numPr>
         <w:bidi/>
         <w:rPr>
-          <w:sz w:val="20"/>
-          <w:szCs w:val="20"/>
-        </w:rPr>
-      </w:pPr>
-      <w:r>
-        <w:rPr>
-          <w:sz w:val="20"/>
-          <w:szCs w:val="20"/>
-        </w:rPr>
-        <w:lastRenderedPageBreak/>
+          <w:strike/>
+          <w:sz w:val="20"/>
+          <w:szCs w:val="20"/>
+        </w:rPr>
+      </w:pPr>
+      <w:r>
+        <w:rPr>
+          <w:strike/>
+          <w:sz w:val="20"/>
+          <w:szCs w:val="20"/>
+        </w:rPr>
         <w:t>Help</w:t>
       </w:r>
     </w:p>
     <w:p>
       <w:pPr>
-        <w:pStyle w:val="a3"/>
+        <w:pStyle w:val="ListParagraph"/>
         <w:numPr>
           <w:ilvl w:val="2"/>
           <w:numId w:val="2"/>
         </w:numPr>
         <w:bidi/>
         <w:rPr>
-          <w:sz w:val="20"/>
-          <w:szCs w:val="20"/>
-        </w:rPr>
-      </w:pPr>
-      <w:r>
-        <w:rPr>
+          <w:strike/>
+          <w:sz w:val="20"/>
+          <w:szCs w:val="20"/>
+        </w:rPr>
+      </w:pPr>
+      <w:r>
+        <w:rPr>
+          <w:strike/>
           <w:sz w:val="20"/>
           <w:szCs w:val="20"/>
         </w:rPr>
@@ -1907,19 +2004,21 @@
     </w:p>
     <w:p>
       <w:pPr>
-        <w:pStyle w:val="a3"/>
+        <w:pStyle w:val="ListParagraph"/>
         <w:numPr>
           <w:ilvl w:val="2"/>
           <w:numId w:val="2"/>
         </w:numPr>
         <w:bidi/>
         <w:rPr>
-          <w:sz w:val="20"/>
-          <w:szCs w:val="20"/>
-        </w:rPr>
-      </w:pPr>
-      <w:r>
-        <w:rPr>
+          <w:strike/>
+          <w:sz w:val="20"/>
+          <w:szCs w:val="20"/>
+        </w:rPr>
+      </w:pPr>
+      <w:r>
+        <w:rPr>
+          <w:strike/>
           <w:sz w:val="20"/>
           <w:szCs w:val="20"/>
         </w:rPr>
@@ -1928,19 +2027,21 @@
     </w:p>
     <w:p>
       <w:pPr>
-        <w:pStyle w:val="a3"/>
+        <w:pStyle w:val="ListParagraph"/>
         <w:numPr>
           <w:ilvl w:val="2"/>
           <w:numId w:val="2"/>
         </w:numPr>
         <w:bidi/>
         <w:rPr>
-          <w:sz w:val="20"/>
-          <w:szCs w:val="20"/>
-        </w:rPr>
-      </w:pPr>
-      <w:r>
-        <w:rPr>
+          <w:strike/>
+          <w:sz w:val="20"/>
+          <w:szCs w:val="20"/>
+        </w:rPr>
+      </w:pPr>
+      <w:r>
+        <w:rPr>
+          <w:strike/>
           <w:sz w:val="20"/>
           <w:szCs w:val="20"/>
         </w:rPr>
@@ -1949,19 +2050,21 @@
     </w:p>
     <w:p>
       <w:pPr>
-        <w:pStyle w:val="a3"/>
+        <w:pStyle w:val="ListParagraph"/>
         <w:numPr>
           <w:ilvl w:val="2"/>
           <w:numId w:val="2"/>
         </w:numPr>
         <w:bidi/>
         <w:rPr>
-          <w:sz w:val="20"/>
-          <w:szCs w:val="20"/>
-        </w:rPr>
-      </w:pPr>
-      <w:r>
-        <w:rPr>
+          <w:strike/>
+          <w:sz w:val="20"/>
+          <w:szCs w:val="20"/>
+        </w:rPr>
+      </w:pPr>
+      <w:r>
+        <w:rPr>
+          <w:strike/>
           <w:sz w:val="20"/>
           <w:szCs w:val="20"/>
         </w:rPr>
@@ -1970,10 +2073,11 @@
     </w:p>
     <w:p>
       <w:pPr>
-        <w:pStyle w:val="a3"/>
+        <w:pStyle w:val="ListParagraph"/>
         <w:bidi/>
         <w:ind w:left="1440"/>
         <w:rPr>
+          <w:strike/>
           <w:sz w:val="20"/>
           <w:szCs w:val="20"/>
           <w:rtl/>
@@ -1984,6 +2088,7 @@
           <w:rFonts w:hint="cs"/>
           <w:b/>
           <w:bCs/>
+          <w:strike/>
           <w:sz w:val="20"/>
           <w:szCs w:val="20"/>
           <w:rtl/>
@@ -1994,6 +2099,7 @@
         <w:rPr>
           <w:b/>
           <w:bCs/>
+          <w:strike/>
           <w:sz w:val="20"/>
           <w:szCs w:val="20"/>
         </w:rPr>
@@ -2004,6 +2110,7 @@
           <w:rFonts w:hint="cs"/>
           <w:b/>
           <w:bCs/>
+          <w:strike/>
           <w:sz w:val="20"/>
           <w:szCs w:val="20"/>
           <w:rtl/>
@@ -2013,18 +2120,20 @@
     </w:p>
     <w:p>
       <w:pPr>
-        <w:pStyle w:val="a3"/>
+        <w:pStyle w:val="ListParagraph"/>
         <w:bidi/>
         <w:ind w:left="1440"/>
         <w:rPr>
-          <w:sz w:val="20"/>
-          <w:szCs w:val="20"/>
-          <w:rtl/>
-        </w:rPr>
-      </w:pPr>
-      <w:r>
-        <w:rPr>
-          <w:rFonts w:hint="cs"/>
+          <w:strike/>
+          <w:sz w:val="20"/>
+          <w:szCs w:val="20"/>
+          <w:rtl/>
+        </w:rPr>
+      </w:pPr>
+      <w:r>
+        <w:rPr>
+          <w:rFonts w:hint="cs"/>
+          <w:strike/>
           <w:color w:val="FF0000"/>
           <w:sz w:val="20"/>
           <w:szCs w:val="20"/>
@@ -2035,7 +2144,7 @@
     </w:p>
     <w:p>
       <w:pPr>
-        <w:pStyle w:val="a3"/>
+        <w:pStyle w:val="ListParagraph"/>
         <w:numPr>
           <w:ilvl w:val="0"/>
           <w:numId w:val="2"/>
@@ -2058,7 +2167,7 @@
     </w:p>
     <w:p>
       <w:pPr>
-        <w:pStyle w:val="a3"/>
+        <w:pStyle w:val="ListParagraph"/>
         <w:numPr>
           <w:ilvl w:val="1"/>
           <w:numId w:val="2"/>
@@ -2121,7 +2230,7 @@
     </w:p>
     <w:p>
       <w:pPr>
-        <w:pStyle w:val="a3"/>
+        <w:pStyle w:val="ListParagraph"/>
         <w:bidi/>
         <w:ind w:left="1440"/>
         <w:rPr>
@@ -2143,7 +2252,7 @@
     </w:p>
     <w:p>
       <w:pPr>
-        <w:pStyle w:val="a3"/>
+        <w:pStyle w:val="ListParagraph"/>
         <w:bidi/>
         <w:ind w:left="1440"/>
         <w:rPr>
@@ -2185,7 +2294,7 @@
     </w:p>
     <w:p>
       <w:pPr>
-        <w:pStyle w:val="a3"/>
+        <w:pStyle w:val="ListParagraph"/>
         <w:bidi/>
         <w:ind w:left="1440"/>
         <w:rPr>
@@ -2247,7 +2356,7 @@
     </w:p>
     <w:p>
       <w:pPr>
-        <w:pStyle w:val="a3"/>
+        <w:pStyle w:val="ListParagraph"/>
         <w:bidi/>
         <w:ind w:left="1440"/>
         <w:rPr>
@@ -2268,7 +2377,7 @@
     </w:p>
     <w:p>
       <w:pPr>
-        <w:pStyle w:val="a3"/>
+        <w:pStyle w:val="ListParagraph"/>
         <w:numPr>
           <w:ilvl w:val="1"/>
           <w:numId w:val="2"/>
@@ -2315,7 +2424,7 @@
     </w:p>
     <w:p>
       <w:pPr>
-        <w:pStyle w:val="a3"/>
+        <w:pStyle w:val="ListParagraph"/>
         <w:numPr>
           <w:ilvl w:val="0"/>
           <w:numId w:val="3"/>
@@ -2340,7 +2449,7 @@
     </w:p>
     <w:p>
       <w:pPr>
-        <w:pStyle w:val="a3"/>
+        <w:pStyle w:val="ListParagraph"/>
         <w:numPr>
           <w:ilvl w:val="0"/>
           <w:numId w:val="3"/>
@@ -2383,7 +2492,7 @@
     </w:p>
     <w:p>
       <w:pPr>
-        <w:pStyle w:val="a3"/>
+        <w:pStyle w:val="ListParagraph"/>
         <w:bidi/>
         <w:ind w:left="1440"/>
         <w:rPr>
@@ -2425,7 +2534,7 @@
     </w:p>
     <w:p>
       <w:pPr>
-        <w:pStyle w:val="a3"/>
+        <w:pStyle w:val="ListParagraph"/>
         <w:bidi/>
         <w:ind w:left="1440"/>
         <w:rPr>
@@ -2487,7 +2596,7 @@
     </w:p>
     <w:p>
       <w:pPr>
-        <w:pStyle w:val="a3"/>
+        <w:pStyle w:val="ListParagraph"/>
         <w:bidi/>
         <w:ind w:left="1440"/>
         <w:rPr>
@@ -2508,7 +2617,7 @@
     </w:p>
     <w:p>
       <w:pPr>
-        <w:pStyle w:val="a3"/>
+        <w:pStyle w:val="ListParagraph"/>
         <w:numPr>
           <w:ilvl w:val="1"/>
           <w:numId w:val="2"/>
@@ -2571,7 +2680,7 @@
     </w:p>
     <w:p>
       <w:pPr>
-        <w:pStyle w:val="a3"/>
+        <w:pStyle w:val="ListParagraph"/>
         <w:bidi/>
         <w:ind w:left="1440"/>
         <w:rPr>
@@ -2593,13 +2702,15 @@
     </w:p>
     <w:p>
       <w:pPr>
-        <w:pStyle w:val="a3"/>
+        <w:pStyle w:val="ListParagraph"/>
         <w:bidi/>
         <w:ind w:left="1440"/>
         <w:rPr>
+          <w:rFonts w:hint="cs"/>
           <w:color w:val="548DD4" w:themeColor="text2" w:themeTint="99"/>
           <w:sz w:val="20"/>
           <w:szCs w:val="20"/>
+          <w:rtl/>
         </w:rPr>
       </w:pPr>
       <w:r>
@@ -2615,7 +2726,7 @@
     </w:p>
     <w:p>
       <w:pPr>
-        <w:pStyle w:val="a3"/>
+        <w:pStyle w:val="ListParagraph"/>
         <w:numPr>
           <w:ilvl w:val="1"/>
           <w:numId w:val="2"/>
@@ -2662,7 +2773,7 @@
     </w:p>
     <w:p>
       <w:pPr>
-        <w:pStyle w:val="a3"/>
+        <w:pStyle w:val="ListParagraph"/>
         <w:bidi/>
         <w:ind w:left="1440"/>
         <w:rPr>
@@ -2702,20 +2813,64 @@
     </w:p>
     <w:p>
       <w:pPr>
-        <w:pStyle w:val="a3"/>
+        <w:pStyle w:val="ListParagraph"/>
+        <w:bidi/>
+        <w:ind w:left="1440"/>
+        <w:rPr>
+          <w:sz w:val="20"/>
+          <w:szCs w:val="20"/>
+          <w:rtl/>
+        </w:rPr>
+      </w:pPr>
+      <w:r>
+        <w:rPr>
+          <w:rFonts w:hint="cs"/>
+          <w:color w:val="FF0000"/>
+          <w:sz w:val="20"/>
+          <w:szCs w:val="20"/>
+          <w:rtl/>
+        </w:rPr>
+        <w:t>יש להשתמש ב</w:t>
+      </w:r>
+      <w:r>
+        <w:rPr>
+          <w:color w:val="FF0000"/>
+          <w:sz w:val="20"/>
+          <w:szCs w:val="20"/>
+        </w:rPr>
+        <w:t xml:space="preserve"> </w:t>
+      </w:r>
+      <w:proofErr w:type="spellStart"/>
+      <w:r>
+        <w:rPr>
+          <w:color w:val="FF0000"/>
+          <w:sz w:val="20"/>
+          <w:szCs w:val="20"/>
+        </w:rPr>
+        <w:t>AntiXSS</w:t>
+      </w:r>
+      <w:bookmarkStart w:id="2" w:name="_GoBack"/>
+      <w:bookmarkEnd w:id="2"/>
+      <w:proofErr w:type="spellEnd"/>
+    </w:p>
+    <w:p>
+      <w:pPr>
+        <w:pStyle w:val="ListParagraph"/>
         <w:numPr>
           <w:ilvl w:val="1"/>
           <w:numId w:val="2"/>
         </w:numPr>
         <w:bidi/>
         <w:rPr>
-          <w:sz w:val="20"/>
-          <w:szCs w:val="20"/>
-        </w:rPr>
-      </w:pPr>
-      <w:r>
-        <w:rPr>
-          <w:rFonts w:hint="cs"/>
+          <w:strike/>
+          <w:sz w:val="20"/>
+          <w:szCs w:val="20"/>
+        </w:rPr>
+      </w:pPr>
+      <w:r>
+        <w:rPr>
+          <w:rFonts w:hint="cs"/>
+          <w:strike/>
           <w:sz w:val="20"/>
           <w:szCs w:val="20"/>
           <w:rtl/>
@@ -2724,6 +2879,7 @@
       </w:r>
       <w:r>
         <w:rPr>
+          <w:strike/>
           <w:sz w:val="20"/>
           <w:szCs w:val="20"/>
         </w:rPr>
@@ -2731,6 +2887,7 @@
       </w:r>
       <w:r>
         <w:rPr>
+          <w:strike/>
           <w:sz w:val="20"/>
           <w:szCs w:val="20"/>
           <w:rtl/>
@@ -2740,6 +2897,7 @@
       <w:r>
         <w:rPr>
           <w:rFonts w:hint="cs"/>
+          <w:strike/>
           <w:sz w:val="20"/>
           <w:szCs w:val="20"/>
           <w:rtl/>
@@ -2749,6 +2907,7 @@
       <w:r>
         <w:rPr>
           <w:rFonts w:hint="cs"/>
+          <w:strike/>
           <w:sz w:val="20"/>
           <w:szCs w:val="20"/>
           <w:rtl/>
@@ -2757,6 +2916,7 @@
       </w:r>
       <w:r>
         <w:rPr>
+          <w:strike/>
           <w:sz w:val="20"/>
           <w:szCs w:val="20"/>
         </w:rPr>
@@ -2765,6 +2925,7 @@
       <w:r>
         <w:rPr>
           <w:rFonts w:hint="cs"/>
+          <w:strike/>
           <w:sz w:val="20"/>
           <w:szCs w:val="20"/>
           <w:rtl/>
@@ -2774,19 +2935,21 @@
     </w:p>
     <w:p>
       <w:pPr>
-        <w:pStyle w:val="a3"/>
+        <w:pStyle w:val="ListParagraph"/>
         <w:bidi/>
         <w:ind w:left="1440"/>
         <w:rPr>
-          <w:color w:val="FF0000"/>
-          <w:sz w:val="20"/>
-          <w:szCs w:val="20"/>
-          <w:rtl/>
-        </w:rPr>
-      </w:pPr>
-      <w:r>
-        <w:rPr>
-          <w:rFonts w:hint="cs"/>
+          <w:strike/>
+          <w:color w:val="FF0000"/>
+          <w:sz w:val="20"/>
+          <w:szCs w:val="20"/>
+          <w:rtl/>
+        </w:rPr>
+      </w:pPr>
+      <w:r>
+        <w:rPr>
+          <w:rFonts w:hint="cs"/>
+          <w:strike/>
           <w:color w:val="FF0000"/>
           <w:sz w:val="20"/>
           <w:szCs w:val="20"/>
@@ -2796,6 +2959,7 @@
       </w:r>
       <w:r>
         <w:rPr>
+          <w:strike/>
           <w:color w:val="FF0000"/>
           <w:sz w:val="20"/>
           <w:szCs w:val="20"/>
@@ -2805,6 +2969,7 @@
       <w:r>
         <w:rPr>
           <w:rFonts w:hint="cs"/>
+          <w:strike/>
           <w:color w:val="FF0000"/>
           <w:sz w:val="20"/>
           <w:szCs w:val="20"/>
@@ -2814,6 +2979,7 @@
       </w:r>
       <w:r>
         <w:rPr>
+          <w:strike/>
           <w:color w:val="FF0000"/>
           <w:sz w:val="20"/>
           <w:szCs w:val="20"/>
@@ -2823,7 +2989,7 @@
     </w:p>
     <w:p>
       <w:pPr>
-        <w:pStyle w:val="a3"/>
+        <w:pStyle w:val="ListParagraph"/>
         <w:bidi/>
         <w:ind w:left="1440"/>
         <w:rPr>
@@ -2836,7 +3002,7 @@
     </w:p>
     <w:p>
       <w:pPr>
-        <w:pStyle w:val="a3"/>
+        <w:pStyle w:val="ListParagraph"/>
         <w:bidi/>
         <w:ind w:left="1440"/>
         <w:rPr>
@@ -2849,7 +3015,7 @@
     </w:p>
     <w:p>
       <w:pPr>
-        <w:pStyle w:val="a3"/>
+        <w:pStyle w:val="ListParagraph"/>
         <w:numPr>
           <w:ilvl w:val="1"/>
           <w:numId w:val="2"/>
@@ -2977,7 +3143,7 @@
     </w:p>
     <w:p>
       <w:pPr>
-        <w:pStyle w:val="a3"/>
+        <w:pStyle w:val="ListParagraph"/>
         <w:bidi/>
         <w:ind w:left="1440"/>
         <w:rPr>
@@ -3022,7 +3188,7 @@
     </w:p>
     <w:p>
       <w:pPr>
-        <w:pStyle w:val="a3"/>
+        <w:pStyle w:val="ListParagraph"/>
         <w:bidi/>
         <w:ind w:left="1440"/>
         <w:rPr>
@@ -3463,8 +3629,8 @@
 </file>
 
 <file path=word/numbering.xml><?xml version="1.0" encoding="utf-8"?>
-<w:numbering xmlns:ve="http://schemas.openxmlformats.org/markup-compatibility/2006" xmlns:o="urn:schemas-microsoft-com:office:office" xmlns:r="http://schemas.openxmlformats.org/officeDocument/2006/relationships" xmlns:m="http://schemas.openxmlformats.org/officeDocument/2006/math" xmlns:v="urn:schemas-microsoft-com:vml" xmlns:wp="http://schemas.openxmlformats.org/drawingml/2006/wordprocessingDrawing" xmlns:w10="urn:schemas-microsoft-com:office:word" xmlns:w="http://schemas.openxmlformats.org/wordprocessingml/2006/main" xmlns:wne="http://schemas.microsoft.com/office/word/2006/wordml">
-  <w:abstractNum w:abstractNumId="0">
+<w:numbering xmlns:wpc="http://schemas.microsoft.com/office/word/2010/wordprocessingCanvas" xmlns:mc="http://schemas.openxmlformats.org/markup-compatibility/2006" xmlns:o="urn:schemas-microsoft-com:office:office" xmlns:r="http://schemas.openxmlformats.org/officeDocument/2006/relationships" xmlns:m="http://schemas.openxmlformats.org/officeDocument/2006/math" xmlns:v="urn:schemas-microsoft-com:vml" xmlns:wp14="http://schemas.microsoft.com/office/word/2010/wordprocessingDrawing" xmlns:wp="http://schemas.openxmlformats.org/drawingml/2006/wordprocessingDrawing" xmlns:w10="urn:schemas-microsoft-com:office:word" xmlns:w="http://schemas.openxmlformats.org/wordprocessingml/2006/main" xmlns:w14="http://schemas.microsoft.com/office/word/2010/wordml" xmlns:w15="http://schemas.microsoft.com/office/word/2012/wordml" xmlns:wpg="http://schemas.microsoft.com/office/word/2010/wordprocessingGroup" xmlns:wpi="http://schemas.microsoft.com/office/word/2010/wordprocessingInk" xmlns:wne="http://schemas.microsoft.com/office/word/2006/wordml" xmlns:wps="http://schemas.microsoft.com/office/word/2010/wordprocessingShape" mc:Ignorable="w14 w15 wp14">
+  <w:abstractNum w:abstractNumId="0" w15:restartNumberingAfterBreak="0">
     <w:nsid w:val="018509BF"/>
     <w:multiLevelType w:val="hybridMultilevel"/>
     <w:tmpl w:val="3698C332"/>
@@ -3550,7 +3716,7 @@
       </w:pPr>
     </w:lvl>
   </w:abstractNum>
-  <w:abstractNum w:abstractNumId="1">
+  <w:abstractNum w:abstractNumId="1" w15:restartNumberingAfterBreak="0">
     <w:nsid w:val="0862518F"/>
     <w:multiLevelType w:val="hybridMultilevel"/>
     <w:tmpl w:val="3392F974"/>
@@ -3639,7 +3805,7 @@
       </w:pPr>
     </w:lvl>
   </w:abstractNum>
-  <w:abstractNum w:abstractNumId="2">
+  <w:abstractNum w:abstractNumId="2" w15:restartNumberingAfterBreak="0">
     <w:nsid w:val="3E127E51"/>
     <w:multiLevelType w:val="hybridMultilevel"/>
     <w:tmpl w:val="69BA7C08"/>
@@ -3747,7 +3913,7 @@
 </file>
 
 <file path=word/styles.xml><?xml version="1.0" encoding="utf-8"?>
-<w:styles xmlns:r="http://schemas.openxmlformats.org/officeDocument/2006/relationships" xmlns:w="http://schemas.openxmlformats.org/wordprocessingml/2006/main">
+<w:styles xmlns:mc="http://schemas.openxmlformats.org/markup-compatibility/2006" xmlns:r="http://schemas.openxmlformats.org/officeDocument/2006/relationships" xmlns:w="http://schemas.openxmlformats.org/wordprocessingml/2006/main" xmlns:w14="http://schemas.microsoft.com/office/word/2010/wordml" xmlns:w15="http://schemas.microsoft.com/office/word/2012/wordml" mc:Ignorable="w14 w15">
   <w:docDefaults>
     <w:rPrDefault>
       <w:rPr>
@@ -3763,155 +3929,389 @@
       </w:pPr>
     </w:pPrDefault>
   </w:docDefaults>
-  <w:latentStyles w:defLockedState="0" w:defUIPriority="99" w:defSemiHidden="1" w:defUnhideWhenUsed="1" w:defQFormat="0" w:count="267">
-    <w:lsdException w:name="Normal" w:semiHidden="0" w:uiPriority="0" w:unhideWhenUsed="0" w:qFormat="1"/>
-    <w:lsdException w:name="heading 1" w:semiHidden="0" w:uiPriority="9" w:unhideWhenUsed="0" w:qFormat="1"/>
-    <w:lsdException w:name="heading 2" w:uiPriority="9" w:qFormat="1"/>
-    <w:lsdException w:name="heading 3" w:uiPriority="9" w:qFormat="1"/>
-    <w:lsdException w:name="heading 4" w:uiPriority="9" w:qFormat="1"/>
-    <w:lsdException w:name="heading 5" w:uiPriority="9" w:qFormat="1"/>
-    <w:lsdException w:name="heading 6" w:uiPriority="9" w:qFormat="1"/>
-    <w:lsdException w:name="heading 7" w:uiPriority="9" w:qFormat="1"/>
-    <w:lsdException w:name="heading 8" w:uiPriority="9" w:qFormat="1"/>
-    <w:lsdException w:name="heading 9" w:uiPriority="9" w:qFormat="1"/>
-    <w:lsdException w:name="toc 1" w:uiPriority="39"/>
-    <w:lsdException w:name="toc 2" w:uiPriority="39"/>
-    <w:lsdException w:name="toc 3" w:uiPriority="39"/>
-    <w:lsdException w:name="toc 4" w:uiPriority="39"/>
-    <w:lsdException w:name="toc 5" w:uiPriority="39"/>
-    <w:lsdException w:name="toc 6" w:uiPriority="39"/>
-    <w:lsdException w:name="toc 7" w:uiPriority="39"/>
-    <w:lsdException w:name="toc 8" w:uiPriority="39"/>
-    <w:lsdException w:name="toc 9" w:uiPriority="39"/>
-    <w:lsdException w:name="caption" w:uiPriority="35" w:qFormat="1"/>
-    <w:lsdException w:name="Title" w:semiHidden="0" w:uiPriority="10" w:unhideWhenUsed="0" w:qFormat="1"/>
-    <w:lsdException w:name="Default Paragraph Font" w:uiPriority="1"/>
-    <w:lsdException w:name="Subtitle" w:semiHidden="0" w:uiPriority="11" w:unhideWhenUsed="0" w:qFormat="1"/>
-    <w:lsdException w:name="Strong" w:semiHidden="0" w:uiPriority="22" w:unhideWhenUsed="0" w:qFormat="1"/>
-    <w:lsdException w:name="Emphasis" w:semiHidden="0" w:uiPriority="20" w:unhideWhenUsed="0" w:qFormat="1"/>
-    <w:lsdException w:name="Table Grid" w:semiHidden="0" w:uiPriority="59" w:unhideWhenUsed="0"/>
-    <w:lsdException w:name="Placeholder Text" w:unhideWhenUsed="0"/>
-    <w:lsdException w:name="No Spacing" w:semiHidden="0" w:uiPriority="1" w:unhideWhenUsed="0" w:qFormat="1"/>
-    <w:lsdException w:name="Light Shading" w:semiHidden="0" w:uiPriority="60" w:unhideWhenUsed="0"/>
-    <w:lsdException w:name="Light List" w:semiHidden="0" w:uiPriority="61" w:unhideWhenUsed="0"/>
-    <w:lsdException w:name="Light Grid" w:semiHidden="0" w:uiPriority="62" w:unhideWhenUsed="0"/>
-    <w:lsdException w:name="Medium Shading 1" w:semiHidden="0" w:uiPriority="63" w:unhideWhenUsed="0"/>
-    <w:lsdException w:name="Medium Shading 2" w:semiHidden="0" w:uiPriority="64" w:unhideWhenUsed="0"/>
-    <w:lsdException w:name="Medium List 1" w:semiHidden="0" w:uiPriority="65" w:unhideWhenUsed="0"/>
-    <w:lsdException w:name="Medium List 2" w:semiHidden="0" w:uiPriority="66" w:unhideWhenUsed="0"/>
-    <w:lsdException w:name="Medium Grid 1" w:semiHidden="0" w:uiPriority="67" w:unhideWhenUsed="0"/>
-    <w:lsdException w:name="Medium Grid 2" w:semiHidden="0" w:uiPriority="68" w:unhideWhenUsed="0"/>
-    <w:lsdException w:name="Medium Grid 3" w:semiHidden="0" w:uiPriority="69" w:unhideWhenUsed="0"/>
-    <w:lsdException w:name="Dark List" w:semiHidden="0" w:uiPriority="70" w:unhideWhenUsed="0"/>
-    <w:lsdException w:name="Colorful Shading" w:semiHidden="0" w:uiPriority="71" w:unhideWhenUsed="0"/>
-    <w:lsdException w:name="Colorful List" w:semiHidden="0" w:uiPriority="72" w:unhideWhenUsed="0"/>
-    <w:lsdException w:name="Colorful Grid" w:semiHidden="0" w:uiPriority="73" w:unhideWhenUsed="0"/>
-    <w:lsdException w:name="Light Shading Accent 1" w:semiHidden="0" w:uiPriority="60" w:unhideWhenUsed="0"/>
-    <w:lsdException w:name="Light List Accent 1" w:semiHidden="0" w:uiPriority="61" w:unhideWhenUsed="0"/>
-    <w:lsdException w:name="Light Grid Accent 1" w:semiHidden="0" w:uiPriority="62" w:unhideWhenUsed="0"/>
-    <w:lsdException w:name="Medium Shading 1 Accent 1" w:semiHidden="0" w:uiPriority="63" w:unhideWhenUsed="0"/>
-    <w:lsdException w:name="Medium Shading 2 Accent 1" w:semiHidden="0" w:uiPriority="64" w:unhideWhenUsed="0"/>
-    <w:lsdException w:name="Medium List 1 Accent 1" w:semiHidden="0" w:uiPriority="65" w:unhideWhenUsed="0"/>
-    <w:lsdException w:name="Revision" w:unhideWhenUsed="0"/>
-    <w:lsdException w:name="List Paragraph" w:semiHidden="0" w:uiPriority="34" w:unhideWhenUsed="0" w:qFormat="1"/>
-    <w:lsdException w:name="Quote" w:semiHidden="0" w:uiPriority="29" w:unhideWhenUsed="0" w:qFormat="1"/>
-    <w:lsdException w:name="Intense Quote" w:semiHidden="0" w:uiPriority="30" w:unhideWhenUsed="0" w:qFormat="1"/>
-    <w:lsdException w:name="Medium List 2 Accent 1" w:semiHidden="0" w:uiPriority="66" w:unhideWhenUsed="0"/>
-    <w:lsdException w:name="Medium Grid 1 Accent 1" w:semiHidden="0" w:uiPriority="67" w:unhideWhenUsed="0"/>
-    <w:lsdException w:name="Medium Grid 2 Accent 1" w:semiHidden="0" w:uiPriority="68" w:unhideWhenUsed="0"/>
-    <w:lsdException w:name="Medium Grid 3 Accent 1" w:semiHidden="0" w:uiPriority="69" w:unhideWhenUsed="0"/>
-    <w:lsdException w:name="Dark List Accent 1" w:semiHidden="0" w:uiPriority="70" w:unhideWhenUsed="0"/>
-    <w:lsdException w:name="Colorful Shading Accent 1" w:semiHidden="0" w:uiPriority="71" w:unhideWhenUsed="0"/>
-    <w:lsdException w:name="Colorful List Accent 1" w:semiHidden="0" w:uiPriority="72" w:unhideWhenUsed="0"/>
-    <w:lsdException w:name="Colorful Grid Accent 1" w:semiHidden="0" w:uiPriority="73" w:unhideWhenUsed="0"/>
-    <w:lsdException w:name="Light Shading Accent 2" w:semiHidden="0" w:uiPriority="60" w:unhideWhenUsed="0"/>
-    <w:lsdException w:name="Light List Accent 2" w:semiHidden="0" w:uiPriority="61" w:unhideWhenUsed="0"/>
-    <w:lsdException w:name="Light Grid Accent 2" w:semiHidden="0" w:uiPriority="62" w:unhideWhenUsed="0"/>
-    <w:lsdException w:name="Medium Shading 1 Accent 2" w:semiHidden="0" w:uiPriority="63" w:unhideWhenUsed="0"/>
-    <w:lsdException w:name="Medium Shading 2 Accent 2" w:semiHidden="0" w:uiPriority="64" w:unhideWhenUsed="0"/>
-    <w:lsdException w:name="Medium List 1 Accent 2" w:semiHidden="0" w:uiPriority="65" w:unhideWhenUsed="0"/>
-    <w:lsdException w:name="Medium List 2 Accent 2" w:semiHidden="0" w:uiPriority="66" w:unhideWhenUsed="0"/>
-    <w:lsdException w:name="Medium Grid 1 Accent 2" w:semiHidden="0" w:uiPriority="67" w:unhideWhenUsed="0"/>
-    <w:lsdException w:name="Medium Grid 2 Accent 2" w:semiHidden="0" w:uiPriority="68" w:unhideWhenUsed="0"/>
-    <w:lsdException w:name="Medium Grid 3 Accent 2" w:semiHidden="0" w:uiPriority="69" w:unhideWhenUsed="0"/>
-    <w:lsdException w:name="Dark List Accent 2" w:semiHidden="0" w:uiPriority="70" w:unhideWhenUsed="0"/>
-    <w:lsdException w:name="Colorful Shading Accent 2" w:semiHidden="0" w:uiPriority="71" w:unhideWhenUsed="0"/>
-    <w:lsdException w:name="Colorful List Accent 2" w:semiHidden="0" w:uiPriority="72" w:unhideWhenUsed="0"/>
-    <w:lsdException w:name="Colorful Grid Accent 2" w:semiHidden="0" w:uiPriority="73" w:unhideWhenUsed="0"/>
-    <w:lsdException w:name="Light Shading Accent 3" w:semiHidden="0" w:uiPriority="60" w:unhideWhenUsed="0"/>
-    <w:lsdException w:name="Light List Accent 3" w:semiHidden="0" w:uiPriority="61" w:unhideWhenUsed="0"/>
-    <w:lsdException w:name="Light Grid Accent 3" w:semiHidden="0" w:uiPriority="62" w:unhideWhenUsed="0"/>
-    <w:lsdException w:name="Medium Shading 1 Accent 3" w:semiHidden="0" w:uiPriority="63" w:unhideWhenUsed="0"/>
-    <w:lsdException w:name="Medium Shading 2 Accent 3" w:semiHidden="0" w:uiPriority="64" w:unhideWhenUsed="0"/>
-    <w:lsdException w:name="Medium List 1 Accent 3" w:semiHidden="0" w:uiPriority="65" w:unhideWhenUsed="0"/>
-    <w:lsdException w:name="Medium List 2 Accent 3" w:semiHidden="0" w:uiPriority="66" w:unhideWhenUsed="0"/>
-    <w:lsdException w:name="Medium Grid 1 Accent 3" w:semiHidden="0" w:uiPriority="67" w:unhideWhenUsed="0"/>
-    <w:lsdException w:name="Medium Grid 2 Accent 3" w:semiHidden="0" w:uiPriority="68" w:unhideWhenUsed="0"/>
-    <w:lsdException w:name="Medium Grid 3 Accent 3" w:semiHidden="0" w:uiPriority="69" w:unhideWhenUsed="0"/>
-    <w:lsdException w:name="Dark List Accent 3" w:semiHidden="0" w:uiPriority="70" w:unhideWhenUsed="0"/>
-    <w:lsdException w:name="Colorful Shading Accent 3" w:semiHidden="0" w:uiPriority="71" w:unhideWhenUsed="0"/>
-    <w:lsdException w:name="Colorful List Accent 3" w:semiHidden="0" w:uiPriority="72" w:unhideWhenUsed="0"/>
-    <w:lsdException w:name="Colorful Grid Accent 3" w:semiHidden="0" w:uiPriority="73" w:unhideWhenUsed="0"/>
-    <w:lsdException w:name="Light Shading Accent 4" w:semiHidden="0" w:uiPriority="60" w:unhideWhenUsed="0"/>
-    <w:lsdException w:name="Light List Accent 4" w:semiHidden="0" w:uiPriority="61" w:unhideWhenUsed="0"/>
-    <w:lsdException w:name="Light Grid Accent 4" w:semiHidden="0" w:uiPriority="62" w:unhideWhenUsed="0"/>
-    <w:lsdException w:name="Medium Shading 1 Accent 4" w:semiHidden="0" w:uiPriority="63" w:unhideWhenUsed="0"/>
-    <w:lsdException w:name="Medium Shading 2 Accent 4" w:semiHidden="0" w:uiPriority="64" w:unhideWhenUsed="0"/>
-    <w:lsdException w:name="Medium List 1 Accent 4" w:semiHidden="0" w:uiPriority="65" w:unhideWhenUsed="0"/>
-    <w:lsdException w:name="Medium List 2 Accent 4" w:semiHidden="0" w:uiPriority="66" w:unhideWhenUsed="0"/>
-    <w:lsdException w:name="Medium Grid 1 Accent 4" w:semiHidden="0" w:uiPriority="67" w:unhideWhenUsed="0"/>
-    <w:lsdException w:name="Medium Grid 2 Accent 4" w:semiHidden="0" w:uiPriority="68" w:unhideWhenUsed="0"/>
-    <w:lsdException w:name="Medium Grid 3 Accent 4" w:semiHidden="0" w:uiPriority="69" w:unhideWhenUsed="0"/>
-    <w:lsdException w:name="Dark List Accent 4" w:semiHidden="0" w:uiPriority="70" w:unhideWhenUsed="0"/>
-    <w:lsdException w:name="Colorful Shading Accent 4" w:semiHidden="0" w:uiPriority="71" w:unhideWhenUsed="0"/>
-    <w:lsdException w:name="Colorful List Accent 4" w:semiHidden="0" w:uiPriority="72" w:unhideWhenUsed="0"/>
-    <w:lsdException w:name="Colorful Grid Accent 4" w:semiHidden="0" w:uiPriority="73" w:unhideWhenUsed="0"/>
-    <w:lsdException w:name="Light Shading Accent 5" w:semiHidden="0" w:uiPriority="60" w:unhideWhenUsed="0"/>
-    <w:lsdException w:name="Light List Accent 5" w:semiHidden="0" w:uiPriority="61" w:unhideWhenUsed="0"/>
-    <w:lsdException w:name="Light Grid Accent 5" w:semiHidden="0" w:uiPriority="62" w:unhideWhenUsed="0"/>
-    <w:lsdException w:name="Medium Shading 1 Accent 5" w:semiHidden="0" w:uiPriority="63" w:unhideWhenUsed="0"/>
-    <w:lsdException w:name="Medium Shading 2 Accent 5" w:semiHidden="0" w:uiPriority="64" w:unhideWhenUsed="0"/>
-    <w:lsdException w:name="Medium List 1 Accent 5" w:semiHidden="0" w:uiPriority="65" w:unhideWhenUsed="0"/>
-    <w:lsdException w:name="Medium List 2 Accent 5" w:semiHidden="0" w:uiPriority="66" w:unhideWhenUsed="0"/>
-    <w:lsdException w:name="Medium Grid 1 Accent 5" w:semiHidden="0" w:uiPriority="67" w:unhideWhenUsed="0"/>
-    <w:lsdException w:name="Medium Grid 2 Accent 5" w:semiHidden="0" w:uiPriority="68" w:unhideWhenUsed="0"/>
-    <w:lsdException w:name="Medium Grid 3 Accent 5" w:semiHidden="0" w:uiPriority="69" w:unhideWhenUsed="0"/>
-    <w:lsdException w:name="Dark List Accent 5" w:semiHidden="0" w:uiPriority="70" w:unhideWhenUsed="0"/>
-    <w:lsdException w:name="Colorful Shading Accent 5" w:semiHidden="0" w:uiPriority="71" w:unhideWhenUsed="0"/>
-    <w:lsdException w:name="Colorful List Accent 5" w:semiHidden="0" w:uiPriority="72" w:unhideWhenUsed="0"/>
-    <w:lsdException w:name="Colorful Grid Accent 5" w:semiHidden="0" w:uiPriority="73" w:unhideWhenUsed="0"/>
-    <w:lsdException w:name="Light Shading Accent 6" w:semiHidden="0" w:uiPriority="60" w:unhideWhenUsed="0"/>
-    <w:lsdException w:name="Light List Accent 6" w:semiHidden="0" w:uiPriority="61" w:unhideWhenUsed="0"/>
-    <w:lsdException w:name="Light Grid Accent 6" w:semiHidden="0" w:uiPriority="62" w:unhideWhenUsed="0"/>
-    <w:lsdException w:name="Medium Shading 1 Accent 6" w:semiHidden="0" w:uiPriority="63" w:unhideWhenUsed="0"/>
-    <w:lsdException w:name="Medium Shading 2 Accent 6" w:semiHidden="0" w:uiPriority="64" w:unhideWhenUsed="0"/>
-    <w:lsdException w:name="Medium List 1 Accent 6" w:semiHidden="0" w:uiPriority="65" w:unhideWhenUsed="0"/>
-    <w:lsdException w:name="Medium List 2 Accent 6" w:semiHidden="0" w:uiPriority="66" w:unhideWhenUsed="0"/>
-    <w:lsdException w:name="Medium Grid 1 Accent 6" w:semiHidden="0" w:uiPriority="67" w:unhideWhenUsed="0"/>
-    <w:lsdException w:name="Medium Grid 2 Accent 6" w:semiHidden="0" w:uiPriority="68" w:unhideWhenUsed="0"/>
-    <w:lsdException w:name="Medium Grid 3 Accent 6" w:semiHidden="0" w:uiPriority="69" w:unhideWhenUsed="0"/>
-    <w:lsdException w:name="Dark List Accent 6" w:semiHidden="0" w:uiPriority="70" w:unhideWhenUsed="0"/>
-    <w:lsdException w:name="Colorful Shading Accent 6" w:semiHidden="0" w:uiPriority="71" w:unhideWhenUsed="0"/>
-    <w:lsdException w:name="Colorful List Accent 6" w:semiHidden="0" w:uiPriority="72" w:unhideWhenUsed="0"/>
-    <w:lsdException w:name="Colorful Grid Accent 6" w:semiHidden="0" w:uiPriority="73" w:unhideWhenUsed="0"/>
-    <w:lsdException w:name="Subtle Emphasis" w:semiHidden="0" w:uiPriority="19" w:unhideWhenUsed="0" w:qFormat="1"/>
-    <w:lsdException w:name="Intense Emphasis" w:semiHidden="0" w:uiPriority="21" w:unhideWhenUsed="0" w:qFormat="1"/>
-    <w:lsdException w:name="Subtle Reference" w:semiHidden="0" w:uiPriority="31" w:unhideWhenUsed="0" w:qFormat="1"/>
-    <w:lsdException w:name="Intense Reference" w:semiHidden="0" w:uiPriority="32" w:unhideWhenUsed="0" w:qFormat="1"/>
-    <w:lsdException w:name="Book Title" w:semiHidden="0" w:uiPriority="33" w:unhideWhenUsed="0" w:qFormat="1"/>
-    <w:lsdException w:name="Bibliography" w:uiPriority="37"/>
-    <w:lsdException w:name="TOC Heading" w:uiPriority="39" w:qFormat="1"/>
+  <w:latentStyles w:defLockedState="0" w:defUIPriority="99" w:defSemiHidden="0" w:defUnhideWhenUsed="0" w:defQFormat="0" w:count="371">
+    <w:lsdException w:name="Normal" w:uiPriority="0" w:qFormat="1"/>
+    <w:lsdException w:name="heading 1" w:uiPriority="9" w:qFormat="1"/>
+    <w:lsdException w:name="heading 2" w:semiHidden="1" w:uiPriority="9" w:unhideWhenUsed="1" w:qFormat="1"/>
+    <w:lsdException w:name="heading 3" w:semiHidden="1" w:uiPriority="9" w:unhideWhenUsed="1" w:qFormat="1"/>
+    <w:lsdException w:name="heading 4" w:semiHidden="1" w:uiPriority="9" w:unhideWhenUsed="1" w:qFormat="1"/>
+    <w:lsdException w:name="heading 5" w:semiHidden="1" w:uiPriority="9" w:unhideWhenUsed="1" w:qFormat="1"/>
+    <w:lsdException w:name="heading 6" w:semiHidden="1" w:uiPriority="9" w:unhideWhenUsed="1" w:qFormat="1"/>
+    <w:lsdException w:name="heading 7" w:semiHidden="1" w:uiPriority="9" w:unhideWhenUsed="1" w:qFormat="1"/>
+    <w:lsdException w:name="heading 8" w:semiHidden="1" w:uiPriority="9" w:unhideWhenUsed="1" w:qFormat="1"/>
+    <w:lsdException w:name="heading 9" w:semiHidden="1" w:uiPriority="9" w:unhideWhenUsed="1" w:qFormat="1"/>
+    <w:lsdException w:name="index 1" w:semiHidden="1" w:unhideWhenUsed="1"/>
+    <w:lsdException w:name="index 2" w:semiHidden="1" w:unhideWhenUsed="1"/>
+    <w:lsdException w:name="index 3" w:semiHidden="1" w:unhideWhenUsed="1"/>
+    <w:lsdException w:name="index 4" w:semiHidden="1" w:unhideWhenUsed="1"/>
+    <w:lsdException w:name="index 5" w:semiHidden="1" w:unhideWhenUsed="1"/>
+    <w:lsdException w:name="index 6" w:semiHidden="1" w:unhideWhenUsed="1"/>
+    <w:lsdException w:name="index 7" w:semiHidden="1" w:unhideWhenUsed="1"/>
+    <w:lsdException w:name="index 8" w:semiHidden="1" w:unhideWhenUsed="1"/>
+    <w:lsdException w:name="index 9" w:semiHidden="1" w:unhideWhenUsed="1"/>
+    <w:lsdException w:name="toc 1" w:semiHidden="1" w:uiPriority="39" w:unhideWhenUsed="1"/>
+    <w:lsdException w:name="toc 2" w:semiHidden="1" w:uiPriority="39" w:unhideWhenUsed="1"/>
+    <w:lsdException w:name="toc 3" w:semiHidden="1" w:uiPriority="39" w:unhideWhenUsed="1"/>
+    <w:lsdException w:name="toc 4" w:semiHidden="1" w:uiPriority="39" w:unhideWhenUsed="1"/>
+    <w:lsdException w:name="toc 5" w:semiHidden="1" w:uiPriority="39" w:unhideWhenUsed="1"/>
+    <w:lsdException w:name="toc 6" w:semiHidden="1" w:uiPriority="39" w:unhideWhenUsed="1"/>
+    <w:lsdException w:name="toc 7" w:semiHidden="1" w:uiPriority="39" w:unhideWhenUsed="1"/>
+    <w:lsdException w:name="toc 8" w:semiHidden="1" w:uiPriority="39" w:unhideWhenUsed="1"/>
+    <w:lsdException w:name="toc 9" w:semiHidden="1" w:uiPriority="39" w:unhideWhenUsed="1"/>
+    <w:lsdException w:name="Normal Indent" w:semiHidden="1" w:unhideWhenUsed="1"/>
+    <w:lsdException w:name="footnote text" w:semiHidden="1" w:unhideWhenUsed="1"/>
+    <w:lsdException w:name="annotation text" w:semiHidden="1" w:unhideWhenUsed="1"/>
+    <w:lsdException w:name="header" w:semiHidden="1" w:unhideWhenUsed="1"/>
+    <w:lsdException w:name="footer" w:semiHidden="1" w:unhideWhenUsed="1"/>
+    <w:lsdException w:name="index heading" w:semiHidden="1" w:unhideWhenUsed="1"/>
+    <w:lsdException w:name="caption" w:semiHidden="1" w:uiPriority="35" w:unhideWhenUsed="1" w:qFormat="1"/>
+    <w:lsdException w:name="table of figures" w:semiHidden="1" w:unhideWhenUsed="1"/>
+    <w:lsdException w:name="envelope address" w:semiHidden="1" w:unhideWhenUsed="1"/>
+    <w:lsdException w:name="envelope return" w:semiHidden="1" w:unhideWhenUsed="1"/>
+    <w:lsdException w:name="footnote reference" w:semiHidden="1" w:unhideWhenUsed="1"/>
+    <w:lsdException w:name="annotation reference" w:semiHidden="1" w:unhideWhenUsed="1"/>
+    <w:lsdException w:name="line number" w:semiHidden="1" w:unhideWhenUsed="1"/>
+    <w:lsdException w:name="page number" w:semiHidden="1" w:unhideWhenUsed="1"/>
+    <w:lsdException w:name="endnote reference" w:semiHidden="1" w:unhideWhenUsed="1"/>
+    <w:lsdException w:name="endnote text" w:semiHidden="1" w:unhideWhenUsed="1"/>
+    <w:lsdException w:name="table of authorities" w:semiHidden="1" w:unhideWhenUsed="1"/>
+    <w:lsdException w:name="macro" w:semiHidden="1" w:unhideWhenUsed="1"/>
+    <w:lsdException w:name="toa heading" w:semiHidden="1" w:unhideWhenUsed="1"/>
+    <w:lsdException w:name="List" w:semiHidden="1" w:unhideWhenUsed="1"/>
+    <w:lsdException w:name="List Bullet" w:semiHidden="1" w:unhideWhenUsed="1"/>
+    <w:lsdException w:name="List Number" w:semiHidden="1" w:unhideWhenUsed="1"/>
+    <w:lsdException w:name="List 2" w:semiHidden="1" w:unhideWhenUsed="1"/>
+    <w:lsdException w:name="List 3" w:semiHidden="1" w:unhideWhenUsed="1"/>
+    <w:lsdException w:name="List 4" w:semiHidden="1" w:unhideWhenUsed="1"/>
+    <w:lsdException w:name="List 5" w:semiHidden="1" w:unhideWhenUsed="1"/>
+    <w:lsdException w:name="List Bullet 2" w:semiHidden="1" w:unhideWhenUsed="1"/>
+    <w:lsdException w:name="List Bullet 3" w:semiHidden="1" w:unhideWhenUsed="1"/>
+    <w:lsdException w:name="List Bullet 4" w:semiHidden="1" w:unhideWhenUsed="1"/>
+    <w:lsdException w:name="List Bullet 5" w:semiHidden="1" w:unhideWhenUsed="1"/>
+    <w:lsdException w:name="List Number 2" w:semiHidden="1" w:unhideWhenUsed="1"/>
+    <w:lsdException w:name="List Number 3" w:semiHidden="1" w:unhideWhenUsed="1"/>
+    <w:lsdException w:name="List Number 4" w:semiHidden="1" w:unhideWhenUsed="1"/>
+    <w:lsdException w:name="List Number 5" w:semiHidden="1" w:unhideWhenUsed="1"/>
+    <w:lsdException w:name="Title" w:uiPriority="10" w:qFormat="1"/>
+    <w:lsdException w:name="Closing" w:semiHidden="1" w:unhideWhenUsed="1"/>
+    <w:lsdException w:name="Signature" w:semiHidden="1" w:unhideWhenUsed="1"/>
+    <w:lsdException w:name="Default Paragraph Font" w:semiHidden="1" w:uiPriority="1" w:unhideWhenUsed="1"/>
+    <w:lsdException w:name="Body Text" w:semiHidden="1" w:unhideWhenUsed="1"/>
+    <w:lsdException w:name="Body Text Indent" w:semiHidden="1" w:unhideWhenUsed="1"/>
+    <w:lsdException w:name="List Continue" w:semiHidden="1" w:unhideWhenUsed="1"/>
+    <w:lsdException w:name="List Continue 2" w:semiHidden="1" w:unhideWhenUsed="1"/>
+    <w:lsdException w:name="List Continue 3" w:semiHidden="1" w:unhideWhenUsed="1"/>
+    <w:lsdException w:name="List Continue 4" w:semiHidden="1" w:unhideWhenUsed="1"/>
+    <w:lsdException w:name="List Continue 5" w:semiHidden="1" w:unhideWhenUsed="1"/>
+    <w:lsdException w:name="Message Header" w:semiHidden="1" w:unhideWhenUsed="1"/>
+    <w:lsdException w:name="Subtitle" w:uiPriority="11" w:qFormat="1"/>
+    <w:lsdException w:name="Salutation" w:semiHidden="1" w:unhideWhenUsed="1"/>
+    <w:lsdException w:name="Date" w:semiHidden="1" w:unhideWhenUsed="1"/>
+    <w:lsdException w:name="Body Text First Indent" w:semiHidden="1" w:unhideWhenUsed="1"/>
+    <w:lsdException w:name="Body Text First Indent 2" w:semiHidden="1" w:unhideWhenUsed="1"/>
+    <w:lsdException w:name="Note Heading" w:semiHidden="1" w:unhideWhenUsed="1"/>
+    <w:lsdException w:name="Body Text 2" w:semiHidden="1" w:unhideWhenUsed="1"/>
+    <w:lsdException w:name="Body Text 3" w:semiHidden="1" w:unhideWhenUsed="1"/>
+    <w:lsdException w:name="Body Text Indent 2" w:semiHidden="1" w:unhideWhenUsed="1"/>
+    <w:lsdException w:name="Body Text Indent 3" w:semiHidden="1" w:unhideWhenUsed="1"/>
+    <w:lsdException w:name="Block Text" w:semiHidden="1" w:unhideWhenUsed="1"/>
+    <w:lsdException w:name="Hyperlink" w:semiHidden="1" w:unhideWhenUsed="1"/>
+    <w:lsdException w:name="FollowedHyperlink" w:semiHidden="1" w:unhideWhenUsed="1"/>
+    <w:lsdException w:name="Strong" w:uiPriority="22" w:qFormat="1"/>
+    <w:lsdException w:name="Emphasis" w:uiPriority="20" w:qFormat="1"/>
+    <w:lsdException w:name="Document Map" w:semiHidden="1" w:unhideWhenUsed="1"/>
+    <w:lsdException w:name="Plain Text" w:semiHidden="1" w:unhideWhenUsed="1"/>
+    <w:lsdException w:name="E-mail Signature" w:semiHidden="1" w:unhideWhenUsed="1"/>
+    <w:lsdException w:name="HTML Top of Form" w:semiHidden="1" w:unhideWhenUsed="1"/>
+    <w:lsdException w:name="HTML Bottom of Form" w:semiHidden="1" w:unhideWhenUsed="1"/>
+    <w:lsdException w:name="Normal (Web)" w:semiHidden="1" w:unhideWhenUsed="1"/>
+    <w:lsdException w:name="HTML Acronym" w:semiHidden="1" w:unhideWhenUsed="1"/>
+    <w:lsdException w:name="HTML Address" w:semiHidden="1" w:unhideWhenUsed="1"/>
+    <w:lsdException w:name="HTML Cite" w:semiHidden="1" w:unhideWhenUsed="1"/>
+    <w:lsdException w:name="HTML Code" w:semiHidden="1" w:unhideWhenUsed="1"/>
+    <w:lsdException w:name="HTML Definition" w:semiHidden="1" w:unhideWhenUsed="1"/>
+    <w:lsdException w:name="HTML Keyboard" w:semiHidden="1" w:unhideWhenUsed="1"/>
+    <w:lsdException w:name="HTML Preformatted" w:semiHidden="1" w:unhideWhenUsed="1"/>
+    <w:lsdException w:name="HTML Sample" w:semiHidden="1" w:unhideWhenUsed="1"/>
+    <w:lsdException w:name="HTML Typewriter" w:semiHidden="1" w:unhideWhenUsed="1"/>
+    <w:lsdException w:name="HTML Variable" w:semiHidden="1" w:unhideWhenUsed="1"/>
+    <w:lsdException w:name="Normal Table" w:semiHidden="1" w:unhideWhenUsed="1"/>
+    <w:lsdException w:name="annotation subject" w:semiHidden="1" w:unhideWhenUsed="1"/>
+    <w:lsdException w:name="No List" w:semiHidden="1" w:unhideWhenUsed="1"/>
+    <w:lsdException w:name="Outline List 1" w:semiHidden="1" w:unhideWhenUsed="1"/>
+    <w:lsdException w:name="Outline List 2" w:semiHidden="1" w:unhideWhenUsed="1"/>
+    <w:lsdException w:name="Outline List 3" w:semiHidden="1" w:unhideWhenUsed="1"/>
+    <w:lsdException w:name="Table Simple 1" w:semiHidden="1" w:unhideWhenUsed="1"/>
+    <w:lsdException w:name="Table Simple 2" w:semiHidden="1" w:unhideWhenUsed="1"/>
+    <w:lsdException w:name="Table Simple 3" w:semiHidden="1" w:unhideWhenUsed="1"/>
+    <w:lsdException w:name="Table Classic 1" w:semiHidden="1" w:unhideWhenUsed="1"/>
+    <w:lsdException w:name="Table Classic 2" w:semiHidden="1" w:unhideWhenUsed="1"/>
+    <w:lsdException w:name="Table Classic 3" w:semiHidden="1" w:unhideWhenUsed="1"/>
+    <w:lsdException w:name="Table Classic 4" w:semiHidden="1" w:unhideWhenUsed="1"/>
+    <w:lsdException w:name="Table Colorful 1" w:semiHidden="1" w:unhideWhenUsed="1"/>
+    <w:lsdException w:name="Table Colorful 2" w:semiHidden="1" w:unhideWhenUsed="1"/>
+    <w:lsdException w:name="Table Colorful 3" w:semiHidden="1" w:unhideWhenUsed="1"/>
+    <w:lsdException w:name="Table Columns 1" w:semiHidden="1" w:unhideWhenUsed="1"/>
+    <w:lsdException w:name="Table Columns 2" w:semiHidden="1" w:unhideWhenUsed="1"/>
+    <w:lsdException w:name="Table Columns 3" w:semiHidden="1" w:unhideWhenUsed="1"/>
+    <w:lsdException w:name="Table Columns 4" w:semiHidden="1" w:unhideWhenUsed="1"/>
+    <w:lsdException w:name="Table Columns 5" w:semiHidden="1" w:unhideWhenUsed="1"/>
+    <w:lsdException w:name="Table Grid 1" w:semiHidden="1" w:unhideWhenUsed="1"/>
+    <w:lsdException w:name="Table Grid 2" w:semiHidden="1" w:unhideWhenUsed="1"/>
+    <w:lsdException w:name="Table Grid 3" w:semiHidden="1" w:unhideWhenUsed="1"/>
+    <w:lsdException w:name="Table Grid 4" w:semiHidden="1" w:unhideWhenUsed="1"/>
+    <w:lsdException w:name="Table Grid 5" w:semiHidden="1" w:unhideWhenUsed="1"/>
+    <w:lsdException w:name="Table Grid 6" w:semiHidden="1" w:unhideWhenUsed="1"/>
+    <w:lsdException w:name="Table Grid 7" w:semiHidden="1" w:unhideWhenUsed="1"/>
+    <w:lsdException w:name="Table Grid 8" w:semiHidden="1" w:unhideWhenUsed="1"/>
+    <w:lsdException w:name="Table List 1" w:semiHidden="1" w:unhideWhenUsed="1"/>
+    <w:lsdException w:name="Table List 2" w:semiHidden="1" w:unhideWhenUsed="1"/>
+    <w:lsdException w:name="Table List 3" w:semiHidden="1" w:unhideWhenUsed="1"/>
+    <w:lsdException w:name="Table List 4" w:semiHidden="1" w:unhideWhenUsed="1"/>
+    <w:lsdException w:name="Table List 5" w:semiHidden="1" w:unhideWhenUsed="1"/>
+    <w:lsdException w:name="Table List 6" w:semiHidden="1" w:unhideWhenUsed="1"/>
+    <w:lsdException w:name="Table List 7" w:semiHidden="1" w:unhideWhenUsed="1"/>
+    <w:lsdException w:name="Table List 8" w:semiHidden="1" w:unhideWhenUsed="1"/>
+    <w:lsdException w:name="Table 3D effects 1" w:semiHidden="1" w:unhideWhenUsed="1"/>
+    <w:lsdException w:name="Table 3D effects 2" w:semiHidden="1" w:unhideWhenUsed="1"/>
+    <w:lsdException w:name="Table 3D effects 3" w:semiHidden="1" w:unhideWhenUsed="1"/>
+    <w:lsdException w:name="Table Contemporary" w:semiHidden="1" w:unhideWhenUsed="1"/>
+    <w:lsdException w:name="Table Elegant" w:semiHidden="1" w:unhideWhenUsed="1"/>
+    <w:lsdException w:name="Table Professional" w:semiHidden="1" w:unhideWhenUsed="1"/>
+    <w:lsdException w:name="Table Subtle 1" w:semiHidden="1" w:unhideWhenUsed="1"/>
+    <w:lsdException w:name="Table Subtle 2" w:semiHidden="1" w:unhideWhenUsed="1"/>
+    <w:lsdException w:name="Table Web 1" w:semiHidden="1" w:unhideWhenUsed="1"/>
+    <w:lsdException w:name="Table Web 2" w:semiHidden="1" w:unhideWhenUsed="1"/>
+    <w:lsdException w:name="Table Web 3" w:semiHidden="1" w:unhideWhenUsed="1"/>
+    <w:lsdException w:name="Balloon Text" w:semiHidden="1" w:unhideWhenUsed="1"/>
+    <w:lsdException w:name="Table Grid" w:uiPriority="59"/>
+    <w:lsdException w:name="Table Theme" w:semiHidden="1" w:unhideWhenUsed="1"/>
+    <w:lsdException w:name="Placeholder Text" w:semiHidden="1"/>
+    <w:lsdException w:name="No Spacing" w:uiPriority="1" w:qFormat="1"/>
+    <w:lsdException w:name="Light Shading" w:uiPriority="60"/>
+    <w:lsdException w:name="Light List" w:uiPriority="61"/>
+    <w:lsdException w:name="Light Grid" w:uiPriority="62"/>
+    <w:lsdException w:name="Medium Shading 1" w:uiPriority="63"/>
+    <w:lsdException w:name="Medium Shading 2" w:uiPriority="64"/>
+    <w:lsdException w:name="Medium List 1" w:uiPriority="65"/>
+    <w:lsdException w:name="Medium List 2" w:uiPriority="66"/>
+    <w:lsdException w:name="Medium Grid 1" w:uiPriority="67"/>
+    <w:lsdException w:name="Medium Grid 2" w:uiPriority="68"/>
+    <w:lsdException w:name="Medium Grid 3" w:uiPriority="69"/>
+    <w:lsdException w:name="Dark List" w:uiPriority="70"/>
+    <w:lsdException w:name="Colorful Shading" w:uiPriority="71"/>
+    <w:lsdException w:name="Colorful List" w:uiPriority="72"/>
+    <w:lsdException w:name="Colorful Grid" w:uiPriority="73"/>
+    <w:lsdException w:name="Light Shading Accent 1" w:uiPriority="60"/>
+    <w:lsdException w:name="Light List Accent 1" w:uiPriority="61"/>
+    <w:lsdException w:name="Light Grid Accent 1" w:uiPriority="62"/>
+    <w:lsdException w:name="Medium Shading 1 Accent 1" w:uiPriority="63"/>
+    <w:lsdException w:name="Medium Shading 2 Accent 1" w:uiPriority="64"/>
+    <w:lsdException w:name="Medium List 1 Accent 1" w:uiPriority="65"/>
+    <w:lsdException w:name="Revision" w:semiHidden="1"/>
+    <w:lsdException w:name="List Paragraph" w:uiPriority="34" w:qFormat="1"/>
+    <w:lsdException w:name="Quote" w:uiPriority="29" w:qFormat="1"/>
+    <w:lsdException w:name="Intense Quote" w:uiPriority="30" w:qFormat="1"/>
+    <w:lsdException w:name="Medium List 2 Accent 1" w:uiPriority="66"/>
+    <w:lsdException w:name="Medium Grid 1 Accent 1" w:uiPriority="67"/>
+    <w:lsdException w:name="Medium Grid 2 Accent 1" w:uiPriority="68"/>
+    <w:lsdException w:name="Medium Grid 3 Accent 1" w:uiPriority="69"/>
+    <w:lsdException w:name="Dark List Accent 1" w:uiPriority="70"/>
+    <w:lsdException w:name="Colorful Shading Accent 1" w:uiPriority="71"/>
+    <w:lsdException w:name="Colorful List Accent 1" w:uiPriority="72"/>
+    <w:lsdException w:name="Colorful Grid Accent 1" w:uiPriority="73"/>
+    <w:lsdException w:name="Light Shading Accent 2" w:uiPriority="60"/>
+    <w:lsdException w:name="Light List Accent 2" w:uiPriority="61"/>
+    <w:lsdException w:name="Light Grid Accent 2" w:uiPriority="62"/>
+    <w:lsdException w:name="Medium Shading 1 Accent 2" w:uiPriority="63"/>
+    <w:lsdException w:name="Medium Shading 2 Accent 2" w:uiPriority="64"/>
+    <w:lsdException w:name="Medium List 1 Accent 2" w:uiPriority="65"/>
+    <w:lsdException w:name="Medium List 2 Accent 2" w:uiPriority="66"/>
+    <w:lsdException w:name="Medium Grid 1 Accent 2" w:uiPriority="67"/>
+    <w:lsdException w:name="Medium Grid 2 Accent 2" w:uiPriority="68"/>
+    <w:lsdException w:name="Medium Grid 3 Accent 2" w:uiPriority="69"/>
+    <w:lsdException w:name="Dark List Accent 2" w:uiPriority="70"/>
+    <w:lsdException w:name="Colorful Shading Accent 2" w:uiPriority="71"/>
+    <w:lsdException w:name="Colorful List Accent 2" w:uiPriority="72"/>
+    <w:lsdException w:name="Colorful Grid Accent 2" w:uiPriority="73"/>
+    <w:lsdException w:name="Light Shading Accent 3" w:uiPriority="60"/>
+    <w:lsdException w:name="Light List Accent 3" w:uiPriority="61"/>
+    <w:lsdException w:name="Light Grid Accent 3" w:uiPriority="62"/>
+    <w:lsdException w:name="Medium Shading 1 Accent 3" w:uiPriority="63"/>
+    <w:lsdException w:name="Medium Shading 2 Accent 3" w:uiPriority="64"/>
+    <w:lsdException w:name="Medium List 1 Accent 3" w:uiPriority="65"/>
+    <w:lsdException w:name="Medium List 2 Accent 3" w:uiPriority="66"/>
+    <w:lsdException w:name="Medium Grid 1 Accent 3" w:uiPriority="67"/>
+    <w:lsdException w:name="Medium Grid 2 Accent 3" w:uiPriority="68"/>
+    <w:lsdException w:name="Medium Grid 3 Accent 3" w:uiPriority="69"/>
+    <w:lsdException w:name="Dark List Accent 3" w:uiPriority="70"/>
+    <w:lsdException w:name="Colorful Shading Accent 3" w:uiPriority="71"/>
+    <w:lsdException w:name="Colorful List Accent 3" w:uiPriority="72"/>
+    <w:lsdException w:name="Colorful Grid Accent 3" w:uiPriority="73"/>
+    <w:lsdException w:name="Light Shading Accent 4" w:uiPriority="60"/>
+    <w:lsdException w:name="Light List Accent 4" w:uiPriority="61"/>
+    <w:lsdException w:name="Light Grid Accent 4" w:uiPriority="62"/>
+    <w:lsdException w:name="Medium Shading 1 Accent 4" w:uiPriority="63"/>
+    <w:lsdException w:name="Medium Shading 2 Accent 4" w:uiPriority="64"/>
+    <w:lsdException w:name="Medium List 1 Accent 4" w:uiPriority="65"/>
+    <w:lsdException w:name="Medium List 2 Accent 4" w:uiPriority="66"/>
+    <w:lsdException w:name="Medium Grid 1 Accent 4" w:uiPriority="67"/>
+    <w:lsdException w:name="Medium Grid 2 Accent 4" w:uiPriority="68"/>
+    <w:lsdException w:name="Medium Grid 3 Accent 4" w:uiPriority="69"/>
+    <w:lsdException w:name="Dark List Accent 4" w:uiPriority="70"/>
+    <w:lsdException w:name="Colorful Shading Accent 4" w:uiPriority="71"/>
+    <w:lsdException w:name="Colorful List Accent 4" w:uiPriority="72"/>
+    <w:lsdException w:name="Colorful Grid Accent 4" w:uiPriority="73"/>
+    <w:lsdException w:name="Light Shading Accent 5" w:uiPriority="60"/>
+    <w:lsdException w:name="Light List Accent 5" w:uiPriority="61"/>
+    <w:lsdException w:name="Light Grid Accent 5" w:uiPriority="62"/>
+    <w:lsdException w:name="Medium Shading 1 Accent 5" w:uiPriority="63"/>
+    <w:lsdException w:name="Medium Shading 2 Accent 5" w:uiPriority="64"/>
+    <w:lsdException w:name="Medium List 1 Accent 5" w:uiPriority="65"/>
+    <w:lsdException w:name="Medium List 2 Accent 5" w:uiPriority="66"/>
+    <w:lsdException w:name="Medium Grid 1 Accent 5" w:uiPriority="67"/>
+    <w:lsdException w:name="Medium Grid 2 Accent 5" w:uiPriority="68"/>
+    <w:lsdException w:name="Medium Grid 3 Accent 5" w:uiPriority="69"/>
+    <w:lsdException w:name="Dark List Accent 5" w:uiPriority="70"/>
+    <w:lsdException w:name="Colorful Shading Accent 5" w:uiPriority="71"/>
+    <w:lsdException w:name="Colorful List Accent 5" w:uiPriority="72"/>
+    <w:lsdException w:name="Colorful Grid Accent 5" w:uiPriority="73"/>
+    <w:lsdException w:name="Light Shading Accent 6" w:uiPriority="60"/>
+    <w:lsdException w:name="Light List Accent 6" w:uiPriority="61"/>
+    <w:lsdException w:name="Light Grid Accent 6" w:uiPriority="62"/>
+    <w:lsdException w:name="Medium Shading 1 Accent 6" w:uiPriority="63"/>
+    <w:lsdException w:name="Medium Shading 2 Accent 6" w:uiPriority="64"/>
+    <w:lsdException w:name="Medium List 1 Accent 6" w:uiPriority="65"/>
+    <w:lsdException w:name="Medium List 2 Accent 6" w:uiPriority="66"/>
+    <w:lsdException w:name="Medium Grid 1 Accent 6" w:uiPriority="67"/>
+    <w:lsdException w:name="Medium Grid 2 Accent 6" w:uiPriority="68"/>
+    <w:lsdException w:name="Medium Grid 3 Accent 6" w:uiPriority="69"/>
+    <w:lsdException w:name="Dark List Accent 6" w:uiPriority="70"/>
+    <w:lsdException w:name="Colorful Shading Accent 6" w:uiPriority="71"/>
+    <w:lsdException w:name="Colorful List Accent 6" w:uiPriority="72"/>
+    <w:lsdException w:name="Colorful Grid Accent 6" w:uiPriority="73"/>
+    <w:lsdException w:name="Subtle Emphasis" w:uiPriority="19" w:qFormat="1"/>
+    <w:lsdException w:name="Intense Emphasis" w:uiPriority="21" w:qFormat="1"/>
+    <w:lsdException w:name="Subtle Reference" w:uiPriority="31" w:qFormat="1"/>
+    <w:lsdException w:name="Intense Reference" w:uiPriority="32" w:qFormat="1"/>
+    <w:lsdException w:name="Book Title" w:uiPriority="33" w:qFormat="1"/>
+    <w:lsdException w:name="Bibliography" w:semiHidden="1" w:uiPriority="37" w:unhideWhenUsed="1"/>
+    <w:lsdException w:name="TOC Heading" w:semiHidden="1" w:uiPriority="39" w:unhideWhenUsed="1" w:qFormat="1"/>
+    <w:lsdException w:name="Plain Table 1" w:uiPriority="41"/>
+    <w:lsdException w:name="Plain Table 2" w:uiPriority="42"/>
+    <w:lsdException w:name="Plain Table 3" w:uiPriority="43"/>
+    <w:lsdException w:name="Plain Table 4" w:uiPriority="44"/>
+    <w:lsdException w:name="Plain Table 5" w:uiPriority="45"/>
+    <w:lsdException w:name="Grid Table Light" w:uiPriority="40"/>
+    <w:lsdException w:name="Grid Table 1 Light" w:uiPriority="46"/>
+    <w:lsdException w:name="Grid Table 2" w:uiPriority="47"/>
+    <w:lsdException w:name="Grid Table 3" w:uiPriority="48"/>
+    <w:lsdException w:name="Grid Table 4" w:uiPriority="49"/>
+    <w:lsdException w:name="Grid Table 5 Dark" w:uiPriority="50"/>
+    <w:lsdException w:name="Grid Table 6 Colorful" w:uiPriority="51"/>
+    <w:lsdException w:name="Grid Table 7 Colorful" w:uiPriority="52"/>
+    <w:lsdException w:name="Grid Table 1 Light Accent 1" w:uiPriority="46"/>
+    <w:lsdException w:name="Grid Table 2 Accent 1" w:uiPriority="47"/>
+    <w:lsdException w:name="Grid Table 3 Accent 1" w:uiPriority="48"/>
+    <w:lsdException w:name="Grid Table 4 Accent 1" w:uiPriority="49"/>
+    <w:lsdException w:name="Grid Table 5 Dark Accent 1" w:uiPriority="50"/>
+    <w:lsdException w:name="Grid Table 6 Colorful Accent 1" w:uiPriority="51"/>
+    <w:lsdException w:name="Grid Table 7 Colorful Accent 1" w:uiPriority="52"/>
+    <w:lsdException w:name="Grid Table 1 Light Accent 2" w:uiPriority="46"/>
+    <w:lsdException w:name="Grid Table 2 Accent 2" w:uiPriority="47"/>
+    <w:lsdException w:name="Grid Table 3 Accent 2" w:uiPriority="48"/>
+    <w:lsdException w:name="Grid Table 4 Accent 2" w:uiPriority="49"/>
+    <w:lsdException w:name="Grid Table 5 Dark Accent 2" w:uiPriority="50"/>
+    <w:lsdException w:name="Grid Table 6 Colorful Accent 2" w:uiPriority="51"/>
+    <w:lsdException w:name="Grid Table 7 Colorful Accent 2" w:uiPriority="52"/>
+    <w:lsdException w:name="Grid Table 1 Light Accent 3" w:uiPriority="46"/>
+    <w:lsdException w:name="Grid Table 2 Accent 3" w:uiPriority="47"/>
+    <w:lsdException w:name="Grid Table 3 Accent 3" w:uiPriority="48"/>
+    <w:lsdException w:name="Grid Table 4 Accent 3" w:uiPriority="49"/>
+    <w:lsdException w:name="Grid Table 5 Dark Accent 3" w:uiPriority="50"/>
+    <w:lsdException w:name="Grid Table 6 Colorful Accent 3" w:uiPriority="51"/>
+    <w:lsdException w:name="Grid Table 7 Colorful Accent 3" w:uiPriority="52"/>
+    <w:lsdException w:name="Grid Table 1 Light Accent 4" w:uiPriority="46"/>
+    <w:lsdException w:name="Grid Table 2 Accent 4" w:uiPriority="47"/>
+    <w:lsdException w:name="Grid Table 3 Accent 4" w:uiPriority="48"/>
+    <w:lsdException w:name="Grid Table 4 Accent 4" w:uiPriority="49"/>
+    <w:lsdException w:name="Grid Table 5 Dark Accent 4" w:uiPriority="50"/>
+    <w:lsdException w:name="Grid Table 6 Colorful Accent 4" w:uiPriority="51"/>
+    <w:lsdException w:name="Grid Table 7 Colorful Accent 4" w:uiPriority="52"/>
+    <w:lsdException w:name="Grid Table 1 Light Accent 5" w:uiPriority="46"/>
+    <w:lsdException w:name="Grid Table 2 Accent 5" w:uiPriority="47"/>
+    <w:lsdException w:name="Grid Table 3 Accent 5" w:uiPriority="48"/>
+    <w:lsdException w:name="Grid Table 4 Accent 5" w:uiPriority="49"/>
+    <w:lsdException w:name="Grid Table 5 Dark Accent 5" w:uiPriority="50"/>
+    <w:lsdException w:name="Grid Table 6 Colorful Accent 5" w:uiPriority="51"/>
+    <w:lsdException w:name="Grid Table 7 Colorful Accent 5" w:uiPriority="52"/>
+    <w:lsdException w:name="Grid Table 1 Light Accent 6" w:uiPriority="46"/>
+    <w:lsdException w:name="Grid Table 2 Accent 6" w:uiPriority="47"/>
+    <w:lsdException w:name="Grid Table 3 Accent 6" w:uiPriority="48"/>
+    <w:lsdException w:name="Grid Table 4 Accent 6" w:uiPriority="49"/>
+    <w:lsdException w:name="Grid Table 5 Dark Accent 6" w:uiPriority="50"/>
+    <w:lsdException w:name="Grid Table 6 Colorful Accent 6" w:uiPriority="51"/>
+    <w:lsdException w:name="Grid Table 7 Colorful Accent 6" w:uiPriority="52"/>
+    <w:lsdException w:name="List Table 1 Light" w:uiPriority="46"/>
+    <w:lsdException w:name="List Table 2" w:uiPriority="47"/>
+    <w:lsdException w:name="List Table 3" w:uiPriority="48"/>
+    <w:lsdException w:name="List Table 4" w:uiPriority="49"/>
+    <w:lsdException w:name="List Table 5 Dark" w:uiPriority="50"/>
+    <w:lsdException w:name="List Table 6 Colorful" w:uiPriority="51"/>
+    <w:lsdException w:name="List Table 7 Colorful" w:uiPriority="52"/>
+    <w:lsdException w:name="List Table 1 Light Accent 1" w:uiPriority="46"/>
+    <w:lsdException w:name="List Table 2 Accent 1" w:uiPriority="47"/>
+    <w:lsdException w:name="List Table 3 Accent 1" w:uiPriority="48"/>
+    <w:lsdException w:name="List Table 4 Accent 1" w:uiPriority="49"/>
+    <w:lsdException w:name="List Table 5 Dark Accent 1" w:uiPriority="50"/>
+    <w:lsdException w:name="List Table 6 Colorful Accent 1" w:uiPriority="51"/>
+    <w:lsdException w:name="List Table 7 Colorful Accent 1" w:uiPriority="52"/>
+    <w:lsdException w:name="List Table 1 Light Accent 2" w:uiPriority="46"/>
+    <w:lsdException w:name="List Table 2 Accent 2" w:uiPriority="47"/>
+    <w:lsdException w:name="List Table 3 Accent 2" w:uiPriority="48"/>
+    <w:lsdException w:name="List Table 4 Accent 2" w:uiPriority="49"/>
+    <w:lsdException w:name="List Table 5 Dark Accent 2" w:uiPriority="50"/>
+    <w:lsdException w:name="List Table 6 Colorful Accent 2" w:uiPriority="51"/>
+    <w:lsdException w:name="List Table 7 Colorful Accent 2" w:uiPriority="52"/>
+    <w:lsdException w:name="List Table 1 Light Accent 3" w:uiPriority="46"/>
+    <w:lsdException w:name="List Table 2 Accent 3" w:uiPriority="47"/>
+    <w:lsdException w:name="List Table 3 Accent 3" w:uiPriority="48"/>
+    <w:lsdException w:name="List Table 4 Accent 3" w:uiPriority="49"/>
+    <w:lsdException w:name="List Table 5 Dark Accent 3" w:uiPriority="50"/>
+    <w:lsdException w:name="List Table 6 Colorful Accent 3" w:uiPriority="51"/>
+    <w:lsdException w:name="List Table 7 Colorful Accent 3" w:uiPriority="52"/>
+    <w:lsdException w:name="List Table 1 Light Accent 4" w:uiPriority="46"/>
+    <w:lsdException w:name="List Table 2 Accent 4" w:uiPriority="47"/>
+    <w:lsdException w:name="List Table 3 Accent 4" w:uiPriority="48"/>
+    <w:lsdException w:name="List Table 4 Accent 4" w:uiPriority="49"/>
+    <w:lsdException w:name="List Table 5 Dark Accent 4" w:uiPriority="50"/>
+    <w:lsdException w:name="List Table 6 Colorful Accent 4" w:uiPriority="51"/>
+    <w:lsdException w:name="List Table 7 Colorful Accent 4" w:uiPriority="52"/>
+    <w:lsdException w:name="List Table 1 Light Accent 5" w:uiPriority="46"/>
+    <w:lsdException w:name="List Table 2 Accent 5" w:uiPriority="47"/>
+    <w:lsdException w:name="List Table 3 Accent 5" w:uiPriority="48"/>
+    <w:lsdException w:name="List Table 4 Accent 5" w:uiPriority="49"/>
+    <w:lsdException w:name="List Table 5 Dark Accent 5" w:uiPriority="50"/>
+    <w:lsdException w:name="List Table 6 Colorful Accent 5" w:uiPriority="51"/>
+    <w:lsdException w:name="List Table 7 Colorful Accent 5" w:uiPriority="52"/>
+    <w:lsdException w:name="List Table 1 Light Accent 6" w:uiPriority="46"/>
+    <w:lsdException w:name="List Table 2 Accent 6" w:uiPriority="47"/>
+    <w:lsdException w:name="List Table 3 Accent 6" w:uiPriority="48"/>
+    <w:lsdException w:name="List Table 4 Accent 6" w:uiPriority="49"/>
+    <w:lsdException w:name="List Table 5 Dark Accent 6" w:uiPriority="50"/>
+    <w:lsdException w:name="List Table 6 Colorful Accent 6" w:uiPriority="51"/>
+    <w:lsdException w:name="List Table 7 Colorful Accent 6" w:uiPriority="52"/>
   </w:latentStyles>
-  <w:style w:type="paragraph" w:default="1" w:styleId="a">
+  <w:style w:type="paragraph" w:default="1" w:styleId="Normal">
     <w:name w:val="Normal"/>
     <w:qFormat/>
     <w:rsid w:val="00FB261F"/>
   </w:style>
-  <w:style w:type="paragraph" w:styleId="1">
+  <w:style w:type="paragraph" w:styleId="Heading1">
     <w:name w:val="heading 1"/>
-    <w:basedOn w:val="a"/>
-    <w:next w:val="a"/>
-    <w:link w:val="10"/>
+    <w:basedOn w:val="Normal"/>
+    <w:next w:val="Normal"/>
+    <w:link w:val="Heading1Char"/>
     <w:uiPriority w:val="9"/>
     <w:qFormat/>
     <w:rsid w:val="003555BF"/>
@@ -3928,11 +4328,11 @@
       <w:szCs w:val="32"/>
     </w:rPr>
   </w:style>
-  <w:style w:type="paragraph" w:styleId="3">
+  <w:style w:type="paragraph" w:styleId="Heading3">
     <w:name w:val="heading 3"/>
-    <w:basedOn w:val="a"/>
-    <w:next w:val="a"/>
-    <w:link w:val="30"/>
+    <w:basedOn w:val="Normal"/>
+    <w:next w:val="Normal"/>
+    <w:link w:val="Heading3Char"/>
     <w:uiPriority w:val="9"/>
     <w:semiHidden/>
     <w:unhideWhenUsed/>
@@ -3951,18 +4351,17 @@
       <w:szCs w:val="24"/>
     </w:rPr>
   </w:style>
-  <w:style w:type="character" w:default="1" w:styleId="a0">
+  <w:style w:type="character" w:default="1" w:styleId="DefaultParagraphFont">
     <w:name w:val="Default Paragraph Font"/>
     <w:uiPriority w:val="1"/>
     <w:semiHidden/>
     <w:unhideWhenUsed/>
   </w:style>
-  <w:style w:type="table" w:default="1" w:styleId="a1">
+  <w:style w:type="table" w:default="1" w:styleId="TableNormal">
     <w:name w:val="Normal Table"/>
     <w:uiPriority w:val="99"/>
     <w:semiHidden/>
     <w:unhideWhenUsed/>
-    <w:qFormat/>
     <w:tblPr>
       <w:tblInd w:w="0" w:type="dxa"/>
       <w:tblCellMar>
@@ -3973,15 +4372,15 @@
       </w:tblCellMar>
     </w:tblPr>
   </w:style>
-  <w:style w:type="numbering" w:default="1" w:styleId="a2">
+  <w:style w:type="numbering" w:default="1" w:styleId="NoList">
     <w:name w:val="No List"/>
     <w:uiPriority w:val="99"/>
     <w:semiHidden/>
     <w:unhideWhenUsed/>
   </w:style>
-  <w:style w:type="paragraph" w:styleId="a3">
+  <w:style w:type="paragraph" w:styleId="ListParagraph">
     <w:name w:val="List Paragraph"/>
-    <w:basedOn w:val="a"/>
+    <w:basedOn w:val="Normal"/>
     <w:uiPriority w:val="34"/>
     <w:qFormat/>
     <w:rsid w:val="00A537C3"/>
@@ -3990,10 +4389,10 @@
       <w:contextualSpacing/>
     </w:pPr>
   </w:style>
-  <w:style w:type="character" w:customStyle="1" w:styleId="10">
-    <w:name w:val="כותרת 1 תו"/>
-    <w:basedOn w:val="a0"/>
-    <w:link w:val="1"/>
+  <w:style w:type="character" w:customStyle="1" w:styleId="Heading1Char">
+    <w:name w:val="Heading 1 Char"/>
+    <w:basedOn w:val="DefaultParagraphFont"/>
+    <w:link w:val="Heading1"/>
     <w:uiPriority w:val="9"/>
     <w:rsid w:val="003555BF"/>
     <w:rPr>
@@ -4005,7 +4404,7 @@
   </w:style>
   <w:style w:type="character" w:styleId="Hyperlink">
     <w:name w:val="Hyperlink"/>
-    <w:basedOn w:val="a0"/>
+    <w:basedOn w:val="DefaultParagraphFont"/>
     <w:uiPriority w:val="99"/>
     <w:unhideWhenUsed/>
     <w:rsid w:val="003555BF"/>
@@ -4014,10 +4413,10 @@
       <w:u w:val="single"/>
     </w:rPr>
   </w:style>
-  <w:style w:type="character" w:customStyle="1" w:styleId="30">
-    <w:name w:val="כותרת 3 תו"/>
-    <w:basedOn w:val="a0"/>
-    <w:link w:val="3"/>
+  <w:style w:type="character" w:customStyle="1" w:styleId="Heading3Char">
+    <w:name w:val="Heading 3 Char"/>
+    <w:basedOn w:val="DefaultParagraphFont"/>
+    <w:link w:val="Heading3"/>
     <w:uiPriority w:val="9"/>
     <w:semiHidden/>
     <w:rsid w:val="006B6896"/>
@@ -4321,7 +4720,7 @@
 </file>
 
 <file path=customXml/itemProps1.xml><?xml version="1.0" encoding="utf-8"?>
-<ds:datastoreItem xmlns:ds="http://schemas.openxmlformats.org/officeDocument/2006/customXml" ds:itemID="{8115B6FC-2AED-40E6-AFC8-2FE7654390EF}">
+<ds:datastoreItem xmlns:ds="http://schemas.openxmlformats.org/officeDocument/2006/customXml" ds:itemID="{6E991837-14B3-4D18-99E4-0C1DBF573E60}">
   <ds:schemaRefs>
     <ds:schemaRef ds:uri="http://schemas.openxmlformats.org/officeDocument/2006/bibliography"/>
   </ds:schemaRefs>

</xml_diff>

<commit_message>
added ANTIXSS code refactoring (UserValidation) add HttpOnly to web.config
</commit_message>
<xml_diff>
--- a/����� ��� ������� �������.docx
+++ b/����� ��� ������� �������.docx
@@ -971,13 +971,15 @@
           <w:rtl/>
         </w:rPr>
       </w:pPr>
-      <w:r>
-        <w:rPr>
-          <w:rFonts w:hint="cs"/>
-          <w:color w:val="FF0000"/>
-          <w:sz w:val="20"/>
-          <w:szCs w:val="20"/>
-          <w:highlight w:val="yellow"/>
+      <w:bookmarkStart w:id="0" w:name="OLE_LINK3"/>
+      <w:bookmarkStart w:id="1" w:name="OLE_LINK4"/>
+      <w:r>
+        <w:rPr>
+          <w:rFonts w:hint="cs"/>
+          <w:strike/>
+          <w:color w:val="FF0000"/>
+          <w:sz w:val="20"/>
+          <w:szCs w:val="20"/>
           <w:rtl/>
         </w:rPr>
         <w:t>יש להשתמש ב</w:t>
@@ -985,15 +987,17 @@
       <w:proofErr w:type="spellStart"/>
       <w:r>
         <w:rPr>
-          <w:color w:val="FF0000"/>
-          <w:sz w:val="20"/>
-          <w:szCs w:val="20"/>
-          <w:highlight w:val="yellow"/>
+          <w:strike/>
+          <w:color w:val="FF0000"/>
+          <w:sz w:val="20"/>
+          <w:szCs w:val="20"/>
         </w:rPr>
         <w:t>AntiXSS</w:t>
       </w:r>
       <w:proofErr w:type="spellEnd"/>
     </w:p>
+    <w:bookmarkEnd w:id="0"/>
+    <w:bookmarkEnd w:id="1"/>
     <w:p>
       <w:pPr>
         <w:pStyle w:val="ListParagraph"/>
@@ -1003,13 +1007,15 @@
         </w:numPr>
         <w:bidi/>
         <w:rPr>
-          <w:sz w:val="20"/>
-          <w:szCs w:val="20"/>
-        </w:rPr>
-      </w:pPr>
-      <w:r>
-        <w:rPr>
-          <w:rFonts w:hint="cs"/>
+          <w:strike/>
+          <w:sz w:val="20"/>
+          <w:szCs w:val="20"/>
+        </w:rPr>
+      </w:pPr>
+      <w:r>
+        <w:rPr>
+          <w:rFonts w:hint="cs"/>
+          <w:strike/>
           <w:sz w:val="20"/>
           <w:szCs w:val="20"/>
           <w:rtl/>
@@ -1018,6 +1024,7 @@
       </w:r>
       <w:r>
         <w:rPr>
+          <w:strike/>
           <w:sz w:val="20"/>
           <w:szCs w:val="20"/>
         </w:rPr>
@@ -1025,6 +1032,7 @@
       </w:r>
       <w:r>
         <w:rPr>
+          <w:strike/>
           <w:sz w:val="20"/>
           <w:szCs w:val="20"/>
           <w:rtl/>
@@ -1034,6 +1042,7 @@
       <w:r>
         <w:rPr>
           <w:rFonts w:hint="cs"/>
+          <w:strike/>
           <w:sz w:val="20"/>
           <w:szCs w:val="20"/>
           <w:rtl/>
@@ -1050,13 +1059,15 @@
         </w:numPr>
         <w:bidi/>
         <w:rPr>
-          <w:sz w:val="20"/>
-          <w:szCs w:val="20"/>
-        </w:rPr>
-      </w:pPr>
-      <w:r>
-        <w:rPr>
-          <w:rFonts w:hint="cs"/>
+          <w:strike/>
+          <w:sz w:val="20"/>
+          <w:szCs w:val="20"/>
+        </w:rPr>
+      </w:pPr>
+      <w:r>
+        <w:rPr>
+          <w:rFonts w:hint="cs"/>
+          <w:strike/>
           <w:sz w:val="20"/>
           <w:szCs w:val="20"/>
           <w:rtl/>
@@ -1073,13 +1084,15 @@
         </w:numPr>
         <w:bidi/>
         <w:rPr>
-          <w:sz w:val="20"/>
-          <w:szCs w:val="20"/>
-        </w:rPr>
-      </w:pPr>
-      <w:r>
-        <w:rPr>
-          <w:rFonts w:hint="cs"/>
+          <w:strike/>
+          <w:sz w:val="20"/>
+          <w:szCs w:val="20"/>
+        </w:rPr>
+      </w:pPr>
+      <w:r>
+        <w:rPr>
+          <w:rFonts w:hint="cs"/>
+          <w:strike/>
           <w:sz w:val="20"/>
           <w:szCs w:val="20"/>
           <w:rtl/>
@@ -1096,13 +1109,15 @@
         </w:numPr>
         <w:bidi/>
         <w:rPr>
-          <w:sz w:val="20"/>
-          <w:szCs w:val="20"/>
-        </w:rPr>
-      </w:pPr>
-      <w:r>
-        <w:rPr>
-          <w:rFonts w:hint="cs"/>
+          <w:strike/>
+          <w:sz w:val="20"/>
+          <w:szCs w:val="20"/>
+        </w:rPr>
+      </w:pPr>
+      <w:r>
+        <w:rPr>
+          <w:rFonts w:hint="cs"/>
+          <w:strike/>
           <w:sz w:val="20"/>
           <w:szCs w:val="20"/>
           <w:rtl/>
@@ -1119,13 +1134,15 @@
         </w:numPr>
         <w:bidi/>
         <w:rPr>
-          <w:sz w:val="20"/>
-          <w:szCs w:val="20"/>
-        </w:rPr>
-      </w:pPr>
-      <w:r>
-        <w:rPr>
-          <w:rFonts w:hint="cs"/>
+          <w:strike/>
+          <w:sz w:val="20"/>
+          <w:szCs w:val="20"/>
+        </w:rPr>
+      </w:pPr>
+      <w:r>
+        <w:rPr>
+          <w:rFonts w:hint="cs"/>
+          <w:strike/>
           <w:sz w:val="20"/>
           <w:szCs w:val="20"/>
           <w:rtl/>
@@ -1142,13 +1159,15 @@
         </w:numPr>
         <w:bidi/>
         <w:rPr>
-          <w:sz w:val="20"/>
-          <w:szCs w:val="20"/>
-        </w:rPr>
-      </w:pPr>
-      <w:r>
-        <w:rPr>
-          <w:rFonts w:hint="cs"/>
+          <w:strike/>
+          <w:sz w:val="20"/>
+          <w:szCs w:val="20"/>
+        </w:rPr>
+      </w:pPr>
+      <w:r>
+        <w:rPr>
+          <w:rFonts w:hint="cs"/>
+          <w:strike/>
           <w:sz w:val="20"/>
           <w:szCs w:val="20"/>
           <w:rtl/>
@@ -1158,6 +1177,7 @@
       <w:r>
         <w:rPr>
           <w:rFonts w:hint="cs"/>
+          <w:strike/>
           <w:sz w:val="20"/>
           <w:szCs w:val="20"/>
           <w:rtl/>
@@ -1174,13 +1194,15 @@
         </w:numPr>
         <w:bidi/>
         <w:rPr>
-          <w:sz w:val="20"/>
-          <w:szCs w:val="20"/>
-        </w:rPr>
-      </w:pPr>
-      <w:r>
-        <w:rPr>
-          <w:rFonts w:hint="cs"/>
+          <w:strike/>
+          <w:sz w:val="20"/>
+          <w:szCs w:val="20"/>
+        </w:rPr>
+      </w:pPr>
+      <w:r>
+        <w:rPr>
+          <w:rFonts w:hint="cs"/>
+          <w:strike/>
           <w:sz w:val="20"/>
           <w:szCs w:val="20"/>
           <w:rtl/>
@@ -1197,13 +1219,15 @@
         </w:numPr>
         <w:bidi/>
         <w:rPr>
-          <w:sz w:val="20"/>
-          <w:szCs w:val="20"/>
-        </w:rPr>
-      </w:pPr>
-      <w:r>
-        <w:rPr>
-          <w:rFonts w:hint="cs"/>
+          <w:strike/>
+          <w:sz w:val="20"/>
+          <w:szCs w:val="20"/>
+        </w:rPr>
+      </w:pPr>
+      <w:r>
+        <w:rPr>
+          <w:rFonts w:hint="cs"/>
+          <w:strike/>
           <w:sz w:val="20"/>
           <w:szCs w:val="20"/>
           <w:rtl/>
@@ -1216,15 +1240,17 @@
         <w:pStyle w:val="ListParagraph"/>
         <w:bidi/>
         <w:rPr>
-          <w:color w:val="FF0000"/>
-          <w:sz w:val="20"/>
-          <w:szCs w:val="20"/>
-          <w:rtl/>
-        </w:rPr>
-      </w:pPr>
-      <w:r>
-        <w:rPr>
-          <w:rFonts w:hint="cs"/>
+          <w:strike/>
+          <w:color w:val="FF0000"/>
+          <w:sz w:val="20"/>
+          <w:szCs w:val="20"/>
+          <w:rtl/>
+        </w:rPr>
+      </w:pPr>
+      <w:r>
+        <w:rPr>
+          <w:rFonts w:hint="cs"/>
+          <w:strike/>
           <w:color w:val="FF0000"/>
           <w:sz w:val="20"/>
           <w:szCs w:val="20"/>
@@ -1234,6 +1260,7 @@
       </w:r>
       <w:r>
         <w:rPr>
+          <w:strike/>
           <w:color w:val="FF0000"/>
           <w:sz w:val="20"/>
           <w:szCs w:val="20"/>
@@ -1243,6 +1270,7 @@
       <w:r>
         <w:rPr>
           <w:rFonts w:hint="cs"/>
+          <w:strike/>
           <w:color w:val="FF0000"/>
           <w:sz w:val="20"/>
           <w:szCs w:val="20"/>
@@ -1256,15 +1284,17 @@
         <w:pStyle w:val="ListParagraph"/>
         <w:bidi/>
         <w:rPr>
-          <w:color w:val="FF0000"/>
-          <w:sz w:val="20"/>
-          <w:szCs w:val="20"/>
-          <w:rtl/>
-        </w:rPr>
-      </w:pPr>
-      <w:r>
-        <w:rPr>
-          <w:rFonts w:hint="cs"/>
+          <w:strike/>
+          <w:color w:val="FF0000"/>
+          <w:sz w:val="20"/>
+          <w:szCs w:val="20"/>
+          <w:rtl/>
+        </w:rPr>
+      </w:pPr>
+      <w:r>
+        <w:rPr>
+          <w:rFonts w:hint="cs"/>
+          <w:strike/>
           <w:color w:val="FF0000"/>
           <w:sz w:val="20"/>
           <w:szCs w:val="20"/>
@@ -1274,6 +1304,7 @@
       </w:r>
       <w:r>
         <w:rPr>
+          <w:strike/>
           <w:color w:val="FF0000"/>
           <w:sz w:val="20"/>
           <w:szCs w:val="20"/>
@@ -1283,6 +1314,7 @@
       <w:r>
         <w:rPr>
           <w:rFonts w:hint="cs"/>
+          <w:strike/>
           <w:color w:val="FF0000"/>
           <w:sz w:val="20"/>
           <w:szCs w:val="20"/>
@@ -1293,6 +1325,7 @@
       <w:proofErr w:type="spellStart"/>
       <w:r>
         <w:rPr>
+          <w:strike/>
           <w:color w:val="FF0000"/>
           <w:sz w:val="20"/>
           <w:szCs w:val="20"/>
@@ -1303,6 +1336,7 @@
       <w:r>
         <w:rPr>
           <w:rFonts w:hint="cs"/>
+          <w:strike/>
           <w:color w:val="FF0000"/>
           <w:sz w:val="20"/>
           <w:szCs w:val="20"/>
@@ -1312,6 +1346,7 @@
       </w:r>
       <w:r>
         <w:rPr>
+          <w:strike/>
           <w:color w:val="FF0000"/>
           <w:sz w:val="20"/>
           <w:szCs w:val="20"/>
@@ -1321,6 +1356,7 @@
       <w:r>
         <w:rPr>
           <w:rFonts w:hint="cs"/>
+          <w:strike/>
           <w:color w:val="FF0000"/>
           <w:sz w:val="20"/>
           <w:szCs w:val="20"/>
@@ -1334,15 +1370,17 @@
         <w:pStyle w:val="ListParagraph"/>
         <w:bidi/>
         <w:rPr>
-          <w:color w:val="FF0000"/>
-          <w:sz w:val="20"/>
-          <w:szCs w:val="20"/>
-          <w:rtl/>
-        </w:rPr>
-      </w:pPr>
-      <w:r>
-        <w:rPr>
-          <w:rFonts w:hint="cs"/>
+          <w:strike/>
+          <w:color w:val="FF0000"/>
+          <w:sz w:val="20"/>
+          <w:szCs w:val="20"/>
+          <w:rtl/>
+        </w:rPr>
+      </w:pPr>
+      <w:r>
+        <w:rPr>
+          <w:rFonts w:hint="cs"/>
+          <w:strike/>
           <w:color w:val="FF0000"/>
           <w:sz w:val="20"/>
           <w:szCs w:val="20"/>
@@ -1352,6 +1390,7 @@
       </w:r>
       <w:r>
         <w:rPr>
+          <w:strike/>
           <w:color w:val="FF0000"/>
           <w:sz w:val="20"/>
           <w:szCs w:val="20"/>
@@ -1361,6 +1400,7 @@
       <w:r>
         <w:rPr>
           <w:rFonts w:hint="cs"/>
+          <w:strike/>
           <w:color w:val="FF0000"/>
           <w:sz w:val="20"/>
           <w:szCs w:val="20"/>
@@ -1368,6 +1408,41 @@
         </w:rPr>
         <w:t xml:space="preserve"> שהמשתמש הוא משתמש רגיל</w:t>
       </w:r>
+    </w:p>
+    <w:p>
+      <w:pPr>
+        <w:pStyle w:val="ListParagraph"/>
+        <w:bidi/>
+        <w:rPr>
+          <w:strike/>
+          <w:color w:val="FF0000"/>
+          <w:sz w:val="20"/>
+          <w:szCs w:val="20"/>
+          <w:rtl/>
+        </w:rPr>
+      </w:pPr>
+      <w:r>
+        <w:rPr>
+          <w:rFonts w:hint="cs"/>
+          <w:strike/>
+          <w:color w:val="FF0000"/>
+          <w:sz w:val="20"/>
+          <w:szCs w:val="20"/>
+          <w:rtl/>
+        </w:rPr>
+        <w:t>יש להשתמש ב</w:t>
+      </w:r>
+      <w:proofErr w:type="spellStart"/>
+      <w:r>
+        <w:rPr>
+          <w:strike/>
+          <w:color w:val="FF0000"/>
+          <w:sz w:val="20"/>
+          <w:szCs w:val="20"/>
+        </w:rPr>
+        <w:t>AntiXSS</w:t>
+      </w:r>
+      <w:proofErr w:type="spellEnd"/>
     </w:p>
     <w:p>
       <w:pPr>
@@ -1581,38 +1656,39 @@
         <w:bidi/>
         <w:ind w:left="1440"/>
         <w:rPr>
-          <w:sz w:val="20"/>
-          <w:szCs w:val="20"/>
-          <w:rtl/>
-        </w:rPr>
-      </w:pPr>
-      <w:r>
-        <w:rPr>
-          <w:rFonts w:hint="cs"/>
-          <w:color w:val="FF0000"/>
-          <w:sz w:val="20"/>
-          <w:szCs w:val="20"/>
-          <w:highlight w:val="yellow"/>
+          <w:strike/>
+          <w:sz w:val="20"/>
+          <w:szCs w:val="20"/>
+          <w:rtl/>
+        </w:rPr>
+      </w:pPr>
+      <w:r>
+        <w:rPr>
+          <w:rFonts w:hint="cs"/>
+          <w:strike/>
+          <w:color w:val="FF0000"/>
+          <w:sz w:val="20"/>
+          <w:szCs w:val="20"/>
           <w:rtl/>
         </w:rPr>
         <w:t>יש להשתמש ב</w:t>
       </w:r>
       <w:r>
         <w:rPr>
-          <w:color w:val="FF0000"/>
-          <w:sz w:val="20"/>
-          <w:szCs w:val="20"/>
-          <w:highlight w:val="yellow"/>
+          <w:strike/>
+          <w:color w:val="FF0000"/>
+          <w:sz w:val="20"/>
+          <w:szCs w:val="20"/>
         </w:rPr>
         <w:t xml:space="preserve"> </w:t>
       </w:r>
       <w:proofErr w:type="spellStart"/>
       <w:r>
         <w:rPr>
-          <w:color w:val="FF0000"/>
-          <w:sz w:val="20"/>
-          <w:szCs w:val="20"/>
-          <w:highlight w:val="yellow"/>
+          <w:strike/>
+          <w:color w:val="FF0000"/>
+          <w:sz w:val="20"/>
+          <w:szCs w:val="20"/>
         </w:rPr>
         <w:t>AntiXSS</w:t>
       </w:r>
@@ -1620,10 +1696,10 @@
       <w:r>
         <w:rPr>
           <w:rFonts w:hint="cs"/>
-          <w:color w:val="FF0000"/>
-          <w:sz w:val="20"/>
-          <w:szCs w:val="20"/>
-          <w:highlight w:val="yellow"/>
+          <w:strike/>
+          <w:color w:val="FF0000"/>
+          <w:sz w:val="20"/>
+          <w:szCs w:val="20"/>
           <w:rtl/>
         </w:rPr>
         <w:t>בדף החיפוש</w:t>
@@ -1703,7 +1779,6 @@
         <w:bidi/>
         <w:ind w:left="1440"/>
         <w:rPr>
-          <w:rFonts w:hint="cs"/>
           <w:strike/>
           <w:sz w:val="20"/>
           <w:szCs w:val="20"/>
@@ -1897,6 +1972,7 @@
           <w:szCs w:val="20"/>
           <w:rtl/>
         </w:rPr>
+        <w:lastRenderedPageBreak/>
         <w:t xml:space="preserve">חלק תחתון של העמוד </w:t>
       </w:r>
       <w:r>
@@ -1951,11 +2027,11 @@
           <w:szCs w:val="20"/>
         </w:rPr>
       </w:pPr>
-      <w:bookmarkStart w:id="0" w:name="OLE_LINK1"/>
-      <w:bookmarkStart w:id="1" w:name="OLE_LINK2"/>
-    </w:p>
-    <w:bookmarkEnd w:id="0"/>
-    <w:bookmarkEnd w:id="1"/>
+      <w:bookmarkStart w:id="2" w:name="OLE_LINK1"/>
+      <w:bookmarkStart w:id="3" w:name="OLE_LINK2"/>
+    </w:p>
+    <w:bookmarkEnd w:id="2"/>
+    <w:bookmarkEnd w:id="3"/>
     <w:p>
       <w:pPr>
         <w:pStyle w:val="ListParagraph"/>
@@ -2419,7 +2495,18 @@
           <w:szCs w:val="20"/>
           <w:rtl/>
         </w:rPr>
-        <w:t xml:space="preserve"> יש לממש שני עמודי פונקציונאליות רלוונטים למערכת. למשל, אם מדובר במערכת בנקאית אפשר לממש עמוד באמצעותו ניתן לקחת הלוואה מהבנק. דוגמה נוספת, עמוד באמצעותו המשתמש יכול להעביר כספים מהחשבון שלו לחשבון של משתמש אחר.</w:t>
+        <w:t xml:space="preserve"> יש </w:t>
+      </w:r>
+      <w:bookmarkStart w:id="4" w:name="_GoBack"/>
+      <w:bookmarkEnd w:id="4"/>
+      <w:r>
+        <w:rPr>
+          <w:rFonts w:hint="cs"/>
+          <w:sz w:val="20"/>
+          <w:szCs w:val="20"/>
+          <w:rtl/>
+        </w:rPr>
+        <w:t>לממש שני עמודי פונקציונאליות רלוונטים למערכת. למשל, אם מדובר במערכת בנקאית אפשר לממש עמוד באמצעותו ניתן לקחת הלוואה מהבנק. דוגמה נוספת, עמוד באמצעותו המשתמש יכול להעביר כספים מהחשבון שלו לחשבון של משתמש אחר.</w:t>
       </w:r>
     </w:p>
     <w:p>
@@ -2706,7 +2793,6 @@
         <w:bidi/>
         <w:ind w:left="1440"/>
         <w:rPr>
-          <w:rFonts w:hint="cs"/>
           <w:color w:val="548DD4" w:themeColor="text2" w:themeTint="99"/>
           <w:sz w:val="20"/>
           <w:szCs w:val="20"/>
@@ -2733,13 +2819,15 @@
         </w:numPr>
         <w:bidi/>
         <w:rPr>
-          <w:sz w:val="20"/>
-          <w:szCs w:val="20"/>
-        </w:rPr>
-      </w:pPr>
-      <w:r>
-        <w:rPr>
-          <w:rFonts w:hint="cs"/>
+          <w:strike/>
+          <w:sz w:val="20"/>
+          <w:szCs w:val="20"/>
+        </w:rPr>
+      </w:pPr>
+      <w:r>
+        <w:rPr>
+          <w:rFonts w:hint="cs"/>
+          <w:strike/>
           <w:sz w:val="20"/>
           <w:szCs w:val="20"/>
           <w:rtl/>
@@ -2748,6 +2836,7 @@
       </w:r>
       <w:r>
         <w:rPr>
+          <w:strike/>
           <w:sz w:val="20"/>
           <w:szCs w:val="20"/>
         </w:rPr>
@@ -2755,6 +2844,7 @@
       </w:r>
       <w:r>
         <w:rPr>
+          <w:strike/>
           <w:sz w:val="20"/>
           <w:szCs w:val="20"/>
           <w:rtl/>
@@ -2764,6 +2854,7 @@
       <w:r>
         <w:rPr>
           <w:rFonts w:hint="cs"/>
+          <w:strike/>
           <w:sz w:val="20"/>
           <w:szCs w:val="20"/>
           <w:rtl/>
@@ -2777,14 +2868,16 @@
         <w:bidi/>
         <w:ind w:left="1440"/>
         <w:rPr>
-          <w:sz w:val="20"/>
-          <w:szCs w:val="20"/>
-          <w:rtl/>
-        </w:rPr>
-      </w:pPr>
-      <w:r>
-        <w:rPr>
-          <w:rFonts w:hint="cs"/>
+          <w:strike/>
+          <w:sz w:val="20"/>
+          <w:szCs w:val="20"/>
+          <w:rtl/>
+        </w:rPr>
+      </w:pPr>
+      <w:r>
+        <w:rPr>
+          <w:rFonts w:hint="cs"/>
+          <w:strike/>
           <w:color w:val="FF0000"/>
           <w:sz w:val="20"/>
           <w:szCs w:val="20"/>
@@ -2794,6 +2887,7 @@
       </w:r>
       <w:r>
         <w:rPr>
+          <w:strike/>
           <w:color w:val="FF0000"/>
           <w:sz w:val="20"/>
           <w:szCs w:val="20"/>
@@ -2803,6 +2897,7 @@
       <w:r>
         <w:rPr>
           <w:rFonts w:hint="cs"/>
+          <w:strike/>
           <w:color w:val="FF0000"/>
           <w:sz w:val="20"/>
           <w:szCs w:val="20"/>
@@ -2817,14 +2912,16 @@
         <w:bidi/>
         <w:ind w:left="1440"/>
         <w:rPr>
-          <w:sz w:val="20"/>
-          <w:szCs w:val="20"/>
-          <w:rtl/>
-        </w:rPr>
-      </w:pPr>
-      <w:r>
-        <w:rPr>
-          <w:rFonts w:hint="cs"/>
+          <w:strike/>
+          <w:sz w:val="20"/>
+          <w:szCs w:val="20"/>
+          <w:rtl/>
+        </w:rPr>
+      </w:pPr>
+      <w:r>
+        <w:rPr>
+          <w:rFonts w:hint="cs"/>
+          <w:strike/>
           <w:color w:val="FF0000"/>
           <w:sz w:val="20"/>
           <w:szCs w:val="20"/>
@@ -2834,6 +2931,7 @@
       </w:r>
       <w:r>
         <w:rPr>
+          <w:strike/>
           <w:color w:val="FF0000"/>
           <w:sz w:val="20"/>
           <w:szCs w:val="20"/>
@@ -2843,14 +2941,13 @@
       <w:proofErr w:type="spellStart"/>
       <w:r>
         <w:rPr>
+          <w:strike/>
           <w:color w:val="FF0000"/>
           <w:sz w:val="20"/>
           <w:szCs w:val="20"/>
         </w:rPr>
         <w:t>AntiXSS</w:t>
       </w:r>
-      <w:bookmarkStart w:id="2" w:name="_GoBack"/>
-      <w:bookmarkEnd w:id="2"/>
       <w:proofErr w:type="spellEnd"/>
     </w:p>
     <w:p>
@@ -4720,7 +4817,7 @@
 </file>
 
 <file path=customXml/itemProps1.xml><?xml version="1.0" encoding="utf-8"?>
-<ds:datastoreItem xmlns:ds="http://schemas.openxmlformats.org/officeDocument/2006/customXml" ds:itemID="{6E991837-14B3-4D18-99E4-0C1DBF573E60}">
+<ds:datastoreItem xmlns:ds="http://schemas.openxmlformats.org/officeDocument/2006/customXml" ds:itemID="{6F02AD0F-06A7-4F08-870B-FCB908E91508}">
   <ds:schemaRefs>
     <ds:schemaRef ds:uri="http://schemas.openxmlformats.org/officeDocument/2006/bibliography"/>
   </ds:schemaRefs>

</xml_diff>